<commit_message>
Update Baocaocodip_1.docx phần mục lục
</commit_message>
<xml_diff>
--- a/Baocaocodip_1.docx
+++ b/Baocaocodip_1.docx
@@ -2226,7 +2226,7 @@
           <w:szCs w:val="26"/>
           <w:lang w:val="en-US"/>
         </w:rPr>
-        <w:t>Tính cấp thiết của đề tài</w:t>
+        <w:t>Lý do chọn đề tài</w:t>
       </w:r>
     </w:p>
     <w:p>
@@ -2249,7 +2249,7 @@
           <w:szCs w:val="26"/>
           <w:lang w:val="en-US"/>
         </w:rPr>
-        <w:t>Đối tượng nghiên cứu</w:t>
+        <w:t>Tính cấp thiết của đề tài</w:t>
       </w:r>
     </w:p>
     <w:p>
@@ -2266,14 +2266,6 @@
           <w:lang w:val="en-US"/>
         </w:rPr>
       </w:pPr>
-      <w:r>
-        <w:rPr>
-          <w:sz w:val="26"/>
-          <w:szCs w:val="26"/>
-          <w:lang w:val="en-US"/>
-        </w:rPr>
-        <w:t>Phạm vi nghiên cứu</w:t>
-      </w:r>
     </w:p>
     <w:p>
       <w:pPr>
@@ -2289,14 +2281,6 @@
           <w:lang w:val="en-US"/>
         </w:rPr>
       </w:pPr>
-      <w:r>
-        <w:rPr>
-          <w:sz w:val="26"/>
-          <w:szCs w:val="26"/>
-          <w:lang w:val="en-US"/>
-        </w:rPr>
-        <w:t>Kết quả nghiên cứu</w:t>
-      </w:r>
     </w:p>
     <w:p>
       <w:pPr>
@@ -2312,14 +2296,6 @@
           <w:lang w:val="en-US"/>
         </w:rPr>
       </w:pPr>
-      <w:r>
-        <w:rPr>
-          <w:sz w:val="26"/>
-          <w:szCs w:val="26"/>
-          <w:lang w:val="en-US"/>
-        </w:rPr>
-        <w:t>Bảng phân công công việc</w:t>
-      </w:r>
     </w:p>
     <w:p>
       <w:pPr>
@@ -2436,7 +2412,7 @@
           <w:szCs w:val="26"/>
           <w:lang w:val="en-US"/>
         </w:rPr>
-        <w:t>&lt;&gt;</w:t>
+        <w:t>Kiến trúc chung</w:t>
       </w:r>
     </w:p>
     <w:p>
@@ -2457,9 +2433,169 @@
         <w:rPr>
           <w:sz w:val="26"/>
           <w:szCs w:val="26"/>
-          <w:lang w:val="en-US"/>
-        </w:rPr>
-        <w:t>&lt;&gt;</w:t>
+        </w:rPr>
+        <w:t>Lập trình web front-end với JSP kết hợp Bootstrap và JavaScript</w:t>
+      </w:r>
+    </w:p>
+    <w:p>
+      <w:pPr>
+        <w:pStyle w:val="ListParagraph"/>
+        <w:numPr>
+          <w:ilvl w:val="3"/>
+          <w:numId w:val="12"/>
+        </w:numPr>
+        <w:spacing w:line="360" w:lineRule="auto"/>
+        <w:rPr>
+          <w:sz w:val="26"/>
+          <w:szCs w:val="26"/>
+          <w:lang w:val="en-US"/>
+        </w:rPr>
+      </w:pPr>
+      <w:r>
+        <w:rPr>
+          <w:sz w:val="26"/>
+          <w:szCs w:val="26"/>
+          <w:lang w:val="en-US"/>
+        </w:rPr>
+        <w:t>JSP là gì?</w:t>
+      </w:r>
+    </w:p>
+    <w:p>
+      <w:pPr>
+        <w:pStyle w:val="ListParagraph"/>
+        <w:numPr>
+          <w:ilvl w:val="3"/>
+          <w:numId w:val="12"/>
+        </w:numPr>
+        <w:spacing w:line="360" w:lineRule="auto"/>
+        <w:rPr>
+          <w:sz w:val="26"/>
+          <w:szCs w:val="26"/>
+          <w:lang w:val="en-US"/>
+        </w:rPr>
+      </w:pPr>
+      <w:r>
+        <w:rPr>
+          <w:sz w:val="26"/>
+          <w:szCs w:val="26"/>
+          <w:lang w:val="en-US"/>
+        </w:rPr>
+        <w:t>HTML là gì?</w:t>
+      </w:r>
+    </w:p>
+    <w:p>
+      <w:pPr>
+        <w:pStyle w:val="ListParagraph"/>
+        <w:numPr>
+          <w:ilvl w:val="3"/>
+          <w:numId w:val="12"/>
+        </w:numPr>
+        <w:spacing w:line="360" w:lineRule="auto"/>
+        <w:rPr>
+          <w:sz w:val="26"/>
+          <w:szCs w:val="26"/>
+          <w:lang w:val="en-US"/>
+        </w:rPr>
+      </w:pPr>
+      <w:r>
+        <w:rPr>
+          <w:sz w:val="26"/>
+          <w:szCs w:val="26"/>
+          <w:lang w:val="en-US"/>
+        </w:rPr>
+        <w:t>CSS là gì</w:t>
+      </w:r>
+    </w:p>
+    <w:p>
+      <w:pPr>
+        <w:pStyle w:val="ListParagraph"/>
+        <w:numPr>
+          <w:ilvl w:val="3"/>
+          <w:numId w:val="12"/>
+        </w:numPr>
+        <w:spacing w:line="360" w:lineRule="auto"/>
+        <w:rPr>
+          <w:sz w:val="26"/>
+          <w:szCs w:val="26"/>
+          <w:lang w:val="en-US"/>
+        </w:rPr>
+      </w:pPr>
+      <w:r>
+        <w:rPr>
+          <w:sz w:val="26"/>
+          <w:szCs w:val="26"/>
+          <w:lang w:val="en-US"/>
+        </w:rPr>
+        <w:t>Bootstrap là gì?</w:t>
+      </w:r>
+    </w:p>
+    <w:p>
+      <w:pPr>
+        <w:pStyle w:val="ListParagraph"/>
+        <w:numPr>
+          <w:ilvl w:val="3"/>
+          <w:numId w:val="12"/>
+        </w:numPr>
+        <w:spacing w:line="360" w:lineRule="auto"/>
+        <w:rPr>
+          <w:sz w:val="26"/>
+          <w:szCs w:val="26"/>
+          <w:lang w:val="en-US"/>
+        </w:rPr>
+      </w:pPr>
+      <w:r>
+        <w:rPr>
+          <w:sz w:val="26"/>
+          <w:szCs w:val="26"/>
+          <w:lang w:val="en-US"/>
+        </w:rPr>
+        <w:t>Javascript là gì?</w:t>
+      </w:r>
+    </w:p>
+    <w:p>
+      <w:pPr>
+        <w:pStyle w:val="ListParagraph"/>
+        <w:numPr>
+          <w:ilvl w:val="3"/>
+          <w:numId w:val="12"/>
+        </w:numPr>
+        <w:spacing w:line="360" w:lineRule="auto"/>
+        <w:rPr>
+          <w:sz w:val="26"/>
+          <w:szCs w:val="26"/>
+          <w:lang w:val="en-US"/>
+        </w:rPr>
+      </w:pPr>
+      <w:r>
+        <w:rPr>
+          <w:sz w:val="26"/>
+          <w:szCs w:val="26"/>
+          <w:lang w:val="en-US"/>
+        </w:rPr>
+        <w:t>Lợi ích khi sử dụng JSP</w:t>
+      </w:r>
+    </w:p>
+    <w:p>
+      <w:pPr>
+        <w:pStyle w:val="ListParagraph"/>
+        <w:numPr>
+          <w:ilvl w:val="3"/>
+          <w:numId w:val="12"/>
+        </w:numPr>
+        <w:spacing w:line="360" w:lineRule="auto"/>
+        <w:rPr>
+          <w:sz w:val="26"/>
+          <w:szCs w:val="26"/>
+          <w:lang w:val="en-US"/>
+        </w:rPr>
+      </w:pPr>
+      <w:r>
+        <w:rPr>
+          <w:sz w:val="26"/>
+          <w:szCs w:val="26"/>
+          <w:lang w:val="en-US"/>
+        </w:rPr>
+        <w:t>Lợi ích khi sử dụng Bootstrap</w:t>
       </w:r>
     </w:p>
     <w:p>
@@ -2480,9 +2616,147 @@
         <w:rPr>
           <w:sz w:val="26"/>
           <w:szCs w:val="26"/>
-          <w:lang w:val="en-US"/>
-        </w:rPr>
-        <w:t>&lt;&gt;</w:t>
+        </w:rPr>
+        <w:lastRenderedPageBreak/>
+        <w:t>Lập trình web back-end với Java, Servlet, JDBC kết hợp mô hình MVC</w:t>
+      </w:r>
+    </w:p>
+    <w:p>
+      <w:pPr>
+        <w:pStyle w:val="ListParagraph"/>
+        <w:numPr>
+          <w:ilvl w:val="3"/>
+          <w:numId w:val="12"/>
+        </w:numPr>
+        <w:spacing w:line="360" w:lineRule="auto"/>
+        <w:rPr>
+          <w:sz w:val="26"/>
+          <w:szCs w:val="26"/>
+          <w:lang w:val="en-US"/>
+        </w:rPr>
+      </w:pPr>
+      <w:r>
+        <w:rPr>
+          <w:sz w:val="26"/>
+          <w:szCs w:val="26"/>
+          <w:lang w:val="en-US"/>
+        </w:rPr>
+        <w:t>Java là gì?</w:t>
+      </w:r>
+    </w:p>
+    <w:p>
+      <w:pPr>
+        <w:pStyle w:val="ListParagraph"/>
+        <w:numPr>
+          <w:ilvl w:val="3"/>
+          <w:numId w:val="12"/>
+        </w:numPr>
+        <w:spacing w:line="360" w:lineRule="auto"/>
+        <w:rPr>
+          <w:sz w:val="26"/>
+          <w:szCs w:val="26"/>
+          <w:lang w:val="en-US"/>
+        </w:rPr>
+      </w:pPr>
+      <w:r>
+        <w:rPr>
+          <w:sz w:val="26"/>
+          <w:szCs w:val="26"/>
+          <w:lang w:val="en-US"/>
+        </w:rPr>
+        <w:t>Servlet là gì?</w:t>
+      </w:r>
+    </w:p>
+    <w:p>
+      <w:pPr>
+        <w:pStyle w:val="ListParagraph"/>
+        <w:numPr>
+          <w:ilvl w:val="3"/>
+          <w:numId w:val="12"/>
+        </w:numPr>
+        <w:spacing w:line="360" w:lineRule="auto"/>
+        <w:rPr>
+          <w:sz w:val="26"/>
+          <w:szCs w:val="26"/>
+          <w:lang w:val="en-US"/>
+        </w:rPr>
+      </w:pPr>
+      <w:r>
+        <w:rPr>
+          <w:sz w:val="26"/>
+          <w:szCs w:val="26"/>
+          <w:lang w:val="en-US"/>
+        </w:rPr>
+        <w:t>JDBC là gì?</w:t>
+      </w:r>
+    </w:p>
+    <w:p>
+      <w:pPr>
+        <w:pStyle w:val="ListParagraph"/>
+        <w:numPr>
+          <w:ilvl w:val="3"/>
+          <w:numId w:val="12"/>
+        </w:numPr>
+        <w:spacing w:line="360" w:lineRule="auto"/>
+        <w:rPr>
+          <w:sz w:val="26"/>
+          <w:szCs w:val="26"/>
+          <w:lang w:val="en-US"/>
+        </w:rPr>
+      </w:pPr>
+      <w:r>
+        <w:rPr>
+          <w:sz w:val="26"/>
+          <w:szCs w:val="26"/>
+          <w:lang w:val="en-US"/>
+        </w:rPr>
+        <w:t>Mô hình MVC</w:t>
+      </w:r>
+    </w:p>
+    <w:p>
+      <w:pPr>
+        <w:pStyle w:val="ListParagraph"/>
+        <w:numPr>
+          <w:ilvl w:val="3"/>
+          <w:numId w:val="12"/>
+        </w:numPr>
+        <w:spacing w:line="360" w:lineRule="auto"/>
+        <w:rPr>
+          <w:sz w:val="26"/>
+          <w:szCs w:val="26"/>
+          <w:lang w:val="en-US"/>
+        </w:rPr>
+      </w:pPr>
+      <w:r>
+        <w:rPr>
+          <w:sz w:val="26"/>
+          <w:szCs w:val="26"/>
+          <w:lang w:val="en-US"/>
+        </w:rPr>
+        <w:t>Lợi ích khi sử dụng Java</w:t>
+      </w:r>
+    </w:p>
+    <w:p>
+      <w:pPr>
+        <w:pStyle w:val="ListParagraph"/>
+        <w:numPr>
+          <w:ilvl w:val="3"/>
+          <w:numId w:val="12"/>
+        </w:numPr>
+        <w:spacing w:line="360" w:lineRule="auto"/>
+        <w:rPr>
+          <w:sz w:val="26"/>
+          <w:szCs w:val="26"/>
+          <w:lang w:val="en-US"/>
+        </w:rPr>
+      </w:pPr>
+      <w:r>
+        <w:rPr>
+          <w:sz w:val="26"/>
+          <w:szCs w:val="26"/>
+          <w:lang w:val="en-US"/>
+        </w:rPr>
+        <w:t>Lợi ích khi sử dụng mô hình MVC</w:t>
       </w:r>
     </w:p>
     <w:p>
@@ -2505,8 +2779,69 @@
           <w:szCs w:val="26"/>
           <w:lang w:val="en-US"/>
         </w:rPr>
-        <w:t>&lt;&gt;</w:t>
-      </w:r>
+        <w:t>Hệ quản trị cơ sở dữ liệu MySQL</w:t>
+      </w:r>
+    </w:p>
+    <w:p>
+      <w:pPr>
+        <w:pStyle w:val="ListParagraph"/>
+        <w:numPr>
+          <w:ilvl w:val="3"/>
+          <w:numId w:val="12"/>
+        </w:numPr>
+        <w:spacing w:line="360" w:lineRule="auto"/>
+        <w:rPr>
+          <w:sz w:val="26"/>
+          <w:szCs w:val="26"/>
+          <w:lang w:val="en-US"/>
+        </w:rPr>
+      </w:pPr>
+      <w:r>
+        <w:rPr>
+          <w:sz w:val="26"/>
+          <w:szCs w:val="26"/>
+          <w:lang w:val="en-US"/>
+        </w:rPr>
+        <w:t>MySQL là gì?</w:t>
+      </w:r>
+    </w:p>
+    <w:p>
+      <w:pPr>
+        <w:pStyle w:val="ListParagraph"/>
+        <w:numPr>
+          <w:ilvl w:val="3"/>
+          <w:numId w:val="12"/>
+        </w:numPr>
+        <w:spacing w:line="360" w:lineRule="auto"/>
+        <w:rPr>
+          <w:sz w:val="26"/>
+          <w:szCs w:val="26"/>
+          <w:lang w:val="en-US"/>
+        </w:rPr>
+      </w:pPr>
+      <w:r>
+        <w:rPr>
+          <w:sz w:val="26"/>
+          <w:szCs w:val="26"/>
+          <w:lang w:val="en-US"/>
+        </w:rPr>
+        <w:t>Lý do lựa chọn MySQL</w:t>
+      </w:r>
+    </w:p>
+    <w:p>
+      <w:pPr>
+        <w:pStyle w:val="ListParagraph"/>
+        <w:numPr>
+          <w:ilvl w:val="3"/>
+          <w:numId w:val="12"/>
+        </w:numPr>
+        <w:spacing w:line="360" w:lineRule="auto"/>
+        <w:rPr>
+          <w:sz w:val="26"/>
+          <w:szCs w:val="26"/>
+          <w:lang w:val="en-US"/>
+        </w:rPr>
+      </w:pPr>
     </w:p>
     <w:p>
       <w:pPr>
@@ -2643,6 +2978,190 @@
           <w:szCs w:val="26"/>
           <w:lang w:val="en-US"/>
         </w:rPr>
+        <w:t>&lt;&gt;</w:t>
+      </w:r>
+    </w:p>
+    <w:p>
+      <w:pPr>
+        <w:pStyle w:val="ListParagraph"/>
+        <w:numPr>
+          <w:ilvl w:val="2"/>
+          <w:numId w:val="12"/>
+        </w:numPr>
+        <w:spacing w:line="360" w:lineRule="auto"/>
+        <w:rPr>
+          <w:sz w:val="26"/>
+          <w:szCs w:val="26"/>
+          <w:lang w:val="en-US"/>
+        </w:rPr>
+      </w:pPr>
+      <w:r>
+        <w:rPr>
+          <w:sz w:val="26"/>
+          <w:szCs w:val="26"/>
+          <w:lang w:val="en-US"/>
+        </w:rPr>
+        <w:t>&lt;&gt;</w:t>
+      </w:r>
+    </w:p>
+    <w:p>
+      <w:pPr>
+        <w:pStyle w:val="ListParagraph"/>
+        <w:numPr>
+          <w:ilvl w:val="2"/>
+          <w:numId w:val="12"/>
+        </w:numPr>
+        <w:spacing w:line="360" w:lineRule="auto"/>
+        <w:rPr>
+          <w:sz w:val="26"/>
+          <w:szCs w:val="26"/>
+          <w:lang w:val="en-US"/>
+        </w:rPr>
+      </w:pPr>
+      <w:r>
+        <w:rPr>
+          <w:sz w:val="26"/>
+          <w:szCs w:val="26"/>
+          <w:lang w:val="en-US"/>
+        </w:rPr>
+        <w:t>&lt;&gt;</w:t>
+      </w:r>
+    </w:p>
+    <w:p>
+      <w:pPr>
+        <w:pStyle w:val="ListParagraph"/>
+        <w:numPr>
+          <w:ilvl w:val="2"/>
+          <w:numId w:val="12"/>
+        </w:numPr>
+        <w:spacing w:line="360" w:lineRule="auto"/>
+        <w:rPr>
+          <w:sz w:val="26"/>
+          <w:szCs w:val="26"/>
+          <w:lang w:val="en-US"/>
+        </w:rPr>
+      </w:pPr>
+      <w:r>
+        <w:rPr>
+          <w:sz w:val="26"/>
+          <w:szCs w:val="26"/>
+          <w:lang w:val="en-US"/>
+        </w:rPr>
+        <w:t>&lt;&gt;</w:t>
+      </w:r>
+    </w:p>
+    <w:p>
+      <w:pPr>
+        <w:pStyle w:val="ListParagraph"/>
+        <w:numPr>
+          <w:ilvl w:val="2"/>
+          <w:numId w:val="12"/>
+        </w:numPr>
+        <w:spacing w:line="360" w:lineRule="auto"/>
+        <w:rPr>
+          <w:sz w:val="26"/>
+          <w:szCs w:val="26"/>
+          <w:lang w:val="en-US"/>
+        </w:rPr>
+      </w:pPr>
+      <w:r>
+        <w:rPr>
+          <w:sz w:val="26"/>
+          <w:szCs w:val="26"/>
+          <w:lang w:val="en-US"/>
+        </w:rPr>
+        <w:t>&lt;&gt;</w:t>
+      </w:r>
+    </w:p>
+    <w:p>
+      <w:pPr>
+        <w:pStyle w:val="ListParagraph"/>
+        <w:numPr>
+          <w:ilvl w:val="1"/>
+          <w:numId w:val="12"/>
+        </w:numPr>
+        <w:spacing w:line="360" w:lineRule="auto"/>
+        <w:rPr>
+          <w:sz w:val="26"/>
+          <w:szCs w:val="26"/>
+          <w:lang w:val="en-US"/>
+        </w:rPr>
+      </w:pPr>
+      <w:r>
+        <w:rPr>
+          <w:sz w:val="26"/>
+          <w:szCs w:val="26"/>
+          <w:lang w:val="en-US"/>
+        </w:rPr>
+        <w:t>&lt;&gt;</w:t>
+      </w:r>
+    </w:p>
+    <w:p>
+      <w:pPr>
+        <w:pStyle w:val="ListParagraph"/>
+        <w:numPr>
+          <w:ilvl w:val="2"/>
+          <w:numId w:val="12"/>
+        </w:numPr>
+        <w:spacing w:line="360" w:lineRule="auto"/>
+        <w:rPr>
+          <w:sz w:val="26"/>
+          <w:szCs w:val="26"/>
+          <w:lang w:val="en-US"/>
+        </w:rPr>
+      </w:pPr>
+      <w:r>
+        <w:rPr>
+          <w:sz w:val="26"/>
+          <w:szCs w:val="26"/>
+          <w:lang w:val="en-US"/>
+        </w:rPr>
+        <w:t>&lt;&gt;</w:t>
+      </w:r>
+    </w:p>
+    <w:p>
+      <w:pPr>
+        <w:pStyle w:val="ListParagraph"/>
+        <w:numPr>
+          <w:ilvl w:val="2"/>
+          <w:numId w:val="12"/>
+        </w:numPr>
+        <w:spacing w:line="360" w:lineRule="auto"/>
+        <w:rPr>
+          <w:sz w:val="26"/>
+          <w:szCs w:val="26"/>
+          <w:lang w:val="en-US"/>
+        </w:rPr>
+      </w:pPr>
+      <w:r>
+        <w:rPr>
+          <w:sz w:val="26"/>
+          <w:szCs w:val="26"/>
+          <w:lang w:val="en-US"/>
+        </w:rPr>
+        <w:t>&lt;&gt;</w:t>
+      </w:r>
+    </w:p>
+    <w:p>
+      <w:pPr>
+        <w:pStyle w:val="ListParagraph"/>
+        <w:numPr>
+          <w:ilvl w:val="2"/>
+          <w:numId w:val="12"/>
+        </w:numPr>
+        <w:spacing w:line="360" w:lineRule="auto"/>
+        <w:rPr>
+          <w:sz w:val="26"/>
+          <w:szCs w:val="26"/>
+          <w:lang w:val="en-US"/>
+        </w:rPr>
+      </w:pPr>
+      <w:r>
+        <w:rPr>
+          <w:sz w:val="26"/>
+          <w:szCs w:val="26"/>
+          <w:lang w:val="en-US"/>
+        </w:rPr>
         <w:lastRenderedPageBreak/>
         <w:t>&lt;&gt;</w:t>
       </w:r>
@@ -2674,75 +3193,6 @@
       <w:pPr>
         <w:pStyle w:val="ListParagraph"/>
         <w:numPr>
-          <w:ilvl w:val="2"/>
-          <w:numId w:val="12"/>
-        </w:numPr>
-        <w:spacing w:line="360" w:lineRule="auto"/>
-        <w:rPr>
-          <w:sz w:val="26"/>
-          <w:szCs w:val="26"/>
-          <w:lang w:val="en-US"/>
-        </w:rPr>
-      </w:pPr>
-      <w:r>
-        <w:rPr>
-          <w:sz w:val="26"/>
-          <w:szCs w:val="26"/>
-          <w:lang w:val="en-US"/>
-        </w:rPr>
-        <w:t>&lt;&gt;</w:t>
-      </w:r>
-    </w:p>
-    <w:p>
-      <w:pPr>
-        <w:pStyle w:val="ListParagraph"/>
-        <w:numPr>
-          <w:ilvl w:val="2"/>
-          <w:numId w:val="12"/>
-        </w:numPr>
-        <w:spacing w:line="360" w:lineRule="auto"/>
-        <w:rPr>
-          <w:sz w:val="26"/>
-          <w:szCs w:val="26"/>
-          <w:lang w:val="en-US"/>
-        </w:rPr>
-      </w:pPr>
-      <w:r>
-        <w:rPr>
-          <w:sz w:val="26"/>
-          <w:szCs w:val="26"/>
-          <w:lang w:val="en-US"/>
-        </w:rPr>
-        <w:t>&lt;&gt;</w:t>
-      </w:r>
-    </w:p>
-    <w:p>
-      <w:pPr>
-        <w:pStyle w:val="ListParagraph"/>
-        <w:numPr>
-          <w:ilvl w:val="2"/>
-          <w:numId w:val="12"/>
-        </w:numPr>
-        <w:spacing w:line="360" w:lineRule="auto"/>
-        <w:rPr>
-          <w:sz w:val="26"/>
-          <w:szCs w:val="26"/>
-          <w:lang w:val="en-US"/>
-        </w:rPr>
-      </w:pPr>
-      <w:r>
-        <w:rPr>
-          <w:sz w:val="26"/>
-          <w:szCs w:val="26"/>
-          <w:lang w:val="en-US"/>
-        </w:rPr>
-        <w:t>&lt;&gt;</w:t>
-      </w:r>
-    </w:p>
-    <w:p>
-      <w:pPr>
-        <w:pStyle w:val="ListParagraph"/>
-        <w:numPr>
           <w:ilvl w:val="1"/>
           <w:numId w:val="12"/>
         </w:numPr>
@@ -2764,121 +3214,6 @@
     </w:p>
     <w:p>
       <w:pPr>
-        <w:pStyle w:val="ListParagraph"/>
-        <w:numPr>
-          <w:ilvl w:val="2"/>
-          <w:numId w:val="12"/>
-        </w:numPr>
-        <w:spacing w:line="360" w:lineRule="auto"/>
-        <w:rPr>
-          <w:sz w:val="26"/>
-          <w:szCs w:val="26"/>
-          <w:lang w:val="en-US"/>
-        </w:rPr>
-      </w:pPr>
-      <w:r>
-        <w:rPr>
-          <w:sz w:val="26"/>
-          <w:szCs w:val="26"/>
-          <w:lang w:val="en-US"/>
-        </w:rPr>
-        <w:t>&lt;&gt;</w:t>
-      </w:r>
-    </w:p>
-    <w:p>
-      <w:pPr>
-        <w:pStyle w:val="ListParagraph"/>
-        <w:numPr>
-          <w:ilvl w:val="2"/>
-          <w:numId w:val="12"/>
-        </w:numPr>
-        <w:spacing w:line="360" w:lineRule="auto"/>
-        <w:rPr>
-          <w:sz w:val="26"/>
-          <w:szCs w:val="26"/>
-          <w:lang w:val="en-US"/>
-        </w:rPr>
-      </w:pPr>
-      <w:r>
-        <w:rPr>
-          <w:sz w:val="26"/>
-          <w:szCs w:val="26"/>
-          <w:lang w:val="en-US"/>
-        </w:rPr>
-        <w:t>&lt;&gt;</w:t>
-      </w:r>
-    </w:p>
-    <w:p>
-      <w:pPr>
-        <w:pStyle w:val="ListParagraph"/>
-        <w:numPr>
-          <w:ilvl w:val="2"/>
-          <w:numId w:val="12"/>
-        </w:numPr>
-        <w:spacing w:line="360" w:lineRule="auto"/>
-        <w:rPr>
-          <w:sz w:val="26"/>
-          <w:szCs w:val="26"/>
-          <w:lang w:val="en-US"/>
-        </w:rPr>
-      </w:pPr>
-      <w:r>
-        <w:rPr>
-          <w:sz w:val="26"/>
-          <w:szCs w:val="26"/>
-          <w:lang w:val="en-US"/>
-        </w:rPr>
-        <w:t>&lt;&gt;</w:t>
-      </w:r>
-    </w:p>
-    <w:p>
-      <w:pPr>
-        <w:pStyle w:val="ListParagraph"/>
-        <w:numPr>
-          <w:ilvl w:val="2"/>
-          <w:numId w:val="12"/>
-        </w:numPr>
-        <w:spacing w:line="360" w:lineRule="auto"/>
-        <w:rPr>
-          <w:sz w:val="26"/>
-          <w:szCs w:val="26"/>
-          <w:lang w:val="en-US"/>
-        </w:rPr>
-      </w:pPr>
-      <w:r>
-        <w:rPr>
-          <w:sz w:val="26"/>
-          <w:szCs w:val="26"/>
-          <w:lang w:val="en-US"/>
-        </w:rPr>
-        <w:t>&lt;&gt;</w:t>
-      </w:r>
-    </w:p>
-    <w:p>
-      <w:pPr>
-        <w:pStyle w:val="ListParagraph"/>
-        <w:numPr>
-          <w:ilvl w:val="1"/>
-          <w:numId w:val="12"/>
-        </w:numPr>
-        <w:spacing w:line="360" w:lineRule="auto"/>
-        <w:rPr>
-          <w:sz w:val="26"/>
-          <w:szCs w:val="26"/>
-          <w:lang w:val="en-US"/>
-        </w:rPr>
-      </w:pPr>
-      <w:r>
-        <w:rPr>
-          <w:sz w:val="26"/>
-          <w:szCs w:val="26"/>
-          <w:lang w:val="en-US"/>
-        </w:rPr>
-        <w:t>&lt;&gt;</w:t>
-      </w:r>
-    </w:p>
-    <w:p>
-      <w:pPr>
         <w:spacing w:line="360" w:lineRule="auto"/>
         <w:rPr>
           <w:sz w:val="26"/>
@@ -3671,6 +4006,7 @@
           <w:szCs w:val="26"/>
           <w:lang w:val="en-US"/>
         </w:rPr>
+        <w:lastRenderedPageBreak/>
         <w:t>&lt;&gt;</w:t>
       </w:r>
     </w:p>
@@ -7789,6 +8125,7 @@
           <w:rFonts w:eastAsia="SimSun"/>
           <w:sz w:val="26"/>
           <w:szCs w:val="26"/>
+          <w:highlight w:val="yellow"/>
         </w:rPr>
         <w:t xml:space="preserve">Trước hết, phương pháp phân tích tài liệu thứ cấp được sử dụng để thu thập và phân tích các nguồn tư liệu như sách, báo, báo cáo của Đảng và Nhà nước, cùng các công trình khoa học liên quan. Phương pháp lịch sử cũng đóng vai trò quan trọng, giúp xác định và phân tích các sự kiện và diễn biến qua các giai đoạn từ năm 1986 đến nay, qua đó làm </w:t>
       </w:r>
@@ -7797,9 +8134,18 @@
           <w:rFonts w:eastAsia="SimSun"/>
           <w:sz w:val="26"/>
           <w:szCs w:val="26"/>
+          <w:highlight w:val="yellow"/>
         </w:rPr>
         <w:lastRenderedPageBreak/>
-        <w:t>rõ các thay đổi trong chính sách và chiến lược phát triển công nghiệp. Bên cạnh đó, phương pháp phân tích – tổng hợp giúp tổng hợp và phân tích các số liệu thống kê về tăng trưởng kinh tế, đóng góp của ngành công nghiệp vào GDP, đầu tư nước ngoài, cũng như năng suất lao động. Để đánh giá khách quan hơn, phương pháp so sánh được áp dụng để đối chiếu Việt Nam với các quốc gia trong khu vực hoặc so sánh giữa các giai đoạn phát triển khác nhau. Ngoài ra, nếu có điều kiện, phỏng vấn chuyên gia và khảo sát thực tiễn có thể cung cấp thêm góc nhìn về hiệu quả của các chính sách từ các nhà hoạch định chính sách và doanh nghiệp. Cuối cùng, phân tích chính sách giúp xem xét các yếu tố tác động như thể chế, tài chính, công nghệ, từ đó làm rõ thêm thành tựu và hạn chế của quá trình công nghiệp hóa, hiện đại hóa ở Việt Nam.</w:t>
+        <w:t>rõ các thay đổi trong chính sách và chiến lược phát triển công nghiệp. Bên cạnh đó, phương pháp phân tích – tổng hợp giúp tổng hợp và phân tích các số liệu thống kê về tăng trưởng kinh tế, đóng góp của ngành công nghiệp vào GDP, đầu tư nước ngoài, cũng như năng suất lao động. Để đánh giá khách quan hơn, phương pháp so sánh được áp dụng để đối chiếu Việt Nam với các quốc gia trong khu vực hoặc so sánh giữa các giai đoạn phát triển khác nhau. Ngoài ra, nếu có điều kiện, phỏng vấn chuyên gia và khảo sát thực tiễn có thể cung cấp thêm góc nhìn về hiệu quả của các chính sách từ các nhà hoạch định chính sách và doanh nghiệp. Cuối cùng, phân tích chính sách giúp xem xét các yếu tố tác động như thể chế, tài chính, công nghệ, từ đó làm rõ thêm thành tựu và hạn chế của quá trình công nghiệp hóa, hiện đại hóa ở Việt Nam</w:t>
+      </w:r>
+      <w:r>
+        <w:rPr>
+          <w:rFonts w:eastAsia="SimSun"/>
+          <w:sz w:val="26"/>
+          <w:szCs w:val="26"/>
+        </w:rPr>
+        <w:t>.</w:t>
       </w:r>
       <w:bookmarkEnd w:id="13"/>
     </w:p>
@@ -7841,12 +8187,14 @@
         <w:rPr>
           <w:sz w:val="26"/>
           <w:szCs w:val="26"/>
-        </w:rPr>
-      </w:pPr>
-      <w:r>
-        <w:rPr>
-          <w:sz w:val="26"/>
-          <w:szCs w:val="26"/>
+          <w:highlight w:val="yellow"/>
+        </w:rPr>
+      </w:pPr>
+      <w:r>
+        <w:rPr>
+          <w:sz w:val="26"/>
+          <w:szCs w:val="26"/>
+          <w:highlight w:val="yellow"/>
         </w:rPr>
         <w:t>Ngoài phần mở đầu, kết luận và tài liệu than khảo, đề tài được kết cấu thành 2 chương, bao gồm:</w:t>
       </w:r>
@@ -7858,13 +8206,15 @@
         <w:rPr>
           <w:sz w:val="26"/>
           <w:szCs w:val="26"/>
-          <w:lang w:val="en-US"/>
-        </w:rPr>
-      </w:pPr>
-      <w:r>
-        <w:rPr>
-          <w:sz w:val="26"/>
-          <w:szCs w:val="26"/>
+          <w:highlight w:val="yellow"/>
+          <w:lang w:val="en-US"/>
+        </w:rPr>
+      </w:pPr>
+      <w:r>
+        <w:rPr>
+          <w:sz w:val="26"/>
+          <w:szCs w:val="26"/>
+          <w:highlight w:val="yellow"/>
         </w:rPr>
         <w:t xml:space="preserve">Chương 1. </w:t>
       </w:r>
@@ -7872,6 +8222,7 @@
         <w:rPr>
           <w:sz w:val="26"/>
           <w:szCs w:val="26"/>
+          <w:highlight w:val="yellow"/>
           <w:lang w:val="en-US"/>
         </w:rPr>
         <w:t>Xác định những thành tựu và hạn chế của quá trình công nghiệp hóa, hiện đại hóa và đưa ra hướng giải quyết.</w:t>
@@ -7892,6 +8243,7 @@
         <w:rPr>
           <w:sz w:val="26"/>
           <w:szCs w:val="26"/>
+          <w:highlight w:val="yellow"/>
         </w:rPr>
         <w:t>Chương 2.</w:t>
       </w:r>
@@ -7902,10 +8254,23 @@
           <w:color w:val="000000"/>
           <w:sz w:val="26"/>
           <w:szCs w:val="26"/>
+          <w:highlight w:val="yellow"/>
           <w:shd w:val="clear" w:color="auto" w:fill="FFFFFF"/>
           <w:lang w:val="en-US" w:eastAsia="zh-CN" w:bidi="ar"/>
         </w:rPr>
-        <w:t>Trách nhiệm và nhận thức của sinh viên về công nghiệp hóa, hiện đại hóa ở Việt Nam thời kỳ đổi mới.</w:t>
+        <w:t>Trách nhiệm và nhận thức của sinh viên về công nghiệp hóa, hiện đại hóa ở Việt Nam thời kỳ đổi mới</w:t>
+      </w:r>
+      <w:r>
+        <w:rPr>
+          <w:rFonts w:eastAsia="SimSun"/>
+          <w:bCs/>
+          <w:color w:val="000000"/>
+          <w:sz w:val="26"/>
+          <w:szCs w:val="26"/>
+          <w:shd w:val="clear" w:color="auto" w:fill="FFFFFF"/>
+          <w:lang w:val="en-US" w:eastAsia="zh-CN" w:bidi="ar"/>
+        </w:rPr>
+        <w:t>.</w:t>
       </w:r>
     </w:p>
     <w:p>
@@ -9186,13 +9551,14 @@
       </w:pPr>
       <w:r>
         <w:rPr>
+          <w:noProof/>
           <w:sz w:val="26"/>
           <w:szCs w:val="26"/>
           <w:lang w:val="en-US"/>
         </w:rPr>
         <w:lastRenderedPageBreak/>
         <w:drawing>
-          <wp:inline distT="0" distB="0" distL="0" distR="0" wp14:anchorId="18F61EE1" wp14:editId="0EF88A3D">
+          <wp:inline distT="0" distB="0" distL="0" distR="0" wp14:anchorId="18F61EE1" wp14:editId="20C8D6BD">
             <wp:extent cx="5762625" cy="4560570"/>
             <wp:effectExtent l="0" t="0" r="9525" b="0"/>
             <wp:docPr id="332208865" name="Picture 4" descr="A diagram of a diagram&#10;&#10;Description automatically generated"/>
@@ -12656,11 +13022,8 @@
     <w:pPr>
       <w:keepNext/>
       <w:keepLines/>
-      <w:numPr>
-        <w:ilvl w:val="2"/>
-        <w:numId w:val="24"/>
-      </w:numPr>
       <w:spacing w:line="360" w:lineRule="auto"/>
+      <w:ind w:left="1224" w:hanging="504"/>
       <w:outlineLvl w:val="3"/>
     </w:pPr>
     <w:rPr>
@@ -12706,6 +13069,7 @@
   <w:style w:type="character" w:default="1" w:styleId="DefaultParagraphFont">
     <w:name w:val="Default Paragraph Font"/>
     <w:uiPriority w:val="1"/>
+    <w:semiHidden/>
     <w:unhideWhenUsed/>
   </w:style>
   <w:style w:type="table" w:default="1" w:styleId="TableNormal">
@@ -13622,7 +13986,9 @@
 </file>
 
 <file path=customXml/item1.xml><?xml version="1.0" encoding="utf-8"?>
-<b:Sources xmlns:b="http://schemas.openxmlformats.org/officeDocument/2006/bibliography" xmlns="http://schemas.openxmlformats.org/officeDocument/2006/bibliography" SelectedStyle="\APASixthEditionOfficeOnline.xsl" StyleName="APA" Version="6"/>
+<go:gDocsCustomXmlDataStorage xmlns:go="http://customooxmlschemas.google.com/" xmlns:r="http://schemas.openxmlformats.org/officeDocument/2006/relationships" uri="GoogleDocsCustomDataVersion2">
+  <go:docsCustomData xmlns:go="http://customooxmlschemas.google.com/" roundtripDataSignature="AMtx7mj25s6WB070JdMs8GHO895duxuiDA==">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</go:docsCustomData>
+</go:gDocsCustomXmlDataStorage>
 </file>
 
 <file path=customXml/item2.xml><?xml version="1.0" encoding="utf-8"?>
@@ -13643,15 +14009,14 @@
 </file>
 
 <file path=customXml/item3.xml><?xml version="1.0" encoding="utf-8"?>
-<go:gDocsCustomXmlDataStorage xmlns:go="http://customooxmlschemas.google.com/" xmlns:r="http://schemas.openxmlformats.org/officeDocument/2006/relationships" uri="GoogleDocsCustomDataVersion2">
-  <go:docsCustomData xmlns:go="http://customooxmlschemas.google.com/" roundtripDataSignature="AMtx7mj25s6WB070JdMs8GHO895duxuiDA==">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</go:docsCustomData>
-</go:gDocsCustomXmlDataStorage>
+<b:Sources xmlns:b="http://schemas.openxmlformats.org/officeDocument/2006/bibliography" xmlns="http://schemas.openxmlformats.org/officeDocument/2006/bibliography" SelectedStyle="\APASixthEditionOfficeOnline.xsl" StyleName="APA" Version="6"/>
 </file>
 
 <file path=customXml/itemProps1.xml><?xml version="1.0" encoding="utf-8"?>
-<ds:datastoreItem xmlns:ds="http://schemas.openxmlformats.org/officeDocument/2006/customXml" ds:itemID="{E823D35A-B70C-4563-ACD9-00244DE40663}">
+<ds:datastoreItem xmlns:ds="http://schemas.openxmlformats.org/officeDocument/2006/customXml" ds:itemID="{11111111-1234-1234-1234-123412341234}">
   <ds:schemaRefs>
-    <ds:schemaRef ds:uri="http://schemas.openxmlformats.org/officeDocument/2006/bibliography"/>
+    <ds:schemaRef ds:uri="http://customooxmlschemas.google.com/"/>
+    <ds:schemaRef ds:uri="http://schemas.openxmlformats.org/officeDocument/2006/relationships"/>
   </ds:schemaRefs>
 </ds:datastoreItem>
 </file>
@@ -13665,10 +14030,9 @@
 </file>
 
 <file path=customXml/itemProps3.xml><?xml version="1.0" encoding="utf-8"?>
-<ds:datastoreItem xmlns:ds="http://schemas.openxmlformats.org/officeDocument/2006/customXml" ds:itemID="{11111111-1234-1234-1234-123412341234}">
+<ds:datastoreItem xmlns:ds="http://schemas.openxmlformats.org/officeDocument/2006/customXml" ds:itemID="{E823D35A-B70C-4563-ACD9-00244DE40663}">
   <ds:schemaRefs>
-    <ds:schemaRef ds:uri="http://customooxmlschemas.google.com/"/>
-    <ds:schemaRef ds:uri="http://schemas.openxmlformats.org/officeDocument/2006/relationships"/>
+    <ds:schemaRef ds:uri="http://schemas.openxmlformats.org/officeDocument/2006/bibliography"/>
   </ds:schemaRefs>
 </ds:datastoreItem>
 </file>
</xml_diff>

<commit_message>
Update Baocaocodip_1.docx của vương lan2
</commit_message>
<xml_diff>
--- a/Baocaocodip_1.docx
+++ b/Baocaocodip_1.docx
@@ -7875,6 +7875,8 @@
           <w:pgMar w:top="1134" w:right="1134" w:bottom="1134" w:left="1701" w:header="0" w:footer="1152" w:gutter="0"/>
           <w:pgNumType w:start="1"/>
           <w:cols w:space="720"/>
+          <w:titlePg/>
+          <w:docGrid w:linePitch="299"/>
         </w:sectPr>
       </w:pPr>
       <w:r>
@@ -7891,6 +7893,7 @@
         <w:pStyle w:val="Heading1"/>
         <w:spacing w:before="0" w:line="360" w:lineRule="auto"/>
         <w:ind w:firstLine="409"/>
+        <w:jc w:val="both"/>
         <w:rPr>
           <w:sz w:val="26"/>
           <w:szCs w:val="26"/>
@@ -7936,6 +7939,7 @@
           <w:numId w:val="20"/>
         </w:numPr>
         <w:spacing w:before="0" w:line="360" w:lineRule="auto"/>
+        <w:jc w:val="both"/>
         <w:rPr>
           <w:rFonts w:cs="Times New Roman"/>
           <w:szCs w:val="26"/>
@@ -8029,6 +8033,7 @@
           <w:numId w:val="20"/>
         </w:numPr>
         <w:spacing w:before="0" w:line="360" w:lineRule="auto"/>
+        <w:jc w:val="both"/>
         <w:rPr>
           <w:rFonts w:cs="Times New Roman"/>
           <w:szCs w:val="26"/>
@@ -8058,6 +8063,7 @@
       <w:pPr>
         <w:spacing w:line="360" w:lineRule="auto"/>
         <w:ind w:firstLine="360"/>
+        <w:jc w:val="both"/>
         <w:rPr>
           <w:sz w:val="26"/>
           <w:szCs w:val="26"/>
@@ -8080,6 +8086,7 @@
           <w:numId w:val="20"/>
         </w:numPr>
         <w:spacing w:before="0" w:line="360" w:lineRule="auto"/>
+        <w:jc w:val="both"/>
         <w:rPr>
           <w:rFonts w:cs="Times New Roman"/>
           <w:szCs w:val="26"/>
@@ -8157,6 +8164,7 @@
           <w:numId w:val="20"/>
         </w:numPr>
         <w:spacing w:before="0" w:line="360" w:lineRule="auto"/>
+        <w:jc w:val="both"/>
         <w:rPr>
           <w:rFonts w:cs="Times New Roman"/>
           <w:szCs w:val="26"/>
@@ -8184,6 +8192,7 @@
       <w:pPr>
         <w:spacing w:line="360" w:lineRule="auto"/>
         <w:ind w:firstLine="720"/>
+        <w:jc w:val="both"/>
         <w:rPr>
           <w:sz w:val="26"/>
           <w:szCs w:val="26"/>
@@ -8203,6 +8212,7 @@
       <w:pPr>
         <w:spacing w:line="360" w:lineRule="auto"/>
         <w:ind w:firstLine="720"/>
+        <w:jc w:val="both"/>
         <w:rPr>
           <w:sz w:val="26"/>
           <w:szCs w:val="26"/>
@@ -8276,6 +8286,7 @@
     <w:p>
       <w:pPr>
         <w:spacing w:line="360" w:lineRule="auto"/>
+        <w:jc w:val="both"/>
         <w:rPr>
           <w:b/>
           <w:bCs/>
@@ -8606,7 +8617,6 @@
           <w:numId w:val="23"/>
         </w:numPr>
         <w:spacing w:before="0" w:line="360" w:lineRule="auto"/>
-        <w:ind w:left="1985" w:hanging="932"/>
         <w:jc w:val="both"/>
         <w:rPr>
           <w:rFonts w:cs="Times New Roman"/>
@@ -8692,7 +8702,6 @@
           <w:numId w:val="23"/>
         </w:numPr>
         <w:spacing w:before="0" w:line="360" w:lineRule="auto"/>
-        <w:ind w:left="1985" w:hanging="905"/>
         <w:jc w:val="both"/>
         <w:rPr>
           <w:rFonts w:cs="Times New Roman"/>
@@ -9543,6 +9552,7 @@
     <w:p>
       <w:pPr>
         <w:spacing w:line="360" w:lineRule="auto"/>
+        <w:jc w:val="both"/>
         <w:rPr>
           <w:sz w:val="26"/>
           <w:szCs w:val="26"/>
@@ -9558,7 +9568,7 @@
         </w:rPr>
         <w:lastRenderedPageBreak/>
         <w:drawing>
-          <wp:inline distT="0" distB="0" distL="0" distR="0" wp14:anchorId="18F61EE1" wp14:editId="20C8D6BD">
+          <wp:inline distT="0" distB="0" distL="0" distR="0" wp14:anchorId="18F61EE1" wp14:editId="2D4822E5">
             <wp:extent cx="5762625" cy="4560570"/>
             <wp:effectExtent l="0" t="0" r="9525" b="0"/>
             <wp:docPr id="332208865" name="Picture 4" descr="A diagram of a diagram&#10;&#10;Description automatically generated"/>
@@ -10020,6 +10030,8 @@
         <w:spacing w:line="360" w:lineRule="auto"/>
         <w:jc w:val="both"/>
         <w:rPr>
+          <w:b/>
+          <w:bCs/>
           <w:sz w:val="26"/>
           <w:szCs w:val="26"/>
           <w:lang w:val="en-US"/>
@@ -10032,13 +10044,2083 @@
           <w:lang w:val="en-US"/>
         </w:rPr>
         <w:t>Nhanh chóng: Việc đưa ra một số tiêu chuẩn cho phép MySQL để làm việc rất hiệu quả và tiết kiệm chi phí, do đó nó làm tăng tốc độ thực thi.</w:t>
+      </w:r>
+      <w:r>
+        <w:rPr>
+          <w:sz w:val="26"/>
+          <w:szCs w:val="26"/>
+          <w:lang w:val="en-US"/>
+        </w:rPr>
+        <w:br w:type="page"/>
+      </w:r>
+    </w:p>
+    <w:p>
+      <w:pPr>
+        <w:pStyle w:val="Heading2"/>
+        <w:numPr>
+          <w:ilvl w:val="0"/>
+          <w:numId w:val="0"/>
+        </w:numPr>
+        <w:rPr>
+          <w:b w:val="0"/>
+          <w:bCs w:val="0"/>
+          <w:lang w:val="en-US"/>
+        </w:rPr>
+      </w:pPr>
+      <w:r>
+        <w:rPr>
+          <w:lang w:val="en-US"/>
+        </w:rPr>
+        <w:lastRenderedPageBreak/>
+        <w:t>Chương 3: Phân tích và thiết kế hệ thống</w:t>
+      </w:r>
+    </w:p>
+    <w:p>
+      <w:pPr>
+        <w:pStyle w:val="ListParagraph"/>
+        <w:keepNext/>
+        <w:keepLines/>
+        <w:numPr>
+          <w:ilvl w:val="0"/>
+          <w:numId w:val="23"/>
+        </w:numPr>
+        <w:spacing w:before="0" w:line="360" w:lineRule="auto"/>
+        <w:outlineLvl w:val="2"/>
+        <w:rPr>
+          <w:rFonts w:eastAsiaTheme="majorEastAsia"/>
+          <w:b/>
+          <w:vanish/>
+          <w:sz w:val="26"/>
+          <w:szCs w:val="26"/>
+          <w:lang w:val="en-US"/>
+        </w:rPr>
+      </w:pPr>
+    </w:p>
+    <w:p>
+      <w:pPr>
+        <w:pStyle w:val="Heading3"/>
+        <w:spacing w:before="0" w:line="360" w:lineRule="auto"/>
+        <w:jc w:val="both"/>
+        <w:rPr>
+          <w:rFonts w:cs="Times New Roman"/>
+          <w:szCs w:val="26"/>
+          <w:lang w:val="en-US"/>
+        </w:rPr>
+      </w:pPr>
+      <w:r>
+        <w:rPr>
+          <w:rFonts w:cs="Times New Roman"/>
+          <w:szCs w:val="26"/>
+          <w:lang w:val="en-US"/>
+        </w:rPr>
+        <w:t>Thiết kế cơ sở dữ liệu</w:t>
+      </w:r>
+    </w:p>
+    <w:p>
+      <w:pPr>
+        <w:pStyle w:val="Heading3"/>
+        <w:numPr>
+          <w:ilvl w:val="2"/>
+          <w:numId w:val="23"/>
+        </w:numPr>
+        <w:spacing w:before="0" w:line="360" w:lineRule="auto"/>
+        <w:jc w:val="both"/>
+        <w:rPr>
+          <w:rFonts w:cs="Times New Roman"/>
+          <w:szCs w:val="26"/>
+          <w:lang w:val="en-US"/>
+        </w:rPr>
+      </w:pPr>
+      <w:r>
+        <w:rPr>
+          <w:rFonts w:cs="Times New Roman"/>
+          <w:szCs w:val="26"/>
+          <w:lang w:val="en-US"/>
+        </w:rPr>
+        <w:t>Cơ sở dữ liệu</w:t>
+      </w:r>
+    </w:p>
+    <w:p>
+      <w:pPr>
+        <w:spacing w:line="360" w:lineRule="auto"/>
+        <w:jc w:val="both"/>
+        <w:rPr>
+          <w:sz w:val="26"/>
+          <w:szCs w:val="26"/>
+          <w:lang w:val="en-US"/>
+        </w:rPr>
+      </w:pPr>
+      <w:r>
+        <w:rPr>
+          <w:sz w:val="26"/>
+          <w:szCs w:val="26"/>
+        </w:rPr>
+        <w:t>Website sẽ sử dụng cơ sở dữ liệu có cấu trúc như sau:</w:t>
+      </w:r>
+    </w:p>
+    <w:p>
+      <w:pPr>
+        <w:pStyle w:val="ListParagraph"/>
+        <w:numPr>
+          <w:ilvl w:val="0"/>
+          <w:numId w:val="6"/>
+        </w:numPr>
+        <w:spacing w:before="0" w:line="360" w:lineRule="auto"/>
+        <w:rPr>
+          <w:b/>
+          <w:bCs/>
+          <w:color w:val="FFFFFF" w:themeColor="background1"/>
+          <w:sz w:val="26"/>
+          <w:szCs w:val="26"/>
+          <w:highlight w:val="red"/>
+        </w:rPr>
+      </w:pPr>
+      <w:r>
+        <w:rPr>
+          <w:b/>
+          <w:bCs/>
+          <w:color w:val="FFFFFF" w:themeColor="background1"/>
+          <w:sz w:val="26"/>
+          <w:szCs w:val="26"/>
+          <w:highlight w:val="red"/>
+        </w:rPr>
+        <w:t>Tú liệt kê các bảng</w:t>
+      </w:r>
+      <w:r>
+        <w:rPr>
+          <w:b/>
+          <w:bCs/>
+          <w:color w:val="FFFFFF" w:themeColor="background1"/>
+          <w:sz w:val="26"/>
+          <w:szCs w:val="26"/>
+          <w:highlight w:val="red"/>
+          <w:lang w:val="en-US"/>
+        </w:rPr>
+        <w:t xml:space="preserve"> + lược đồ cơ sở dữ liệu</w:t>
+      </w:r>
+    </w:p>
+    <w:p>
+      <w:pPr>
+        <w:pStyle w:val="Heading3"/>
+        <w:numPr>
+          <w:ilvl w:val="2"/>
+          <w:numId w:val="23"/>
+        </w:numPr>
+        <w:spacing w:before="0" w:line="360" w:lineRule="auto"/>
+        <w:jc w:val="both"/>
+        <w:rPr>
+          <w:rFonts w:cs="Times New Roman"/>
+          <w:szCs w:val="26"/>
+          <w:lang w:val="en-US"/>
+        </w:rPr>
+      </w:pPr>
+      <w:r>
+        <w:rPr>
+          <w:rFonts w:cs="Times New Roman"/>
+          <w:szCs w:val="26"/>
+          <w:lang w:val="en-US"/>
+        </w:rPr>
+        <w:t>Kết nối cơ sở dữ liệu trong back-end sử dụng Java và thư viện JDBC</w:t>
+      </w:r>
+    </w:p>
+    <w:p>
+      <w:pPr>
+        <w:spacing w:line="360" w:lineRule="auto"/>
+        <w:jc w:val="both"/>
+        <w:rPr>
+          <w:sz w:val="26"/>
+          <w:szCs w:val="26"/>
+          <w:lang w:val="en-US"/>
+        </w:rPr>
+      </w:pPr>
+      <w:r>
+        <w:rPr>
+          <w:sz w:val="26"/>
+          <w:szCs w:val="26"/>
+          <w:lang w:val="en-US"/>
+        </w:rPr>
+        <w:t>Để có thể kết nối cơ sở dữ liệu và thư viện JDBC, ta cần làm các bước sau:</w:t>
+      </w:r>
+    </w:p>
+    <w:p>
+      <w:pPr>
+        <w:pStyle w:val="ListParagraph"/>
+        <w:numPr>
+          <w:ilvl w:val="0"/>
+          <w:numId w:val="73"/>
+        </w:numPr>
+        <w:spacing w:line="360" w:lineRule="auto"/>
+        <w:rPr>
+          <w:sz w:val="26"/>
+          <w:szCs w:val="26"/>
+          <w:lang w:val="en-US"/>
+        </w:rPr>
+      </w:pPr>
+      <w:r>
+        <w:rPr>
+          <w:sz w:val="26"/>
+          <w:szCs w:val="26"/>
+          <w:lang w:val="en-US"/>
+        </w:rPr>
+        <w:t>Thêm thư viện JDBC</w:t>
+      </w:r>
+    </w:p>
+    <w:p>
+      <w:pPr>
+        <w:pStyle w:val="ListParagraph"/>
+        <w:numPr>
+          <w:ilvl w:val="0"/>
+          <w:numId w:val="73"/>
+        </w:numPr>
+        <w:spacing w:line="360" w:lineRule="auto"/>
+        <w:rPr>
+          <w:sz w:val="26"/>
+          <w:szCs w:val="26"/>
+          <w:lang w:val="en-US"/>
+        </w:rPr>
+      </w:pPr>
+      <w:r>
+        <w:rPr>
+          <w:sz w:val="26"/>
+          <w:szCs w:val="26"/>
+          <w:lang w:val="en-US"/>
+        </w:rPr>
+        <w:t>Cấu hình các thông tin kết nối gồm có như: URL của cơ sở dữ liêu, tên người dùng (username), mật khẩu(password).</w:t>
+      </w:r>
+    </w:p>
+    <w:p>
+      <w:pPr>
+        <w:pStyle w:val="ListParagraph"/>
+        <w:numPr>
+          <w:ilvl w:val="0"/>
+          <w:numId w:val="73"/>
+        </w:numPr>
+        <w:spacing w:line="360" w:lineRule="auto"/>
+        <w:rPr>
+          <w:sz w:val="26"/>
+          <w:szCs w:val="26"/>
+          <w:lang w:val="en-US"/>
+        </w:rPr>
+      </w:pPr>
+      <w:r>
+        <w:rPr>
+          <w:sz w:val="26"/>
+          <w:szCs w:val="26"/>
+          <w:lang w:val="en-US"/>
+        </w:rPr>
+        <w:t>Sử dụng DriverManager để mở một kết nối tới cơ sở dữ liệu</w:t>
+      </w:r>
+    </w:p>
+    <w:p>
+      <w:pPr>
+        <w:spacing w:line="360" w:lineRule="auto"/>
+        <w:jc w:val="both"/>
+        <w:rPr>
+          <w:sz w:val="26"/>
+          <w:szCs w:val="26"/>
+          <w:lang w:val="en-US"/>
+        </w:rPr>
+      </w:pPr>
+      <w:r>
+        <w:rPr>
+          <w:sz w:val="26"/>
+          <w:szCs w:val="26"/>
+          <w:highlight w:val="red"/>
+          <w:lang w:val="en-US"/>
+        </w:rPr>
+        <w:t>Tú thêm ảnh chỗ kết nối dữ liệu</w:t>
+      </w:r>
+    </w:p>
+    <w:p>
+      <w:pPr>
+        <w:pStyle w:val="Heading3"/>
+        <w:spacing w:before="0" w:line="360" w:lineRule="auto"/>
+        <w:jc w:val="both"/>
+        <w:rPr>
+          <w:rFonts w:cs="Times New Roman"/>
+          <w:szCs w:val="26"/>
+          <w:lang w:val="en-US"/>
+        </w:rPr>
+      </w:pPr>
+      <w:r>
+        <w:rPr>
+          <w:rFonts w:cs="Times New Roman"/>
+          <w:szCs w:val="26"/>
+          <w:lang w:val="en-US"/>
+        </w:rPr>
+        <w:t>Thiết kế Back-End</w:t>
+      </w:r>
+    </w:p>
+    <w:p>
+      <w:pPr>
+        <w:spacing w:line="360" w:lineRule="auto"/>
+        <w:jc w:val="both"/>
+        <w:rPr>
+          <w:sz w:val="26"/>
+          <w:szCs w:val="26"/>
+          <w:lang w:val="en-US"/>
+        </w:rPr>
+      </w:pPr>
+      <w:r>
+        <w:rPr>
+          <w:sz w:val="26"/>
+          <w:szCs w:val="26"/>
+          <w:lang w:val="en-US"/>
+        </w:rPr>
+        <w:t>Mô hình MVC được sử dụng để phát triển website vì mang lại nhiều lợi ích nhờ sự phân tách rõ ràng giữa các thành phần dữ liệu giao diện, và logic điều khiển.</w:t>
+      </w:r>
+    </w:p>
+    <w:p>
+      <w:pPr>
+        <w:pStyle w:val="Heading3"/>
+        <w:numPr>
+          <w:ilvl w:val="2"/>
+          <w:numId w:val="23"/>
+        </w:numPr>
+        <w:spacing w:before="0" w:line="360" w:lineRule="auto"/>
+        <w:jc w:val="both"/>
+        <w:rPr>
+          <w:rFonts w:cs="Times New Roman"/>
+          <w:szCs w:val="26"/>
+          <w:lang w:val="en-US"/>
+        </w:rPr>
+      </w:pPr>
+      <w:r>
+        <w:rPr>
+          <w:rFonts w:cs="Times New Roman"/>
+          <w:szCs w:val="26"/>
+          <w:lang w:val="en-US"/>
+        </w:rPr>
+        <w:t>Các Models</w:t>
+      </w:r>
+    </w:p>
+    <w:p>
+      <w:pPr>
+        <w:spacing w:line="360" w:lineRule="auto"/>
+        <w:jc w:val="both"/>
+        <w:rPr>
+          <w:sz w:val="26"/>
+          <w:szCs w:val="26"/>
+          <w:lang w:val="en-US"/>
+        </w:rPr>
+      </w:pPr>
+      <w:r>
+        <w:rPr>
+          <w:sz w:val="26"/>
+          <w:szCs w:val="26"/>
+          <w:lang w:val="en-US"/>
+        </w:rPr>
+        <w:t>Các models các tác dụng quản lý các dữ liệu và logic nghiệp vụ.</w:t>
+      </w:r>
+    </w:p>
+    <w:p>
+      <w:pPr>
+        <w:spacing w:line="360" w:lineRule="auto"/>
+        <w:jc w:val="both"/>
+        <w:rPr>
+          <w:sz w:val="26"/>
+          <w:szCs w:val="26"/>
+          <w:lang w:val="en-US"/>
+        </w:rPr>
+      </w:pPr>
+      <w:r>
+        <w:rPr>
+          <w:sz w:val="26"/>
+          <w:szCs w:val="26"/>
+          <w:lang w:val="en-US"/>
+        </w:rPr>
+        <w:t>Website sẽ bao gồm có các models sau:</w:t>
+      </w:r>
+    </w:p>
+    <w:p>
+      <w:pPr>
+        <w:spacing w:line="360" w:lineRule="auto"/>
+        <w:jc w:val="both"/>
+        <w:rPr>
+          <w:sz w:val="26"/>
+          <w:szCs w:val="26"/>
+          <w:lang w:val="en-US"/>
+        </w:rPr>
+      </w:pPr>
+      <w:r>
+        <w:rPr>
+          <w:sz w:val="26"/>
+          <w:szCs w:val="26"/>
+          <w:lang w:val="en-US"/>
+        </w:rPr>
+        <w:tab/>
+      </w:r>
+      <w:r>
+        <w:rPr>
+          <w:sz w:val="26"/>
+          <w:szCs w:val="26"/>
+          <w:highlight w:val="red"/>
+          <w:lang w:val="en-US"/>
+        </w:rPr>
+        <w:t>Tú thêm ảnh và code của các Model</w:t>
+      </w:r>
+    </w:p>
+    <w:p>
+      <w:pPr>
+        <w:pStyle w:val="Heading3"/>
+        <w:numPr>
+          <w:ilvl w:val="2"/>
+          <w:numId w:val="23"/>
+        </w:numPr>
+        <w:spacing w:before="0" w:line="360" w:lineRule="auto"/>
+        <w:jc w:val="both"/>
+        <w:rPr>
+          <w:rFonts w:cs="Times New Roman"/>
+          <w:szCs w:val="26"/>
+          <w:lang w:val="en-US"/>
+        </w:rPr>
+      </w:pPr>
+      <w:r>
+        <w:rPr>
+          <w:rFonts w:cs="Times New Roman"/>
+          <w:szCs w:val="26"/>
+          <w:lang w:val="en-US"/>
+        </w:rPr>
+        <w:t>Các Controller</w:t>
+      </w:r>
+    </w:p>
+    <w:p>
+      <w:pPr>
+        <w:spacing w:line="360" w:lineRule="auto"/>
+        <w:jc w:val="both"/>
+        <w:rPr>
+          <w:sz w:val="26"/>
+          <w:szCs w:val="26"/>
+          <w:lang w:val="en-US"/>
+        </w:rPr>
+      </w:pPr>
+      <w:r>
+        <w:rPr>
+          <w:sz w:val="26"/>
+          <w:szCs w:val="26"/>
+          <w:lang w:val="en-US"/>
+        </w:rPr>
+        <w:t>Controllers có tác dụng điều phối và xử lý các luồng dữ liệu giữa Models và Views</w:t>
+      </w:r>
+    </w:p>
+    <w:p>
+      <w:pPr>
+        <w:spacing w:line="360" w:lineRule="auto"/>
+        <w:jc w:val="both"/>
+        <w:rPr>
+          <w:sz w:val="26"/>
+          <w:szCs w:val="26"/>
+          <w:lang w:val="en-US"/>
+        </w:rPr>
+      </w:pPr>
+      <w:r>
+        <w:rPr>
+          <w:sz w:val="26"/>
+          <w:szCs w:val="26"/>
+          <w:highlight w:val="red"/>
+          <w:lang w:val="en-US"/>
+        </w:rPr>
+        <w:t>Tú thêm ảnh và code các Controller sử dụng</w:t>
+      </w:r>
+    </w:p>
+    <w:p>
+      <w:pPr>
+        <w:pStyle w:val="Heading3"/>
+        <w:numPr>
+          <w:ilvl w:val="2"/>
+          <w:numId w:val="23"/>
+        </w:numPr>
+        <w:spacing w:before="0" w:line="360" w:lineRule="auto"/>
+        <w:jc w:val="both"/>
+        <w:rPr>
+          <w:rFonts w:cs="Times New Roman"/>
+          <w:szCs w:val="26"/>
+          <w:lang w:val="en-US"/>
+        </w:rPr>
+      </w:pPr>
+      <w:r>
+        <w:rPr>
+          <w:rFonts w:cs="Times New Roman"/>
+          <w:szCs w:val="26"/>
+          <w:lang w:val="en-US"/>
+        </w:rPr>
+        <w:t>Các Views</w:t>
+      </w:r>
+    </w:p>
+    <w:p>
+      <w:pPr>
+        <w:spacing w:line="360" w:lineRule="auto"/>
+        <w:jc w:val="both"/>
+        <w:rPr>
+          <w:sz w:val="26"/>
+          <w:szCs w:val="26"/>
+          <w:lang w:val="en-US"/>
+        </w:rPr>
+      </w:pPr>
+      <w:r>
+        <w:rPr>
+          <w:sz w:val="26"/>
+          <w:szCs w:val="26"/>
+          <w:lang w:val="en-US"/>
+        </w:rPr>
+        <w:t>Views có vai trò đảm nhận hiển thị giao diện người dùng.</w:t>
+      </w:r>
+    </w:p>
+    <w:p>
+      <w:pPr>
+        <w:spacing w:line="360" w:lineRule="auto"/>
+        <w:jc w:val="both"/>
+        <w:rPr>
+          <w:sz w:val="26"/>
+          <w:szCs w:val="26"/>
+          <w:lang w:val="en-US"/>
+        </w:rPr>
+      </w:pPr>
+      <w:r>
+        <w:rPr>
+          <w:sz w:val="26"/>
+          <w:szCs w:val="26"/>
+          <w:highlight w:val="red"/>
+          <w:lang w:val="en-US"/>
+        </w:rPr>
+        <w:t>Tú thêm ảnh và code các Views sử dụng</w:t>
+      </w:r>
+    </w:p>
+    <w:p>
+      <w:pPr>
+        <w:spacing w:line="360" w:lineRule="auto"/>
+        <w:jc w:val="both"/>
+        <w:rPr>
+          <w:sz w:val="26"/>
+          <w:szCs w:val="26"/>
+        </w:rPr>
+      </w:pPr>
+      <w:r>
+        <w:rPr>
+          <w:sz w:val="26"/>
+          <w:szCs w:val="26"/>
+        </w:rPr>
+        <w:br w:type="page"/>
+      </w:r>
+    </w:p>
+    <w:p>
+      <w:pPr>
+        <w:pStyle w:val="Heading2"/>
+        <w:numPr>
+          <w:ilvl w:val="0"/>
+          <w:numId w:val="0"/>
+        </w:numPr>
+        <w:rPr>
+          <w:lang w:val="en-US"/>
+        </w:rPr>
+      </w:pPr>
+      <w:r>
+        <w:rPr>
+          <w:lang w:val="en-US"/>
+        </w:rPr>
+        <w:lastRenderedPageBreak/>
+        <w:t>Chương 4: Các chức năng của trang web</w:t>
+      </w:r>
+    </w:p>
+    <w:p>
+      <w:pPr>
+        <w:pStyle w:val="ListParagraph"/>
+        <w:keepNext/>
+        <w:keepLines/>
+        <w:numPr>
+          <w:ilvl w:val="0"/>
+          <w:numId w:val="23"/>
+        </w:numPr>
+        <w:spacing w:before="0" w:line="360" w:lineRule="auto"/>
+        <w:outlineLvl w:val="2"/>
+        <w:rPr>
+          <w:rFonts w:eastAsiaTheme="majorEastAsia"/>
+          <w:b/>
+          <w:vanish/>
+          <w:sz w:val="26"/>
+          <w:szCs w:val="26"/>
+          <w:lang w:val="en-US"/>
+        </w:rPr>
+      </w:pPr>
+    </w:p>
+    <w:p>
+      <w:pPr>
+        <w:pStyle w:val="Heading3"/>
+        <w:spacing w:before="0" w:line="360" w:lineRule="auto"/>
+        <w:jc w:val="both"/>
+        <w:rPr>
+          <w:rFonts w:cs="Times New Roman"/>
+          <w:szCs w:val="26"/>
+          <w:lang w:val="en-US"/>
+        </w:rPr>
+      </w:pPr>
+      <w:r>
+        <w:rPr>
+          <w:rFonts w:cs="Times New Roman"/>
+          <w:szCs w:val="26"/>
+          <w:lang w:val="en-US"/>
+        </w:rPr>
+        <w:t>Khách hàng</w:t>
+      </w:r>
+    </w:p>
+    <w:p>
+      <w:pPr>
+        <w:pStyle w:val="Heading3"/>
+        <w:numPr>
+          <w:ilvl w:val="2"/>
+          <w:numId w:val="23"/>
+        </w:numPr>
+        <w:spacing w:before="0" w:line="360" w:lineRule="auto"/>
+        <w:jc w:val="both"/>
+        <w:rPr>
+          <w:rFonts w:cs="Times New Roman"/>
+          <w:szCs w:val="26"/>
+          <w:lang w:val="en-US"/>
+        </w:rPr>
+      </w:pPr>
+      <w:r>
+        <w:rPr>
+          <w:rFonts w:cs="Times New Roman"/>
+          <w:szCs w:val="26"/>
+          <w:lang w:val="en-US"/>
+        </w:rPr>
+        <w:t>Đăng nhập</w:t>
+      </w:r>
+    </w:p>
+    <w:p>
+      <w:pPr>
+        <w:spacing w:line="360" w:lineRule="auto"/>
+        <w:ind w:firstLine="720"/>
+        <w:jc w:val="both"/>
+        <w:rPr>
+          <w:sz w:val="26"/>
+          <w:szCs w:val="26"/>
+          <w:lang w:val="en-US"/>
+        </w:rPr>
+      </w:pPr>
+      <w:r>
+        <w:rPr>
+          <w:sz w:val="26"/>
+          <w:szCs w:val="26"/>
+          <w:lang w:val="en-US"/>
+        </w:rPr>
+        <w:t xml:space="preserve">Website cần yêu cầu đăng nhập vì nhiều lý do liên quan đến bảo mật, trải nghiệm người dùng và cũng như quản lý dữ liệu. Từ đó, cũng tăng cường độ tin cậy của khách hàng. </w:t>
+      </w:r>
+    </w:p>
+    <w:p>
+      <w:pPr>
+        <w:spacing w:line="360" w:lineRule="auto"/>
+        <w:ind w:firstLine="720"/>
+        <w:jc w:val="both"/>
+        <w:rPr>
+          <w:sz w:val="26"/>
+          <w:szCs w:val="26"/>
+          <w:lang w:val="en-US"/>
+        </w:rPr>
+      </w:pPr>
+      <w:r>
+        <w:rPr>
+          <w:sz w:val="26"/>
+          <w:szCs w:val="26"/>
+          <w:lang w:val="en-US"/>
+        </w:rPr>
+        <w:t>Người dùng vẫn có thể xem được thông tin của các quần áo đang được bày bán, cũng như các chức năng lọc và tìm kiếm khác nhưng không có quyền mua cũng như có các chức năng tiện khác như thêm giỏ vào giỏ hàng, yêu thích sản phẩm, ….</w:t>
+      </w:r>
+    </w:p>
+    <w:p>
+      <w:pPr>
+        <w:spacing w:line="360" w:lineRule="auto"/>
+        <w:ind w:firstLine="720"/>
+        <w:jc w:val="both"/>
+        <w:rPr>
+          <w:sz w:val="26"/>
+          <w:szCs w:val="26"/>
+          <w:lang w:val="en-US"/>
+        </w:rPr>
+      </w:pPr>
+      <w:r>
+        <w:rPr>
+          <w:sz w:val="26"/>
+          <w:szCs w:val="26"/>
+          <w:lang w:val="en-US"/>
+        </w:rPr>
+        <w:t>Hệ thống yêu cầu hai thông tin nhằm đăng nhập vào hệ thống, đó chính là tên tài khoản và mật khẩu. Người dùng được yêu cầu nhập hai thông tin nhằm xác nhận danh tính và cấp quyền các dữ liệu của người dùng đó.</w:t>
+      </w:r>
+    </w:p>
+    <w:p>
+      <w:pPr>
+        <w:spacing w:line="360" w:lineRule="auto"/>
+        <w:ind w:firstLine="720"/>
+        <w:jc w:val="both"/>
+        <w:rPr>
+          <w:sz w:val="26"/>
+          <w:szCs w:val="26"/>
+          <w:lang w:val="en-US"/>
+        </w:rPr>
+      </w:pPr>
+      <w:r>
+        <w:rPr>
+          <w:sz w:val="26"/>
+          <w:szCs w:val="26"/>
+          <w:lang w:val="en-US"/>
+        </w:rPr>
+        <w:t>Tài khoản và mật khẩu sẽ được kiểm tra, đối chiếu qua cơ sở dữ liệu nhằm bảo vệ thông tin người dùng.</w:t>
+      </w:r>
+    </w:p>
+    <w:p>
+      <w:pPr>
+        <w:pStyle w:val="Heading3"/>
+        <w:numPr>
+          <w:ilvl w:val="2"/>
+          <w:numId w:val="23"/>
+        </w:numPr>
+        <w:spacing w:before="0" w:line="360" w:lineRule="auto"/>
+        <w:jc w:val="both"/>
+        <w:rPr>
+          <w:rFonts w:cs="Times New Roman"/>
+          <w:szCs w:val="26"/>
+          <w:lang w:val="en-US"/>
+        </w:rPr>
+      </w:pPr>
+      <w:r>
+        <w:rPr>
+          <w:rFonts w:cs="Times New Roman"/>
+          <w:szCs w:val="26"/>
+          <w:lang w:val="en-US"/>
+        </w:rPr>
+        <w:t>Đăng ký tài khoản</w:t>
+      </w:r>
+    </w:p>
+    <w:p>
+      <w:pPr>
+        <w:spacing w:line="360" w:lineRule="auto"/>
+        <w:ind w:firstLine="720"/>
+        <w:jc w:val="both"/>
+        <w:rPr>
+          <w:sz w:val="26"/>
+          <w:szCs w:val="26"/>
+          <w:lang w:val="en-US"/>
+        </w:rPr>
+      </w:pPr>
+      <w:r>
+        <w:rPr>
+          <w:sz w:val="26"/>
+          <w:szCs w:val="26"/>
+          <w:lang w:val="en-US"/>
+        </w:rPr>
+        <w:t>Người dùng có quyền tạo tài khoản nếu họ muốn thực hiện các chức năng quan trọng của trang web.</w:t>
+      </w:r>
+    </w:p>
+    <w:p>
+      <w:pPr>
+        <w:spacing w:line="360" w:lineRule="auto"/>
+        <w:ind w:firstLine="720"/>
+        <w:jc w:val="both"/>
+        <w:rPr>
+          <w:sz w:val="26"/>
+          <w:szCs w:val="26"/>
+          <w:lang w:val="en-US"/>
+        </w:rPr>
+      </w:pPr>
+      <w:r>
+        <w:rPr>
+          <w:sz w:val="26"/>
+          <w:szCs w:val="26"/>
+          <w:lang w:val="en-US"/>
+        </w:rPr>
+        <w:t>Khi tạo tài khoản, hệ thống sẽ yêu cầu các thông sau đây:</w:t>
+      </w:r>
+    </w:p>
+    <w:p>
+      <w:pPr>
+        <w:spacing w:line="360" w:lineRule="auto"/>
+        <w:ind w:firstLine="720"/>
+        <w:jc w:val="both"/>
+        <w:rPr>
+          <w:sz w:val="26"/>
+          <w:szCs w:val="26"/>
+          <w:lang w:val="en-US"/>
+        </w:rPr>
+      </w:pPr>
+      <w:r>
+        <w:rPr>
+          <w:sz w:val="26"/>
+          <w:szCs w:val="26"/>
+          <w:lang w:val="en-US"/>
+        </w:rPr>
+        <w:t>Đầu tiên, đó chính là hai thông tin đăng nhập quan trọng nhất, tài khoản và mật khẩu. Tên tài khoản không thể được trùng với bất kỳ tên tài khoản nào khác trong hệ thống cơ sở dữ liệu. Nếu người dùng không nhập, nhập tên tài khoản đã tồn tại hoặc tên tài khoản quá dài, hệ thống sẽ phát hiện và thông báo nhập lại cho người dùng. Mật khẩu có thể trùng với các người dùng khác và buộc phải nhập lại hai lần nhằm đảm bảo tính chính xác của mật khẩu đã nhập, giảm trường hợp nhập sai gây khó khăn trong việc đăng nhập sau này.</w:t>
+      </w:r>
+    </w:p>
+    <w:p>
+      <w:pPr>
+        <w:spacing w:line="360" w:lineRule="auto"/>
+        <w:ind w:firstLine="720"/>
+        <w:jc w:val="both"/>
+        <w:rPr>
+          <w:sz w:val="26"/>
+          <w:szCs w:val="26"/>
+          <w:lang w:val="en-US"/>
+        </w:rPr>
+      </w:pPr>
+      <w:r>
+        <w:rPr>
+          <w:sz w:val="26"/>
+          <w:szCs w:val="26"/>
+          <w:lang w:val="en-US"/>
+        </w:rPr>
+        <w:t>Tiếp đến là các thông tin về tài khoản như: Họ và Tên, Giới tính, ngày sinh. Đây là các thông tin cơ bản nhưng cần thiết dùng để chào hỏi, tùy chỉnh sản phẩm hiển thị phù hợp với giới tính của khách hàng, đồng thời cũng là cơ hội để thêm các thông báo chúc về khuyến mãi đặc biệt khi đến ngày sinh nhật cho khách hàng.</w:t>
+      </w:r>
+    </w:p>
+    <w:p>
+      <w:pPr>
+        <w:spacing w:line="360" w:lineRule="auto"/>
+        <w:ind w:firstLine="720"/>
+        <w:jc w:val="both"/>
+        <w:rPr>
+          <w:sz w:val="26"/>
+          <w:szCs w:val="26"/>
+          <w:lang w:val="en-US"/>
+        </w:rPr>
+      </w:pPr>
+      <w:r>
+        <w:rPr>
+          <w:sz w:val="26"/>
+          <w:szCs w:val="26"/>
+          <w:lang w:val="en-US"/>
+        </w:rPr>
+        <w:t>Cuối cùng là các thông tin cũng quan trọng không kém như: địa chỉ khách hàng, địa chỉ nhận hàng, số điện thoại và cũng như là email để liên lạc.</w:t>
+      </w:r>
+    </w:p>
+    <w:p>
+      <w:pPr>
+        <w:spacing w:line="360" w:lineRule="auto"/>
+        <w:ind w:firstLine="720"/>
+        <w:jc w:val="both"/>
+        <w:rPr>
+          <w:sz w:val="26"/>
+          <w:szCs w:val="26"/>
+          <w:lang w:val="en-US"/>
+        </w:rPr>
+      </w:pPr>
+      <w:r>
+        <w:rPr>
+          <w:sz w:val="26"/>
+          <w:szCs w:val="26"/>
+          <w:lang w:val="en-US"/>
+        </w:rPr>
+        <w:lastRenderedPageBreak/>
+        <w:t>Sau khi đã nhập đầy đủ các thông tin trên, người dùng được yêu cầu đồng ý với hai điều khoản: Đồng ý với điều khoản của công ty và Đồng ý nhận Email. Sau đó, người dùng có thể nhấn chọn nút đăng ký. Cuối cùng, người dùng phải vào email đã nhập trước đó, xác nhận tài khoản.</w:t>
+      </w:r>
+    </w:p>
+    <w:p>
+      <w:pPr>
+        <w:spacing w:line="360" w:lineRule="auto"/>
+        <w:ind w:firstLine="720"/>
+        <w:jc w:val="both"/>
+        <w:rPr>
+          <w:sz w:val="26"/>
+          <w:szCs w:val="26"/>
+          <w:lang w:val="en-US"/>
+        </w:rPr>
+      </w:pPr>
+      <w:r>
+        <w:rPr>
+          <w:sz w:val="26"/>
+          <w:szCs w:val="26"/>
+          <w:lang w:val="en-US"/>
+        </w:rPr>
+        <w:t>Từ đây, tài khoản của người dùng đã được thêm vào bên trong hệ thống và có thể sử dụng để đăng nhập, sử dụng các tính năng quan trọng của hệ thống website bán quần áo. Mật khẩu cũng đã được hệ thống băm ra thành mã Hash sử dụng SHA – 1 nhằm bảo vệ</w:t>
+      </w:r>
+      <w:r>
+        <w:rPr>
+          <w:sz w:val="26"/>
+          <w:szCs w:val="26"/>
+          <w:lang w:val="en-US"/>
+        </w:rPr>
+        <w:t>.</w:t>
+      </w:r>
+    </w:p>
+    <w:p>
+      <w:pPr>
+        <w:pStyle w:val="Heading3"/>
+        <w:numPr>
+          <w:ilvl w:val="2"/>
+          <w:numId w:val="23"/>
+        </w:numPr>
+        <w:spacing w:before="0" w:line="360" w:lineRule="auto"/>
+        <w:jc w:val="both"/>
+        <w:rPr>
+          <w:rFonts w:cs="Times New Roman"/>
+          <w:szCs w:val="26"/>
+          <w:lang w:val="en-US"/>
+        </w:rPr>
+      </w:pPr>
+      <w:r>
+        <w:rPr>
+          <w:rFonts w:cs="Times New Roman"/>
+          <w:szCs w:val="26"/>
+          <w:lang w:val="en-US"/>
+        </w:rPr>
+        <w:t>Cập nhật thông tin cá nhân</w:t>
+      </w:r>
+    </w:p>
+    <w:p>
+      <w:pPr>
+        <w:spacing w:line="360" w:lineRule="auto"/>
+        <w:jc w:val="both"/>
+        <w:rPr>
+          <w:sz w:val="26"/>
+          <w:szCs w:val="26"/>
+          <w:lang w:val="en-US"/>
+        </w:rPr>
+      </w:pPr>
+      <w:r>
+        <w:rPr>
+          <w:sz w:val="26"/>
+          <w:szCs w:val="26"/>
+          <w:lang w:val="en-US"/>
+        </w:rPr>
+        <w:t>Đây là một chức năng quan trọng không thể thiếu đối với người dùng. Người dùng có thể dễ dàng thay đổi các thông tin cá nhân khi có sai sót trong thông tin của bản thân, thay đổi về thông tin tránh gây sự cố khi mua hàng tại website.</w:t>
+      </w:r>
+    </w:p>
+    <w:p>
+      <w:pPr>
+        <w:pStyle w:val="Heading3"/>
+        <w:numPr>
+          <w:ilvl w:val="2"/>
+          <w:numId w:val="23"/>
+        </w:numPr>
+        <w:spacing w:before="0" w:line="360" w:lineRule="auto"/>
+        <w:jc w:val="both"/>
+        <w:rPr>
+          <w:rFonts w:cs="Times New Roman"/>
+          <w:szCs w:val="26"/>
+          <w:lang w:val="en-US"/>
+        </w:rPr>
+      </w:pPr>
+      <w:r>
+        <w:rPr>
+          <w:rFonts w:cs="Times New Roman"/>
+          <w:szCs w:val="26"/>
+          <w:lang w:val="en-US"/>
+        </w:rPr>
+        <w:t>Xem sản phẩm được bày bán</w:t>
+      </w:r>
+    </w:p>
+    <w:p>
+      <w:pPr>
+        <w:spacing w:line="360" w:lineRule="auto"/>
+        <w:jc w:val="both"/>
+        <w:rPr>
+          <w:sz w:val="26"/>
+          <w:szCs w:val="26"/>
+          <w:lang w:val="en-US"/>
+        </w:rPr>
+      </w:pPr>
+      <w:r>
+        <w:rPr>
+          <w:sz w:val="26"/>
+          <w:szCs w:val="26"/>
+          <w:lang w:val="en-US"/>
+        </w:rPr>
+        <w:t>Việc xem sản phẩm được bày bán trên website mang lại nhiều lợi ích thiết thực cho khách hàng. Trước hết, nó giúp tiết kiệm thời gian và mang lại sự tiện lợi khi khách hàng có thể duyệt sản phẩm ở bất kỳ đâu, bất kỳ lúc nào mà không cần đến trực tiếp cửa hàng. Website thường cung cấp danh mục sản phẩm phong phú hơn, không bị giới hạn bởi không gian như cửa hàng vật lý, giúp khách hàng dễ dàng tiếp cận và khám phá nhiều lựa chọn mới lạ. Hơn nữa, các thông tin như giá cả, mô tả, tính năng và hình ảnh sản phẩm được trình bày đầy đủ, minh bạch, cho phép khách hàng so sánh và đưa ra quyết định mua sắm một cách dễ dàng. Lựa chọn sản phẩm yêu thích</w:t>
+      </w:r>
+    </w:p>
+    <w:p>
+      <w:pPr>
+        <w:pStyle w:val="Heading3"/>
+        <w:numPr>
+          <w:ilvl w:val="2"/>
+          <w:numId w:val="23"/>
+        </w:numPr>
+        <w:spacing w:before="0" w:line="360" w:lineRule="auto"/>
+        <w:jc w:val="both"/>
+        <w:rPr>
+          <w:rFonts w:cs="Times New Roman"/>
+          <w:szCs w:val="26"/>
+          <w:lang w:val="en-US"/>
+        </w:rPr>
+      </w:pPr>
+      <w:r>
+        <w:rPr>
+          <w:rFonts w:cs="Times New Roman"/>
+          <w:szCs w:val="26"/>
+          <w:lang w:val="en-US"/>
+        </w:rPr>
+        <w:t>Lọc theo các tiêu chí nhất định</w:t>
+      </w:r>
+    </w:p>
+    <w:p>
+      <w:pPr>
+        <w:spacing w:line="360" w:lineRule="auto"/>
+        <w:jc w:val="both"/>
+        <w:rPr>
+          <w:sz w:val="26"/>
+          <w:szCs w:val="26"/>
+          <w:lang w:val="en-US"/>
+        </w:rPr>
+      </w:pPr>
+      <w:r>
+        <w:rPr>
+          <w:sz w:val="26"/>
+          <w:szCs w:val="26"/>
+          <w:lang w:val="en-US"/>
+        </w:rPr>
+        <w:t>Các tính năng hỗ trợ như bộ lọc sản phẩm trên website mang lại nhiều tiện ích quan trọng, giúp nâng cao trải nghiệm mua sắm của khách hàng. Bộ lọc cho phép người dùng dễ dàng tìm kiếm sản phẩm theo các tiêu chí cụ thể như giá cả, kích cỡ, màu sắc, thương hiệu, hoặc tính năng. Điều này không chỉ tiết kiệm thời gian mà còn giúp khách hàng tập trung vào những lựa chọn phù hợp nhất với nhu cầu và sở thích của mình. Ngoài ra, tính năng sắp xếp sản phẩm theo mức giá, mức độ phổ biến, hoặc đánh giá cũng hỗ trợ người dùng trong việc đưa ra quyết định mua hàng một cách nhanh chóng và hiệu quả. Nhờ những công cụ này, việc mua sắm trở nên đơn giản, trực quan và thuận tiện hơn rất nhiều, đặc biệt khi đối mặt với một danh mục sản phẩm đa dạng và phong phú.</w:t>
+      </w:r>
+    </w:p>
+    <w:p>
+      <w:pPr>
+        <w:pStyle w:val="Heading3"/>
+        <w:numPr>
+          <w:ilvl w:val="2"/>
+          <w:numId w:val="23"/>
+        </w:numPr>
+        <w:spacing w:before="0" w:line="360" w:lineRule="auto"/>
+        <w:jc w:val="both"/>
+        <w:rPr>
+          <w:rFonts w:cs="Times New Roman"/>
+          <w:szCs w:val="26"/>
+          <w:lang w:val="en-US"/>
+        </w:rPr>
+      </w:pPr>
+      <w:r>
+        <w:rPr>
+          <w:rFonts w:cs="Times New Roman"/>
+          <w:szCs w:val="26"/>
+          <w:lang w:val="en-US"/>
+        </w:rPr>
+        <w:lastRenderedPageBreak/>
+        <w:t>Tìm kiếm</w:t>
+      </w:r>
+    </w:p>
+    <w:p>
+      <w:pPr>
+        <w:spacing w:line="360" w:lineRule="auto"/>
+        <w:jc w:val="both"/>
+        <w:rPr>
+          <w:sz w:val="26"/>
+          <w:szCs w:val="26"/>
+          <w:lang w:val="en-US"/>
+        </w:rPr>
+      </w:pPr>
+      <w:r>
+        <w:rPr>
+          <w:sz w:val="26"/>
+          <w:szCs w:val="26"/>
+          <w:lang w:val="en-US"/>
+        </w:rPr>
+        <w:t>Chức năng tìm kiếm trên website bán hàng mang lại tác dụng quan trọng trong việc giúp khách hàng nhanh chóng tìm thấy sản phẩm mong muốn. Thay vì phải duyệt qua hàng loạt danh mục và sản phẩm, khách hàng chỉ cần nhập từ khóa liên quan và hệ thống sẽ trả về kết quả chính xác, tiết kiệm thời gian và công sức. Tính năng này đặc biệt hữu ích khi khách hàng có ý định tìm kiếm một sản phẩm cụ thể, giúp họ không phải mất thời gian tìm kiếm thủ công. Hơn nữa, tính năng tìm kiếm còn hỗ trợ lọc kết quả theo các tiêu chí như giá, độ phổ biến, hoặc đánh giá, giúp người dùng dễ dàng chọn lựa được sản phẩm phù hợp với nhu cầu của mình. Nhờ vào chức năng tìm kiếm, trải nghiệm mua sắm trở nên nhanh chóng, hiệu quả và thuận tiện hơn.</w:t>
+      </w:r>
+    </w:p>
+    <w:p>
+      <w:pPr>
+        <w:pStyle w:val="Heading3"/>
+        <w:numPr>
+          <w:ilvl w:val="2"/>
+          <w:numId w:val="23"/>
+        </w:numPr>
+        <w:spacing w:before="0" w:line="360" w:lineRule="auto"/>
+        <w:jc w:val="both"/>
+        <w:rPr>
+          <w:rFonts w:cs="Times New Roman"/>
+          <w:szCs w:val="26"/>
+          <w:lang w:val="en-US"/>
+        </w:rPr>
+      </w:pPr>
+      <w:r>
+        <w:rPr>
+          <w:rFonts w:cs="Times New Roman"/>
+          <w:szCs w:val="26"/>
+          <w:lang w:val="en-US"/>
+        </w:rPr>
+        <w:t>Giỏ hàng</w:t>
+      </w:r>
+    </w:p>
+    <w:p>
+      <w:pPr>
+        <w:spacing w:line="360" w:lineRule="auto"/>
+        <w:jc w:val="both"/>
+        <w:rPr>
+          <w:sz w:val="26"/>
+          <w:szCs w:val="26"/>
+          <w:lang w:val="en-US"/>
+        </w:rPr>
+      </w:pPr>
+      <w:r>
+        <w:rPr>
+          <w:sz w:val="26"/>
+          <w:szCs w:val="26"/>
+          <w:lang w:val="en-US"/>
+        </w:rPr>
+        <w:t>Chức năng giỏ hàng trên website bán hàng có tác dụng quan trọng trong việc giúp khách hàng quản lý và theo dõi các sản phẩm mình đã chọn mua trước khi hoàn tất giao dịch. Khi thêm sản phẩm vào giỏ hàng, người dùng có thể dễ dàng kiểm tra số lượng, giá cả, cũng như các lựa chọn khác như kích cỡ, màu sắc. Điều này giúp khách hàng có cái nhìn tổng quan về đơn hàng của mình và điều chỉnh nếu cần thiết. Chức năng giỏ hàng cũng hỗ trợ việc lưu trữ các sản phẩm trong quá trình duyệt web, giúp khách hàng quay lại và mua sắm sau mà không phải tìm lại các sản phẩm đã xem. Bên cạnh đó, giỏ hàng còn giúp tối ưu hóa trải nghiệm thanh toán khi khách hàng có thể dễ dàng xem xét lại thông tin, áp dụng mã giảm giá, và chọn phương thức thanh toán trước khi hoàn tất đơn hàng. Nhờ đó, giỏ hàng không chỉ giúp tổ chức quá trình mua sắm mà còn làm cho trải nghiệm mua sắm trở nên thuận tiện và hiệu quả hơn.</w:t>
+      </w:r>
+    </w:p>
+    <w:p>
+      <w:pPr>
+        <w:pStyle w:val="Heading3"/>
+        <w:numPr>
+          <w:ilvl w:val="2"/>
+          <w:numId w:val="23"/>
+        </w:numPr>
+        <w:spacing w:before="0" w:line="360" w:lineRule="auto"/>
+        <w:jc w:val="both"/>
+        <w:rPr>
+          <w:rFonts w:cs="Times New Roman"/>
+          <w:szCs w:val="26"/>
+          <w:lang w:val="en-US"/>
+        </w:rPr>
+      </w:pPr>
+      <w:r>
+        <w:rPr>
+          <w:rFonts w:cs="Times New Roman"/>
+          <w:szCs w:val="26"/>
+          <w:lang w:val="en-US"/>
+        </w:rPr>
+        <w:t>Mua hàng</w:t>
+      </w:r>
+    </w:p>
+    <w:p>
+      <w:pPr>
+        <w:spacing w:line="360" w:lineRule="auto"/>
+        <w:jc w:val="both"/>
+        <w:rPr>
+          <w:sz w:val="26"/>
+          <w:szCs w:val="26"/>
+          <w:lang w:val="en-US"/>
+        </w:rPr>
+      </w:pPr>
+      <w:r>
+        <w:rPr>
+          <w:sz w:val="26"/>
+          <w:szCs w:val="26"/>
+          <w:lang w:val="en-US"/>
+        </w:rPr>
+        <w:t>Chức năng mua hàng trên website bán hàng đóng vai trò quan trọng trong việc chuyển từ giai đoạn chọn sản phẩm sang giai đoạn thanh toán và hoàn tất giao dịch. Nó giúp khách hàng thực hiện các bước cuối cùng để xác nhận và mua những sản phẩm mình đã chọn. Khi sử dụng chức năng mua hàng, khách hàng có thể dễ dàng điền thông tin giao hàng, chọn phương thức thanh toán và áp dụng các mã giảm giá (nếu có). Chức năng này cũng giúp website xử lý đơn hàng một cách tự động và chính xác, giảm thiểu sai sót trong quá trình giao dịch. Nhờ vào chức năng này, quy trình mua sắm trở nên đơn giản, nhanh chóng và thuận tiện hơn, mang lại sự hài lòng cho khách hàng.</w:t>
+      </w:r>
+    </w:p>
+    <w:p>
+      <w:pPr>
+        <w:pStyle w:val="Heading3"/>
+        <w:numPr>
+          <w:ilvl w:val="2"/>
+          <w:numId w:val="23"/>
+        </w:numPr>
+        <w:spacing w:before="0" w:line="360" w:lineRule="auto"/>
+        <w:jc w:val="both"/>
+        <w:rPr>
+          <w:rFonts w:cs="Times New Roman"/>
+          <w:szCs w:val="26"/>
+          <w:lang w:val="en-US"/>
+        </w:rPr>
+      </w:pPr>
+      <w:r>
+        <w:rPr>
+          <w:rFonts w:cs="Times New Roman"/>
+          <w:szCs w:val="26"/>
+          <w:lang w:val="en-US"/>
+        </w:rPr>
+        <w:lastRenderedPageBreak/>
+        <w:t>Áp dụng giảm giá</w:t>
+      </w:r>
+    </w:p>
+    <w:p>
+      <w:pPr>
+        <w:spacing w:line="360" w:lineRule="auto"/>
+        <w:jc w:val="both"/>
+        <w:rPr>
+          <w:sz w:val="26"/>
+          <w:szCs w:val="26"/>
+          <w:lang w:val="en-US"/>
+        </w:rPr>
+      </w:pPr>
+      <w:r>
+        <w:rPr>
+          <w:sz w:val="26"/>
+          <w:szCs w:val="26"/>
+          <w:lang w:val="en-US"/>
+        </w:rPr>
+        <w:t>Chức năng mã giảm giá trên website bán hàng có tác dụng quan trọng trong việc khuyến khích khách hàng thực hiện giao dịch và tăng trải nghiệm mua sắm. Khi khách hàng nhập mã giảm giá, họ có thể nhận được các ưu đãi như giảm giá trực tiếp, miễn phí vận chuyển, hoặc quà tặng kèm theo đơn hàng. Chức năng này không chỉ giúp khách hàng tiết kiệm chi phí mà còn tạo cảm giác hài lòng và khuyến khích họ quay lại mua sắm trong tương lai. Ngoài ra, mã giảm giá cũng là công cụ hiệu quả trong các chiến dịch marketing, giúp thu hút khách hàng mới hoặc giữ chân khách hàng cũ thông qua các ưu đãi đặc biệt. Nhờ vào chức năng mã giảm giá, doanh nghiệp có thể gia tăng doanh thu, trong khi khách hàng cảm thấy được trân trọng và có động lực mua sắm nhiều hơn.</w:t>
+      </w:r>
+    </w:p>
+    <w:p>
+      <w:pPr>
+        <w:pStyle w:val="Heading3"/>
+        <w:numPr>
+          <w:ilvl w:val="2"/>
+          <w:numId w:val="23"/>
+        </w:numPr>
+        <w:spacing w:before="0" w:line="360" w:lineRule="auto"/>
+        <w:jc w:val="both"/>
+        <w:rPr>
+          <w:rFonts w:cs="Times New Roman"/>
+          <w:szCs w:val="26"/>
+          <w:lang w:val="en-US"/>
+        </w:rPr>
+      </w:pPr>
+      <w:r>
+        <w:rPr>
+          <w:rFonts w:cs="Times New Roman"/>
+          <w:szCs w:val="26"/>
+          <w:lang w:val="en-US"/>
+        </w:rPr>
+        <w:t xml:space="preserve"> </w:t>
+      </w:r>
+      <w:r>
+        <w:rPr>
+          <w:rFonts w:cs="Times New Roman"/>
+          <w:szCs w:val="26"/>
+          <w:lang w:val="en-US"/>
+        </w:rPr>
+        <w:t>Thanh toán</w:t>
+      </w:r>
+    </w:p>
+    <w:p>
+      <w:pPr>
+        <w:spacing w:line="360" w:lineRule="auto"/>
+        <w:jc w:val="both"/>
+        <w:rPr>
+          <w:sz w:val="26"/>
+          <w:szCs w:val="26"/>
+          <w:lang w:val="en-US"/>
+        </w:rPr>
+      </w:pPr>
+      <w:r>
+        <w:rPr>
+          <w:sz w:val="26"/>
+          <w:szCs w:val="26"/>
+          <w:lang w:val="en-US"/>
+        </w:rPr>
+        <w:t>Chức năng thanh toán bằng mã trên website bán hàng mang lại nhiều lợi ích cho cả khách hàng và doanh nghiệp. Khi khách hàng chọn thanh toán bằng mã, họ có thể sử dụng các phương thức thanh toán điện tử như mã QR, mã thanh toán qua ví điện tử hoặc các mã giảm giá đặc biệt để hoàn tất giao dịch. Tính năng này giúp đơn giản hóa quá trình thanh toán, giảm thiểu các bước nhập thông tin thẻ tín dụng hay ngân hàng, từ đó rút ngắn thời gian mua sắm và làm cho giao dịch trở nên nhanh chóng, an toàn. Thanh toán bằng mã cũng giúp tăng cường bảo mật vì thông tin nhạy cảm không cần phải nhập trực tiếp, hạn chế rủi ro gian lận. Ngoài ra, chức năng này còn dễ dàng tích hợp với các chương trình khuyến mãi, cho phép khách hàng nhận được ưu đãi hoặc giảm giá khi thanh toán bằng mã đặc biệt. Nhờ vậy, chức năng thanh toán bằng mã không chỉ nâng cao trải nghiệm người dùng mà còn góp phần tăng cường sự tiện lợi, bảo mật và hiệu quả trong các giao dịch trực tuyến.</w:t>
+      </w:r>
+    </w:p>
+    <w:p>
+      <w:pPr>
+        <w:pStyle w:val="Heading3"/>
+        <w:spacing w:before="0" w:line="360" w:lineRule="auto"/>
+        <w:jc w:val="both"/>
+        <w:rPr>
+          <w:rFonts w:cs="Times New Roman"/>
+          <w:szCs w:val="26"/>
+          <w:lang w:val="en-US"/>
+        </w:rPr>
+      </w:pPr>
+      <w:r>
+        <w:rPr>
+          <w:rFonts w:cs="Times New Roman"/>
+          <w:szCs w:val="26"/>
+          <w:lang w:val="en-US"/>
+        </w:rPr>
+        <w:t>Người quản trị web</w:t>
+      </w:r>
+    </w:p>
+    <w:p>
+      <w:pPr>
+        <w:pStyle w:val="Heading3"/>
+        <w:numPr>
+          <w:ilvl w:val="2"/>
+          <w:numId w:val="23"/>
+        </w:numPr>
+        <w:spacing w:before="0" w:line="360" w:lineRule="auto"/>
+        <w:jc w:val="both"/>
+        <w:rPr>
+          <w:rFonts w:cs="Times New Roman"/>
+          <w:szCs w:val="26"/>
+          <w:lang w:val="en-US"/>
+        </w:rPr>
+      </w:pPr>
+      <w:r>
+        <w:rPr>
+          <w:rFonts w:cs="Times New Roman"/>
+          <w:szCs w:val="26"/>
+          <w:lang w:val="en-US"/>
+        </w:rPr>
+        <w:t>Đăng nhập</w:t>
+      </w:r>
+    </w:p>
+    <w:p>
+      <w:pPr>
+        <w:spacing w:line="360" w:lineRule="auto"/>
+        <w:jc w:val="both"/>
+        <w:rPr>
+          <w:sz w:val="26"/>
+          <w:szCs w:val="26"/>
+          <w:lang w:val="en-US"/>
+        </w:rPr>
+      </w:pPr>
+      <w:r>
+        <w:rPr>
+          <w:sz w:val="26"/>
+          <w:szCs w:val="26"/>
+          <w:lang w:val="en-US"/>
+        </w:rPr>
+        <w:t>Cũng như mọi người dùng khác, người quản trị cũng phải đăng nhập để bảo trì, phát triển trang web.</w:t>
+      </w:r>
+    </w:p>
+    <w:p>
+      <w:pPr>
+        <w:spacing w:line="360" w:lineRule="auto"/>
+        <w:jc w:val="both"/>
+        <w:rPr>
+          <w:sz w:val="26"/>
+          <w:szCs w:val="26"/>
+          <w:lang w:val="en-US"/>
+        </w:rPr>
+      </w:pPr>
+      <w:r>
+        <w:rPr>
+          <w:sz w:val="26"/>
+          <w:szCs w:val="26"/>
+          <w:lang w:val="en-US"/>
+        </w:rPr>
+        <w:t>Thông tin yêu cầu khi đăng nhập cũng sẽ bao gồm tên tài khoản và mật khẩu. Sau khi hai thông tin trên được nhập, mật khẩu sẽ được băm ra sử dụng SHA – 1 và sẽ được đối chiếu lên cơ sở dữ liệu.</w:t>
+      </w:r>
+    </w:p>
+    <w:p>
+      <w:pPr>
+        <w:spacing w:line="360" w:lineRule="auto"/>
+        <w:jc w:val="both"/>
+        <w:rPr>
+          <w:sz w:val="26"/>
+          <w:szCs w:val="26"/>
+          <w:lang w:val="en-US"/>
+        </w:rPr>
+      </w:pPr>
+      <w:r>
+        <w:rPr>
+          <w:sz w:val="26"/>
+          <w:szCs w:val="26"/>
+          <w:lang w:val="en-US"/>
+        </w:rPr>
+        <w:t xml:space="preserve">Nếu thông tin một trong hai có sự sai lệch so với dữ liệu so sánh. Người dùng sẽ được thông báo và yêu cầu nhập lại. Nếu cả hai thông tin đều chính xác, trang web sẽ chuyển </w:t>
+      </w:r>
+      <w:r>
+        <w:rPr>
+          <w:sz w:val="26"/>
+          <w:szCs w:val="26"/>
+          <w:lang w:val="en-US"/>
+        </w:rPr>
+        <w:lastRenderedPageBreak/>
+        <w:t>tiếp người dùng đến trang chủ và có thực thi các tính năng quan trọng của một người quản trị web.</w:t>
+      </w:r>
+    </w:p>
+    <w:p>
+      <w:pPr>
+        <w:pStyle w:val="Heading3"/>
+        <w:numPr>
+          <w:ilvl w:val="2"/>
+          <w:numId w:val="23"/>
+        </w:numPr>
+        <w:spacing w:before="0" w:line="360" w:lineRule="auto"/>
+        <w:jc w:val="both"/>
+        <w:rPr>
+          <w:rFonts w:cs="Times New Roman"/>
+          <w:szCs w:val="26"/>
+          <w:lang w:val="en-US"/>
+        </w:rPr>
+      </w:pPr>
+      <w:r>
+        <w:rPr>
+          <w:rFonts w:cs="Times New Roman"/>
+          <w:szCs w:val="26"/>
+          <w:lang w:val="en-US"/>
+        </w:rPr>
+        <w:t>Thay đổi thông tin cá nhân</w:t>
+      </w:r>
+    </w:p>
+    <w:p>
+      <w:pPr>
+        <w:spacing w:line="360" w:lineRule="auto"/>
+        <w:jc w:val="both"/>
+        <w:rPr>
+          <w:sz w:val="26"/>
+          <w:szCs w:val="26"/>
+          <w:lang w:val="en-US"/>
+        </w:rPr>
+      </w:pPr>
+      <w:r>
+        <w:rPr>
+          <w:sz w:val="26"/>
+          <w:szCs w:val="26"/>
+          <w:lang w:val="en-US"/>
+        </w:rPr>
+        <w:t xml:space="preserve">Người quản trị có thể thay đổi thông tin cá nhân nếu cần thiết. Thông tin được trước khi thay đổi sẽ được hiện ra và người dùng có thể lựa chọn thông mà mình muốn thay đổi bằng cách nhấn vào thông tin đó. Thông tin thay đổi có thể ảnh hưởng đến toàn độ hệ thống khi khách hàng có thể thấy được thông tin này và cũng như sử dụng chúng để liên lạc đến website cũng như cửa hàng bán quần áo của chúng ta. </w:t>
+      </w:r>
+    </w:p>
+    <w:p>
+      <w:pPr>
+        <w:pStyle w:val="Heading3"/>
+        <w:numPr>
+          <w:ilvl w:val="2"/>
+          <w:numId w:val="23"/>
+        </w:numPr>
+        <w:spacing w:before="0" w:line="360" w:lineRule="auto"/>
+        <w:jc w:val="both"/>
+        <w:rPr>
+          <w:rFonts w:cs="Times New Roman"/>
+          <w:szCs w:val="26"/>
+          <w:lang w:val="en-US"/>
+        </w:rPr>
+      </w:pPr>
+      <w:r>
+        <w:rPr>
+          <w:rFonts w:cs="Times New Roman"/>
+          <w:szCs w:val="26"/>
+          <w:lang w:val="en-US"/>
+        </w:rPr>
+        <w:t>Xem sản phẩm</w:t>
+      </w:r>
+    </w:p>
+    <w:p>
+      <w:pPr>
+        <w:spacing w:line="360" w:lineRule="auto"/>
+        <w:jc w:val="both"/>
+        <w:rPr>
+          <w:sz w:val="26"/>
+          <w:szCs w:val="26"/>
+          <w:lang w:val="en-US"/>
+        </w:rPr>
+      </w:pPr>
+      <w:r>
+        <w:rPr>
+          <w:sz w:val="26"/>
+          <w:szCs w:val="26"/>
+          <w:lang w:val="en-US"/>
+        </w:rPr>
+        <w:t>Việc xem sản phẩm trên website có tác dụng rất lớn đối với nhà quản lý, giúp họ đưa ra các quyết định kinh doanh và tối ưu hóa chiến lược bán hàng. Cụ thể, các nhà quản lý có thể theo dõi các sản phẩm mà khách hàng xem nhiều, từ đó xác định được xu hướng thị trường, nhu cầu của khách hàng và điều chỉnh chiến lược tiếp thị phù hợp. Việc này cũng giúp họ đánh giá hiệu quả của các chiến dịch quảng cáo, khuyến mãi, và các sản phẩm được bày bán, từ đó quyết định việc nhập thêm hàng hóa, thay đổi mức giá hoặc cải thiện chất lượng dịch vụ.</w:t>
+      </w:r>
+    </w:p>
+    <w:p>
+      <w:pPr>
+        <w:spacing w:line="360" w:lineRule="auto"/>
+        <w:jc w:val="both"/>
+        <w:rPr>
+          <w:sz w:val="26"/>
+          <w:szCs w:val="26"/>
+          <w:lang w:val="en-US"/>
+        </w:rPr>
+      </w:pPr>
+      <w:r>
+        <w:rPr>
+          <w:sz w:val="26"/>
+          <w:szCs w:val="26"/>
+          <w:lang w:val="en-US"/>
+        </w:rPr>
+        <w:t>Ngoài ra, việc xem sản phẩm giúp nhà quản lý phát hiện ra các vấn đề có thể ảnh hưởng đến trải nghiệm khách hàng, như tình trạng sản phẩm không còn hàng, hoặc các sản phẩm không thu hút khách hàng, từ đó có biện pháp xử lý kịp thời. Điều này góp phần tối ưu hóa quy trình bán hàng, tăng doanh thu và cải thiện hiệu quả kinh doanh.</w:t>
+      </w:r>
+    </w:p>
+    <w:p>
+      <w:pPr>
+        <w:pStyle w:val="Heading3"/>
+        <w:numPr>
+          <w:ilvl w:val="2"/>
+          <w:numId w:val="23"/>
+        </w:numPr>
+        <w:spacing w:before="0" w:line="360" w:lineRule="auto"/>
+        <w:jc w:val="both"/>
+        <w:rPr>
+          <w:rFonts w:cs="Times New Roman"/>
+          <w:szCs w:val="26"/>
+          <w:lang w:val="en-US"/>
+        </w:rPr>
+      </w:pPr>
+      <w:r>
+        <w:rPr>
+          <w:rFonts w:cs="Times New Roman"/>
+          <w:szCs w:val="26"/>
+          <w:lang w:val="en-US"/>
+        </w:rPr>
+        <w:t>Xem thông tin các khách hàng</w:t>
+      </w:r>
+    </w:p>
+    <w:p>
+      <w:pPr>
+        <w:spacing w:line="360" w:lineRule="auto"/>
+        <w:ind w:firstLine="720"/>
+        <w:jc w:val="both"/>
+        <w:rPr>
+          <w:sz w:val="26"/>
+          <w:szCs w:val="26"/>
+          <w:lang w:val="en-US"/>
+        </w:rPr>
+      </w:pPr>
+      <w:r>
+        <w:rPr>
+          <w:sz w:val="26"/>
+          <w:szCs w:val="26"/>
+          <w:lang w:val="en-US"/>
+        </w:rPr>
+        <w:t>Việc xem thông tin khách hàng đối với nhà quản lý có tác dụng quan trọng trong việc tối ưu hóa chiến lược kinh doanh và nâng cao hiệu quả hoạt động của doanh nghiệp. Thông qua việc phân tích dữ liệu khách hàng, nhà quản lý có thể hiểu rõ hơn về nhu cầu và thói quen mua sắm của khách hàng, từ đó điều chỉnh các chiến lược bán hàng, tiếp thị phù hợp. Việc này giúp doanh nghiệp tăng cường khả năng cá nhân hóa, cung cấp các sản phẩm, dịch vụ và ưu đãi đúng với sở thích và nhu cầu của từng nhóm khách hàng, qua đó nâng cao tỷ lệ chuyển đổi và sự hài lòng của khách hàng.</w:t>
+      </w:r>
+    </w:p>
+    <w:p>
+      <w:pPr>
+        <w:spacing w:line="360" w:lineRule="auto"/>
+        <w:ind w:firstLine="720"/>
+        <w:jc w:val="both"/>
+        <w:rPr>
+          <w:sz w:val="26"/>
+          <w:szCs w:val="26"/>
+          <w:lang w:val="en-US"/>
+        </w:rPr>
+      </w:pPr>
+      <w:r>
+        <w:rPr>
+          <w:sz w:val="26"/>
+          <w:szCs w:val="26"/>
+          <w:lang w:val="en-US"/>
+        </w:rPr>
+        <w:t xml:space="preserve">Ngoài ra, việc nắm bắt thông tin khách hàng cũng giúp nhà quản lý cải thiện dịch vụ chăm sóc khách hàng. Bằng cách biết được các thông tin như tên, giới tính, độ tuổi, họ có thể giao tiếp và hỗ trợ khách hàng một cách chuyên nghiệp và tận tình hơn. Thông tin khách hàng cũng giúp nhà quản lý nhận diện các vấn đề như sự không hài lòng, từ </w:t>
+      </w:r>
+      <w:r>
+        <w:rPr>
+          <w:sz w:val="26"/>
+          <w:szCs w:val="26"/>
+          <w:lang w:val="en-US"/>
+        </w:rPr>
+        <w:lastRenderedPageBreak/>
+        <w:t>đó nhanh chóng đưa ra giải pháp để giữ chân khách hàng lâu dài. Tổng kết lại, việc xem thông tin khách hàng giúp doanh nghiệp tối ưu hóa hoạt động, cải thiện mối quan hệ với khách hàng và tăng trưởng doanh thu.</w:t>
+      </w:r>
+    </w:p>
+    <w:p>
+      <w:pPr>
+        <w:pStyle w:val="Heading3"/>
+        <w:numPr>
+          <w:ilvl w:val="2"/>
+          <w:numId w:val="23"/>
+        </w:numPr>
+        <w:spacing w:before="0" w:line="360" w:lineRule="auto"/>
+        <w:jc w:val="both"/>
+        <w:rPr>
+          <w:rFonts w:cs="Times New Roman"/>
+          <w:szCs w:val="26"/>
+          <w:lang w:val="en-US"/>
+        </w:rPr>
+      </w:pPr>
+      <w:r>
+        <w:rPr>
+          <w:rFonts w:cs="Times New Roman"/>
+          <w:szCs w:val="26"/>
+          <w:lang w:val="en-US"/>
+        </w:rPr>
+        <w:t>Thêm các sản phẩm mới</w:t>
+      </w:r>
+    </w:p>
+    <w:p>
+      <w:pPr>
+        <w:spacing w:line="360" w:lineRule="auto"/>
+        <w:ind w:firstLine="720"/>
+        <w:jc w:val="both"/>
+        <w:rPr>
+          <w:sz w:val="26"/>
+          <w:szCs w:val="26"/>
+          <w:lang w:val="en-US"/>
+        </w:rPr>
+      </w:pPr>
+      <w:r>
+        <w:rPr>
+          <w:sz w:val="26"/>
+          <w:szCs w:val="26"/>
+          <w:lang w:val="en-US"/>
+        </w:rPr>
+        <w:t>Việc thêm các sản phẩm của nhà quản lý lên website có tác dụng quan trọng trong việc mở rộng danh mục sản phẩm và thu hút khách hàng. Thông qua việc bổ sung các sản phẩm mới, nhà quản lý không chỉ đáp ứng được nhu cầu đa dạng của khách hàng mà còn giúp tăng trưởng doanh thu bằng cách đưa ra những lựa chọn phong phú hơn. Việc cập nhật sản phẩm thường xuyên cũng giúp giữ cho website luôn tươi mới và hấp dẫn, thu hút sự chú ý của khách hàng và tạo động lực cho họ quay lại mua sắm.</w:t>
+      </w:r>
+    </w:p>
+    <w:p>
+      <w:pPr>
+        <w:spacing w:line="360" w:lineRule="auto"/>
+        <w:ind w:firstLine="720"/>
+        <w:jc w:val="both"/>
+        <w:rPr>
+          <w:sz w:val="26"/>
+          <w:szCs w:val="26"/>
+          <w:lang w:val="en-US"/>
+        </w:rPr>
+      </w:pPr>
+      <w:r>
+        <w:rPr>
+          <w:sz w:val="26"/>
+          <w:szCs w:val="26"/>
+          <w:lang w:val="en-US"/>
+        </w:rPr>
+        <w:t>Bên cạnh đó, việc thêm sản phẩm mới cũng giúp nhà quản lý kiểm soát và cải thiện chiến lược bán hàng. Nhà quản lý có thể dễ dàng theo dõi hiệu quả của các sản phẩm mới thông qua các số liệu như lượt xem, lượt mua và phản hồi của khách hàng. Từ đó, họ có thể đưa ra các điều chỉnh kịp thời, như thay đổi giá, cải thiện chất lượng sản phẩm, hoặc tăng cường chiến dịch quảng cáo để tối đa hóa doanh thu. Tổng kết lại, việc thêm sản phẩm không chỉ giúp doanh nghiệp tăng trưởng mà còn tạo cơ hội để thu hút và giữ chân khách hàng lâu dài.</w:t>
+      </w:r>
+    </w:p>
+    <w:p>
+      <w:pPr>
+        <w:spacing w:line="360" w:lineRule="auto"/>
+        <w:ind w:firstLine="720"/>
+        <w:jc w:val="both"/>
+        <w:rPr>
+          <w:sz w:val="26"/>
+          <w:szCs w:val="26"/>
+          <w:lang w:val="en-US"/>
+        </w:rPr>
+      </w:pPr>
+      <w:r>
+        <w:rPr>
+          <w:sz w:val="26"/>
+          <w:szCs w:val="26"/>
+          <w:lang w:val="en-US"/>
+        </w:rPr>
+        <w:t>Việc thêm sản phẩm bao gồm có các thông tin sau:</w:t>
+      </w:r>
+    </w:p>
+    <w:p>
+      <w:pPr>
+        <w:spacing w:line="360" w:lineRule="auto"/>
+        <w:jc w:val="both"/>
+        <w:rPr>
+          <w:sz w:val="26"/>
+          <w:szCs w:val="26"/>
+          <w:lang w:val="en-US"/>
+        </w:rPr>
+      </w:pPr>
+      <w:r>
+        <w:rPr>
+          <w:sz w:val="26"/>
+          <w:szCs w:val="26"/>
+          <w:highlight w:val="red"/>
+          <w:lang w:val="en-US"/>
+        </w:rPr>
+        <w:t>Tú thêm phần này nhé(nếu có không thì xóa phần 4.2.5 này đi)</w:t>
+      </w:r>
+    </w:p>
+    <w:p>
+      <w:pPr>
+        <w:pStyle w:val="Heading3"/>
+        <w:numPr>
+          <w:ilvl w:val="2"/>
+          <w:numId w:val="23"/>
+        </w:numPr>
+        <w:spacing w:before="0" w:line="360" w:lineRule="auto"/>
+        <w:jc w:val="both"/>
+        <w:rPr>
+          <w:rFonts w:cs="Times New Roman"/>
+          <w:szCs w:val="26"/>
+          <w:lang w:val="en-US"/>
+        </w:rPr>
+      </w:pPr>
+      <w:r>
+        <w:rPr>
+          <w:rFonts w:cs="Times New Roman"/>
+          <w:szCs w:val="26"/>
+          <w:lang w:val="en-US"/>
+        </w:rPr>
+        <w:t>Sửa thông tin sản phẩm</w:t>
+      </w:r>
+    </w:p>
+    <w:p>
+      <w:pPr>
+        <w:spacing w:line="360" w:lineRule="auto"/>
+        <w:ind w:firstLine="720"/>
+        <w:jc w:val="both"/>
+        <w:rPr>
+          <w:sz w:val="26"/>
+          <w:szCs w:val="26"/>
+          <w:lang w:val="en-US"/>
+        </w:rPr>
+      </w:pPr>
+      <w:r>
+        <w:rPr>
+          <w:sz w:val="26"/>
+          <w:szCs w:val="26"/>
+          <w:lang w:val="en-US"/>
+        </w:rPr>
+        <w:t>Việc sử dụng các sản phẩm của nhà quản lý có tác dụng quan trọng trong việc tối ưu hóa quản lý và tăng trưởng doanh thu của doanh nghiệp. Khi nhà quản lý sử dụng các sản phẩm đã được thêm vào hệ thống, họ có thể theo dõi và đánh giá hiệu quả của từng sản phẩm qua các chỉ số như doanh thu, lượt xem, lượt mua và mức độ quan tâm của khách hàng. Điều này giúp họ xác định những sản phẩm đang được ưa chuộng, từ đó có chiến lược tiếp thị và phân phối hợp lý để tối đa hóa doanh thu.</w:t>
+      </w:r>
+    </w:p>
+    <w:p>
+      <w:pPr>
+        <w:spacing w:line="360" w:lineRule="auto"/>
+        <w:ind w:firstLine="720"/>
+        <w:jc w:val="both"/>
+        <w:rPr>
+          <w:sz w:val="26"/>
+          <w:szCs w:val="26"/>
+          <w:lang w:val="en-US"/>
+        </w:rPr>
+      </w:pPr>
+      <w:r>
+        <w:rPr>
+          <w:sz w:val="26"/>
+          <w:szCs w:val="26"/>
+          <w:lang w:val="en-US"/>
+        </w:rPr>
+        <w:t xml:space="preserve">Ngoài ra, việc sử dụng các sản phẩm này giúp nhà quản lý phát hiện những vấn đề tiềm ẩn, như sản phẩm không thu hút khách hàng hoặc hàng tồn kho quá nhiều, từ đó có thể điều chỉnh giá cả, cải thiện chất lượng hoặc thay đổi chiến lược quảng cáo. Việc này cũng giúp doanh nghiệp tối ưu hóa quy trình cung ứng, tránh tình trạng thiếu hàng hoặc dư thừa hàng hóa. Tóm lại, việc sử dụng các sản phẩm giúp nhà quản lý có cái nhìn </w:t>
+      </w:r>
+      <w:r>
+        <w:rPr>
+          <w:sz w:val="26"/>
+          <w:szCs w:val="26"/>
+          <w:lang w:val="en-US"/>
+        </w:rPr>
+        <w:lastRenderedPageBreak/>
+        <w:t>tổng quan về hiệu quả kinh doanh, từ đó đưa ra các quyết định kịp thời và chính xác để phát triển doanh nghiệp.</w:t>
+      </w:r>
+    </w:p>
+    <w:p>
+      <w:pPr>
+        <w:spacing w:line="360" w:lineRule="auto"/>
+        <w:jc w:val="both"/>
+        <w:rPr>
+          <w:sz w:val="26"/>
+          <w:szCs w:val="26"/>
+          <w:lang w:val="en-US"/>
+        </w:rPr>
+      </w:pPr>
+      <w:r>
+        <w:rPr>
+          <w:sz w:val="26"/>
+          <w:szCs w:val="26"/>
+          <w:lang w:val="en-US"/>
+        </w:rPr>
+        <w:t>Sửa sản phẩm có thể thực hiện bằng cách chọn thông tin muốn sửa bằng cách nhấn chuột vào vị trí muốn sửa.</w:t>
+      </w:r>
+    </w:p>
+    <w:p>
+      <w:pPr>
+        <w:spacing w:line="360" w:lineRule="auto"/>
+        <w:jc w:val="both"/>
+        <w:rPr>
+          <w:sz w:val="26"/>
+          <w:szCs w:val="26"/>
+          <w:lang w:val="en-US"/>
+        </w:rPr>
+      </w:pPr>
+      <w:r>
+        <w:rPr>
+          <w:sz w:val="26"/>
+          <w:szCs w:val="26"/>
+          <w:lang w:val="en-US"/>
+        </w:rPr>
+        <w:t>Sau khi hoàn thành nhập thông tin, ta có thể nhấn nút sửa để cập nhật thông tin.</w:t>
+      </w:r>
+    </w:p>
+    <w:p>
+      <w:pPr>
+        <w:pStyle w:val="Heading3"/>
+        <w:numPr>
+          <w:ilvl w:val="2"/>
+          <w:numId w:val="23"/>
+        </w:numPr>
+        <w:spacing w:before="0" w:line="360" w:lineRule="auto"/>
+        <w:jc w:val="both"/>
+        <w:rPr>
+          <w:rFonts w:cs="Times New Roman"/>
+          <w:szCs w:val="26"/>
+          <w:lang w:val="en-US"/>
+        </w:rPr>
+      </w:pPr>
+      <w:r>
+        <w:rPr>
+          <w:rFonts w:cs="Times New Roman"/>
+          <w:szCs w:val="26"/>
+          <w:lang w:val="en-US"/>
+        </w:rPr>
+        <w:t>Xóa sản phẩm</w:t>
+      </w:r>
+    </w:p>
+    <w:p>
+      <w:pPr>
+        <w:spacing w:line="360" w:lineRule="auto"/>
+        <w:jc w:val="both"/>
+        <w:rPr>
+          <w:sz w:val="26"/>
+          <w:szCs w:val="26"/>
+          <w:lang w:val="en-US"/>
+        </w:rPr>
+      </w:pPr>
+      <w:r>
+        <w:rPr>
+          <w:sz w:val="26"/>
+          <w:szCs w:val="26"/>
+          <w:lang w:val="en-US"/>
+        </w:rPr>
+        <w:t>Việc xóa sản phẩm của nhà quản lý có tác dụng quan trọng trong việc duy trì sự tối ưu và hiệu quả của danh mục sản phẩm trên website. Khi một sản phẩm không còn phù hợp với nhu cầu khách hàng, không đạt được doanh thu kỳ vọng, hoặc đã hết hàng và không có kế hoạch cung cấp lại, việc xóa sản phẩm sẽ giúp làm sạch danh mục, giảm sự rối mắt cho khách hàng và tập trung vào các sản phẩm đang bán chạy hoặc có tiềm năng cao.</w:t>
+      </w:r>
+    </w:p>
+    <w:p>
+      <w:pPr>
+        <w:spacing w:line="360" w:lineRule="auto"/>
+        <w:jc w:val="both"/>
+        <w:rPr>
+          <w:sz w:val="26"/>
+          <w:szCs w:val="26"/>
+          <w:lang w:val="en-US"/>
+        </w:rPr>
+      </w:pPr>
+      <w:r>
+        <w:rPr>
+          <w:sz w:val="26"/>
+          <w:szCs w:val="26"/>
+          <w:lang w:val="en-US"/>
+        </w:rPr>
+        <w:t>Ngoài ra, việc xóa sản phẩm còn giúp nhà quản lý tiết kiệm chi phí lưu kho và tránh tình trạng tồn kho các sản phẩm không hiệu quả. Điều này đồng thời giúp cải thiện chiến lược tiếp thị, khi chỉ tập trung vào các sản phẩm được khách hàng quan tâm. Việc xóa các sản phẩm không còn phù hợp cũng giúp website trở nên dễ dàng duyệt và tìm kiếm hơn, nâng cao trải nghiệm người dùng. Do đó, việc xóa sản phẩm không chỉ giúp tối ưu hóa danh mục mà còn hỗ trợ doanh nghiệp trong việc quản lý kho hàng và chiến lược kinh doanh.</w:t>
+      </w:r>
+    </w:p>
+    <w:p>
+      <w:pPr>
+        <w:spacing w:line="360" w:lineRule="auto"/>
+        <w:jc w:val="both"/>
+        <w:rPr>
+          <w:sz w:val="26"/>
+          <w:szCs w:val="26"/>
+          <w:lang w:val="en-US"/>
+        </w:rPr>
+      </w:pPr>
+      <w:r>
+        <w:rPr>
+          <w:sz w:val="26"/>
+          <w:szCs w:val="26"/>
+          <w:lang w:val="en-US"/>
+        </w:rPr>
+        <w:t>Khi người quản trị web muốn xóa một sản phẩm, ta chỉ cần nút xóa và sẽ có một thông báo hiện ra “Liệu bạn có muốn xóa sản phẩm hay không?”. Nếu chọn có, thông tin về sản phẩm sẽ được xóa khỏi hệ thống. Nếu chọn không, bạn sẽ được hoàn tác.</w:t>
+      </w:r>
+    </w:p>
+    <w:p>
+      <w:pPr>
+        <w:pStyle w:val="Heading3"/>
+        <w:numPr>
+          <w:ilvl w:val="2"/>
+          <w:numId w:val="23"/>
+        </w:numPr>
+        <w:spacing w:before="0" w:line="360" w:lineRule="auto"/>
+        <w:jc w:val="both"/>
+        <w:rPr>
+          <w:rFonts w:cs="Times New Roman"/>
+          <w:szCs w:val="26"/>
+          <w:lang w:val="en-US"/>
+        </w:rPr>
+      </w:pPr>
+      <w:r>
+        <w:rPr>
+          <w:rFonts w:cs="Times New Roman"/>
+          <w:szCs w:val="26"/>
+          <w:lang w:val="en-US"/>
+        </w:rPr>
+        <w:t>Lọc sản phẩm theo tiêu chí nhất định</w:t>
+      </w:r>
+    </w:p>
+    <w:p>
+      <w:pPr>
+        <w:spacing w:line="360" w:lineRule="auto"/>
+        <w:ind w:firstLine="720"/>
+        <w:jc w:val="both"/>
+        <w:rPr>
+          <w:sz w:val="26"/>
+          <w:szCs w:val="26"/>
+          <w:lang w:val="en-US"/>
+        </w:rPr>
+      </w:pPr>
+      <w:r>
+        <w:rPr>
+          <w:sz w:val="26"/>
+          <w:szCs w:val="26"/>
+          <w:lang w:val="en-US"/>
+        </w:rPr>
+        <w:t>Chức năng lọc sản phẩm của nhà quản lý có tác dụng quan trọng trong việc tối ưu hóa trải nghiệm mua sắm và cải thiện hiệu quả kinh doanh. Khi nhà quản lý sử dụng chức năng lọc, họ có thể dễ dàng phân loại và tìm kiếm các sản phẩm theo các tiêu chí như giá cả, kích cỡ, màu sắc, thương hiệu, hoặc độ phổ biến. Điều này giúp họ quản lý danh mục sản phẩm một cách hiệu quả hơn, đặc biệt là khi có một số lượng lớn sản phẩm cần được theo dõi và điều chỉnh.</w:t>
+      </w:r>
+    </w:p>
+    <w:p>
+      <w:pPr>
+        <w:spacing w:line="360" w:lineRule="auto"/>
+        <w:ind w:firstLine="720"/>
+        <w:jc w:val="both"/>
+        <w:rPr>
+          <w:sz w:val="26"/>
+          <w:szCs w:val="26"/>
+          <w:lang w:val="en-US"/>
+        </w:rPr>
+      </w:pPr>
+      <w:r>
+        <w:rPr>
+          <w:sz w:val="26"/>
+          <w:szCs w:val="26"/>
+          <w:lang w:val="en-US"/>
+        </w:rPr>
+        <w:t xml:space="preserve">Chức năng lọc cũng hỗ trợ nhà quản lý trong việc xác định những sản phẩm bán chạy hoặc không hiệu quả, từ đó đưa ra các quyết định kịp thời về việc điều chỉnh giá, giảm tồn kho hoặc thay đổi chiến lược tiếp thị. Ngoài ra, việc lọc sản phẩm giúp nhà </w:t>
+      </w:r>
+      <w:r>
+        <w:rPr>
+          <w:sz w:val="26"/>
+          <w:szCs w:val="26"/>
+          <w:lang w:val="en-US"/>
+        </w:rPr>
+        <w:lastRenderedPageBreak/>
+        <w:t>quản lý dễ dàng kiểm tra tình trạng hàng hóa, theo dõi những sản phẩm hết hàng hoặc không còn khả năng cung cấp, giúp tối ưu hóa quy trình cung ứng và phân phối. Tổng thể, chức năng lọc sản phẩm không chỉ giúp nhà quản lý duy trì một hệ thống sản phẩm gọn gàng, dễ dàng kiểm soát mà còn nâng cao hiệu quả kinh doanh và tăng trưởng doanh thu.</w:t>
+      </w:r>
+    </w:p>
+    <w:p>
+      <w:pPr>
+        <w:pStyle w:val="Heading3"/>
+        <w:numPr>
+          <w:ilvl w:val="2"/>
+          <w:numId w:val="23"/>
+        </w:numPr>
+        <w:spacing w:before="0" w:line="360" w:lineRule="auto"/>
+        <w:jc w:val="both"/>
+        <w:rPr>
+          <w:rFonts w:cs="Times New Roman"/>
+          <w:szCs w:val="26"/>
+          <w:lang w:val="en-US"/>
+        </w:rPr>
+      </w:pPr>
+      <w:r>
+        <w:rPr>
+          <w:rFonts w:cs="Times New Roman"/>
+          <w:szCs w:val="26"/>
+          <w:lang w:val="en-US"/>
+        </w:rPr>
+        <w:t>Tìm kiếm</w:t>
+      </w:r>
+    </w:p>
+    <w:p>
+      <w:pPr>
+        <w:spacing w:line="360" w:lineRule="auto"/>
+        <w:ind w:firstLine="720"/>
+        <w:jc w:val="both"/>
+        <w:rPr>
+          <w:sz w:val="26"/>
+          <w:szCs w:val="26"/>
+          <w:lang w:val="en-US"/>
+        </w:rPr>
+      </w:pPr>
+      <w:r>
+        <w:rPr>
+          <w:sz w:val="26"/>
+          <w:szCs w:val="26"/>
+          <w:lang w:val="en-US"/>
+        </w:rPr>
+        <w:t>Chức năng tìm kiếm sản phẩm của nhà quản lý có tác dụng quan trọng trong việc tối ưu hóa quá trình quản lý và điều hành danh mục sản phẩm. Khi sử dụng chức năng tìm kiếm, nhà quản lý có thể nhanh chóng truy cập và tìm ra các sản phẩm cụ thể trong một kho hàng lớn mà không cần phải duyệt qua từng mục. Điều này giúp tiết kiệm thời gian và nâng cao hiệu quả công việc, đặc biệt là khi quản lý hàng nghìn sản phẩm khác nhau.</w:t>
+      </w:r>
+    </w:p>
+    <w:p>
+      <w:pPr>
+        <w:spacing w:line="360" w:lineRule="auto"/>
+        <w:ind w:firstLine="720"/>
+        <w:jc w:val="both"/>
+        <w:rPr>
+          <w:sz w:val="26"/>
+          <w:szCs w:val="26"/>
+          <w:lang w:val="en-US"/>
+        </w:rPr>
+      </w:pPr>
+      <w:r>
+        <w:rPr>
+          <w:sz w:val="26"/>
+          <w:szCs w:val="26"/>
+          <w:lang w:val="en-US"/>
+        </w:rPr>
+        <w:t>Chức năng tìm kiếm cũng giúp nhà quản lý dễ dàng theo dõi tình trạng tồn kho, kiểm tra thông tin chi tiết về sản phẩm, như giá cả, số lượng, và lịch sử bán hàng. Việc này giúp họ phát hiện các sản phẩm bán chạy hoặc tồn kho, từ đó đưa ra các quyết định về giá, chiến lược khuyến mãi, hoặc nhập hàng. Bên cạnh đó, chức năng tìm kiếm hỗ trợ nhà quản lý điều chỉnh và cải thiện chiến lược tiếp thị, giúp quảng bá những sản phẩm nổi bật hoặc các sản phẩm cần được đẩy mạnh. Chức năng tìm kiếm sản phẩm không chỉ giúp nhà quản lý tiết kiệm thời gian và công sức mà còn giúp họ đưa ra các quyết định kinh doanh thông minh và hiệu quả.</w:t>
+      </w:r>
+    </w:p>
+    <w:p>
+      <w:pPr>
+        <w:pStyle w:val="Heading3"/>
+        <w:numPr>
+          <w:ilvl w:val="2"/>
+          <w:numId w:val="23"/>
+        </w:numPr>
+        <w:spacing w:before="0" w:line="360" w:lineRule="auto"/>
+        <w:jc w:val="both"/>
+        <w:rPr>
+          <w:rFonts w:cs="Times New Roman"/>
+          <w:szCs w:val="26"/>
+          <w:lang w:val="en-US"/>
+        </w:rPr>
+      </w:pPr>
+      <w:r>
+        <w:rPr>
+          <w:rFonts w:cs="Times New Roman"/>
+          <w:szCs w:val="26"/>
+          <w:lang w:val="en-US"/>
+        </w:rPr>
+        <w:t xml:space="preserve"> </w:t>
+      </w:r>
+      <w:r>
+        <w:rPr>
+          <w:rFonts w:cs="Times New Roman"/>
+          <w:szCs w:val="26"/>
+          <w:lang w:val="en-US"/>
+        </w:rPr>
+        <w:t>Tạo đợt giảm giá, mã giảm giá cho khách hàng</w:t>
+      </w:r>
+    </w:p>
+    <w:p>
+      <w:pPr>
+        <w:spacing w:line="360" w:lineRule="auto"/>
+        <w:ind w:firstLine="720"/>
+        <w:jc w:val="both"/>
+        <w:rPr>
+          <w:sz w:val="26"/>
+          <w:szCs w:val="26"/>
+          <w:lang w:val="en-US"/>
+        </w:rPr>
+      </w:pPr>
+      <w:r>
+        <w:rPr>
+          <w:sz w:val="26"/>
+          <w:szCs w:val="26"/>
+          <w:lang w:val="en-US"/>
+        </w:rPr>
+        <w:t>Việc tạo đợt giảm giá và mã giảm giá có tác dụng quan trọng trong việc thu hút khách hàng, tăng trưởng doanh thu và xây dựng lòng trung thành với khách hàng. Đặc biệt, các chương trình giảm giá giúp kích thích nhu cầu mua sắm của khách hàng, khuyến khích họ thực hiện giao dịch mua sắm nhanh chóng khi thấy cơ hội tiết kiệm chi phí.</w:t>
+      </w:r>
+    </w:p>
+    <w:p>
+      <w:pPr>
+        <w:spacing w:line="360" w:lineRule="auto"/>
+        <w:jc w:val="both"/>
+        <w:rPr>
+          <w:sz w:val="26"/>
+          <w:szCs w:val="26"/>
+          <w:lang w:val="en-US"/>
+        </w:rPr>
+      </w:pPr>
+      <w:r>
+        <w:rPr>
+          <w:sz w:val="26"/>
+          <w:szCs w:val="26"/>
+          <w:lang w:val="en-US"/>
+        </w:rPr>
+        <w:t>Đợt giảm giá giúp giảm bớt chi phí cho khách hàng, đặc biệt là trong những dịp đặc biệt như lễ hội, dịp cuối năm hay các chương trình khuyến mãi đặc biệt, từ đó tăng lượng khách hàng mua sắm và nâng cao doanh thu trong thời gian ngắn. Các đợt giảm giá có thể tạo động lực mua sắm cho những khách hàng tiềm năng, lôi kéo họ tham gia vào các chiến dịch bán hàng.</w:t>
+      </w:r>
+    </w:p>
+    <w:p>
+      <w:pPr>
+        <w:spacing w:line="360" w:lineRule="auto"/>
+        <w:ind w:firstLine="720"/>
+        <w:jc w:val="both"/>
+        <w:rPr>
+          <w:sz w:val="26"/>
+          <w:szCs w:val="26"/>
+          <w:lang w:val="en-US"/>
+        </w:rPr>
+      </w:pPr>
+      <w:r>
+        <w:rPr>
+          <w:sz w:val="26"/>
+          <w:szCs w:val="26"/>
+          <w:lang w:val="en-US"/>
+        </w:rPr>
+        <w:t xml:space="preserve">Mã giảm giá lại cung cấp một hình thức khuyến mãi linh hoạt hơn, có thể áp dụng cho từng khách hàng, sản phẩm hoặc nhóm sản phẩm nhất định. Việc này giúp doanh </w:t>
+      </w:r>
+      <w:r>
+        <w:rPr>
+          <w:sz w:val="26"/>
+          <w:szCs w:val="26"/>
+          <w:lang w:val="en-US"/>
+        </w:rPr>
+        <w:lastRenderedPageBreak/>
+        <w:t>nghiệp dễ dàng kiểm soát và đo lường hiệu quả của chiến dịch giảm giá. Các mã giảm giá cũng có thể được sử dụng để thưởng cho khách hàng thân thiết, thu hút khách hàng mới hoặc tạo sự khác biệt trong cạnh tranh.</w:t>
       </w:r>
     </w:p>
     <w:sectPr>
       <w:pgSz w:w="11910" w:h="16840"/>
-      <w:pgMar w:top="1134" w:right="1134" w:bottom="1134" w:left="1701" w:header="0" w:footer="1152" w:gutter="0"/>
+      <w:pgMar w:top="1134" w:right="1134" w:bottom="1134" w:left="1701" w:header="0" w:footer="907" w:gutter="0"/>
       <w:pgNumType w:start="1"/>
       <w:cols w:space="720"/>
+      <w:docGrid w:linePitch="299"/>
     </w:sectPr>
   </w:body>
 </w:document>
@@ -10080,6 +12162,50 @@
 
 <file path=word/footer2.xml><?xml version="1.0" encoding="utf-8"?>
 <w:ftr xmlns:wpc="http://schemas.microsoft.com/office/word/2010/wordprocessingCanvas" xmlns:cx="http://schemas.microsoft.com/office/drawing/2014/chartex" xmlns:cx1="http://schemas.microsoft.com/office/drawing/2015/9/8/chartex" xmlns:cx2="http://schemas.microsoft.com/office/drawing/2015/10/21/chartex" xmlns:cx3="http://schemas.microsoft.com/office/drawing/2016/5/9/chartex" xmlns:cx4="http://schemas.microsoft.com/office/drawing/2016/5/10/chartex" xmlns:cx5="http://schemas.microsoft.com/office/drawing/2016/5/11/chartex" xmlns:cx6="http://schemas.microsoft.com/office/drawing/2016/5/12/chartex" xmlns:cx7="http://schemas.microsoft.com/office/drawing/2016/5/13/chartex" xmlns:cx8="http://schemas.microsoft.com/office/drawing/2016/5/14/chartex" xmlns:mc="http://schemas.openxmlformats.org/markup-compatibility/2006" xmlns:aink="http://schemas.microsoft.com/office/drawing/2016/ink" xmlns:am3d="http://schemas.microsoft.com/office/drawing/2017/model3d" xmlns:o="urn:schemas-microsoft-com:office:office" xmlns:oel="http://schemas.microsoft.com/office/2019/extlst" xmlns:r="http://schemas.openxmlformats.org/officeDocument/2006/relationships" xmlns:m="http://schemas.openxmlformats.org/officeDocument/2006/math" xmlns:v="urn:schemas-microsoft-com:vml" xmlns:wp14="http://schemas.microsoft.com/office/word/2010/wordprocessingDrawing" xmlns:wp="http://schemas.openxmlformats.org/drawingml/2006/wordprocessingDrawing" xmlns:w10="urn:schemas-microsoft-com:office:word" xmlns:w="http://schemas.openxmlformats.org/wordprocessingml/2006/main" xmlns:w14="http://schemas.microsoft.com/office/word/2010/wordml" xmlns:w15="http://schemas.microsoft.com/office/word/2012/wordml" xmlns:w16cex="http://schemas.microsoft.com/office/word/2018/wordml/cex" xmlns:w16cid="http://schemas.microsoft.com/office/word/2016/wordml/cid" xmlns:w16="http://schemas.microsoft.com/office/word/2018/wordml" xmlns:w16du="http://schemas.microsoft.com/office/word/2023/wordml/word16du" xmlns:w16sdtdh="http://schemas.microsoft.com/office/word/2020/wordml/sdtdatahash" xmlns:w16se="http://schemas.microsoft.com/office/word/2015/wordml/symex" xmlns:wpg="http://schemas.microsoft.com/office/word/2010/wordprocessingGroup" xmlns:wpi="http://schemas.microsoft.com/office/word/2010/wordprocessingInk" xmlns:wne="http://schemas.microsoft.com/office/word/2006/wordml" xmlns:wps="http://schemas.microsoft.com/office/word/2010/wordprocessingShape" mc:Ignorable="w14 w15 w16se w16cid w16 w16cex w16sdtdh w16du wp14">
+  <w:sdt>
+    <w:sdtPr>
+      <w:id w:val="-10232320"/>
+      <w:docPartObj>
+        <w:docPartGallery w:val="Page Numbers (Bottom of Page)"/>
+        <w:docPartUnique/>
+      </w:docPartObj>
+    </w:sdtPr>
+    <w:sdtEndPr>
+      <w:rPr>
+        <w:noProof/>
+      </w:rPr>
+    </w:sdtEndPr>
+    <w:sdtContent>
+      <w:p>
+        <w:pPr>
+          <w:pStyle w:val="Footer"/>
+          <w:ind w:left="440"/>
+          <w:jc w:val="center"/>
+        </w:pPr>
+        <w:r>
+          <w:fldChar w:fldCharType="begin"/>
+        </w:r>
+        <w:r>
+          <w:instrText xml:space="preserve"> PAGE   \* MERGEFORMAT </w:instrText>
+        </w:r>
+        <w:r>
+          <w:fldChar w:fldCharType="separate"/>
+        </w:r>
+        <w:r>
+          <w:rPr>
+            <w:noProof/>
+          </w:rPr>
+          <w:t>2</w:t>
+        </w:r>
+        <w:r>
+          <w:rPr>
+            <w:noProof/>
+          </w:rPr>
+          <w:fldChar w:fldCharType="end"/>
+        </w:r>
+      </w:p>
+    </w:sdtContent>
+  </w:sdt>
   <w:p>
     <w:pPr>
       <w:spacing w:line="14" w:lineRule="auto"/>
@@ -10090,153 +12216,6 @@
         <w:lang w:val="en-US"/>
       </w:rPr>
     </w:pPr>
-    <w:r>
-      <w:rPr>
-        <w:noProof/>
-        <w:sz w:val="2"/>
-      </w:rPr>
-      <mc:AlternateContent>
-        <mc:Choice Requires="wps">
-          <w:drawing>
-            <wp:anchor distT="0" distB="0" distL="114300" distR="114300" simplePos="0" relativeHeight="251661312" behindDoc="0" locked="0" layoutInCell="1" allowOverlap="1" wp14:anchorId="5E679CA3" wp14:editId="47F0FB4C">
-              <wp:simplePos x="0" y="0"/>
-              <wp:positionH relativeFrom="margin">
-                <wp:align>right</wp:align>
-              </wp:positionH>
-              <wp:positionV relativeFrom="paragraph">
-                <wp:posOffset>0</wp:posOffset>
-              </wp:positionV>
-              <wp:extent cx="1828800" cy="1828800"/>
-              <wp:effectExtent l="0" t="0" r="0" b="0"/>
-              <wp:wrapNone/>
-              <wp:docPr id="22" name="Text Box 22"/>
-              <wp:cNvGraphicFramePr/>
-              <a:graphic xmlns:a="http://schemas.openxmlformats.org/drawingml/2006/main">
-                <a:graphicData uri="http://schemas.microsoft.com/office/word/2010/wordprocessingShape">
-                  <wps:wsp>
-                    <wps:cNvSpPr txBox="1"/>
-                    <wps:spPr>
-                      <a:xfrm>
-                        <a:off x="0" y="0"/>
-                        <a:ext cx="1828800" cy="1828800"/>
-                      </a:xfrm>
-                      <a:prstGeom prst="rect">
-                        <a:avLst/>
-                      </a:prstGeom>
-                      <a:noFill/>
-                      <a:ln w="6350">
-                        <a:noFill/>
-                      </a:ln>
-                      <a:extLst>
-                        <a:ext uri="{909E8E84-426E-40DD-AFC4-6F175D3DCCD1}">
-                          <a14:hiddenFill xmlns:a14="http://schemas.microsoft.com/office/drawing/2010/main">
-                            <a:solidFill>
-                              <a:schemeClr val="lt1"/>
-                            </a:solidFill>
-                          </a14:hiddenFill>
-                        </a:ext>
-                        <a:ext uri="{91240B29-F687-4F45-9708-019B960494DF}">
-                          <a14:hiddenLine xmlns:a14="http://schemas.microsoft.com/office/drawing/2010/main" w="6350">
-                            <a:solidFill>
-                              <a:prstClr val="black"/>
-                            </a:solidFill>
-                          </a14:hiddenLine>
-                        </a:ext>
-                      </a:extLst>
-                    </wps:spPr>
-                    <wps:style>
-                      <a:lnRef idx="0">
-                        <a:schemeClr val="accent1"/>
-                      </a:lnRef>
-                      <a:fillRef idx="0">
-                        <a:schemeClr val="accent1"/>
-                      </a:fillRef>
-                      <a:effectRef idx="0">
-                        <a:schemeClr val="accent1"/>
-                      </a:effectRef>
-                      <a:fontRef idx="minor">
-                        <a:schemeClr val="dk1"/>
-                      </a:fontRef>
-                    </wps:style>
-                    <wps:txbx>
-                      <w:txbxContent>
-                        <w:p>
-                          <w:pPr>
-                            <w:pStyle w:val="Footer"/>
-                          </w:pPr>
-                          <w:r>
-                            <w:fldChar w:fldCharType="begin"/>
-                          </w:r>
-                          <w:r>
-                            <w:instrText xml:space="preserve"> PAGE  \* MERGEFORMAT </w:instrText>
-                          </w:r>
-                          <w:r>
-                            <w:fldChar w:fldCharType="separate"/>
-                          </w:r>
-                          <w:r>
-                            <w:t>2</w:t>
-                          </w:r>
-                          <w:r>
-                            <w:fldChar w:fldCharType="end"/>
-                          </w:r>
-                        </w:p>
-                      </w:txbxContent>
-                    </wps:txbx>
-                    <wps:bodyPr rot="0" spcFirstLastPara="0" vertOverflow="overflow" horzOverflow="overflow" vert="horz" wrap="none" lIns="0" tIns="0" rIns="0" bIns="0" numCol="1" spcCol="0" rtlCol="0" fromWordArt="0" anchor="t" anchorCtr="0" forceAA="0" compatLnSpc="1">
-                      <a:spAutoFit/>
-                    </wps:bodyPr>
-                  </wps:wsp>
-                </a:graphicData>
-              </a:graphic>
-            </wp:anchor>
-          </w:drawing>
-        </mc:Choice>
-        <mc:Fallback>
-          <w:pict>
-            <v:shapetype w14:anchorId="5E679CA3" id="_x0000_t202" coordsize="21600,21600" o:spt="202" path="m,l,21600r21600,l21600,xe">
-              <v:stroke joinstyle="miter"/>
-              <v:path gradientshapeok="t" o:connecttype="rect"/>
-            </v:shapetype>
-            <v:shape id="Text Box 22" o:spid="_x0000_s1026" type="#_x0000_t202" style="position:absolute;margin-left:92.8pt;margin-top:0;width:2in;height:2in;z-index:251661312;visibility:visible;mso-wrap-style:none;mso-wrap-distance-left:9pt;mso-wrap-distance-top:0;mso-wrap-distance-right:9pt;mso-wrap-distance-bottom:0;mso-position-horizontal:right;mso-position-horizontal-relative:margin;mso-position-vertical:absolute;mso-position-vertical-relative:text;v-text-anchor:top" o:gfxdata="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" filled="f" fillcolor="white [3201]" stroked="f" strokeweight=".5pt">
-              <v:textbox style="mso-fit-shape-to-text:t" inset="0,0,0,0">
-                <w:txbxContent>
-                  <w:p>
-                    <w:pPr>
-                      <w:pStyle w:val="Footer"/>
-                    </w:pPr>
-                    <w:r>
-                      <w:fldChar w:fldCharType="begin"/>
-                    </w:r>
-                    <w:r>
-                      <w:instrText xml:space="preserve"> PAGE  \* MERGEFORMAT </w:instrText>
-                    </w:r>
-                    <w:r>
-                      <w:fldChar w:fldCharType="separate"/>
-                    </w:r>
-                    <w:r>
-                      <w:t>2</w:t>
-                    </w:r>
-                    <w:r>
-                      <w:fldChar w:fldCharType="end"/>
-                    </w:r>
-                  </w:p>
-                </w:txbxContent>
-              </v:textbox>
-              <w10:wrap anchorx="margin"/>
-            </v:shape>
-          </w:pict>
-        </mc:Fallback>
-      </mc:AlternateContent>
-    </w:r>
-    <w:r>
-      <w:rPr>
-        <w:color w:val="000000"/>
-        <w:sz w:val="2"/>
-        <w:szCs w:val="2"/>
-        <w:lang w:val="en-US"/>
-      </w:rPr>
-      <w:t>1111</w:t>
-    </w:r>
   </w:p>
 </w:ftr>
 </file>
@@ -10909,6 +12888,119 @@
     </w:lvl>
   </w:abstractNum>
   <w:abstractNum w:abstractNumId="7" w15:restartNumberingAfterBreak="0">
+    <w:nsid w:val="21C71588"/>
+    <w:multiLevelType w:val="hybridMultilevel"/>
+    <w:tmpl w:val="9410AAC8"/>
+    <w:lvl w:ilvl="0" w:tplc="04090001">
+      <w:start w:val="1"/>
+      <w:numFmt w:val="bullet"/>
+      <w:lvlText w:val=""/>
+      <w:lvlJc w:val="left"/>
+      <w:pPr>
+        <w:ind w:left="720" w:hanging="360"/>
+      </w:pPr>
+      <w:rPr>
+        <w:rFonts w:ascii="Symbol" w:hAnsi="Symbol" w:hint="default"/>
+      </w:rPr>
+    </w:lvl>
+    <w:lvl w:ilvl="1" w:tplc="04090003" w:tentative="1">
+      <w:start w:val="1"/>
+      <w:numFmt w:val="bullet"/>
+      <w:lvlText w:val="o"/>
+      <w:lvlJc w:val="left"/>
+      <w:pPr>
+        <w:ind w:left="1440" w:hanging="360"/>
+      </w:pPr>
+      <w:rPr>
+        <w:rFonts w:ascii="Courier New" w:hAnsi="Courier New" w:cs="Courier New" w:hint="default"/>
+      </w:rPr>
+    </w:lvl>
+    <w:lvl w:ilvl="2" w:tplc="04090005" w:tentative="1">
+      <w:start w:val="1"/>
+      <w:numFmt w:val="bullet"/>
+      <w:lvlText w:val=""/>
+      <w:lvlJc w:val="left"/>
+      <w:pPr>
+        <w:ind w:left="2160" w:hanging="360"/>
+      </w:pPr>
+      <w:rPr>
+        <w:rFonts w:ascii="Wingdings" w:hAnsi="Wingdings" w:hint="default"/>
+      </w:rPr>
+    </w:lvl>
+    <w:lvl w:ilvl="3" w:tplc="04090001" w:tentative="1">
+      <w:start w:val="1"/>
+      <w:numFmt w:val="bullet"/>
+      <w:lvlText w:val=""/>
+      <w:lvlJc w:val="left"/>
+      <w:pPr>
+        <w:ind w:left="2880" w:hanging="360"/>
+      </w:pPr>
+      <w:rPr>
+        <w:rFonts w:ascii="Symbol" w:hAnsi="Symbol" w:hint="default"/>
+      </w:rPr>
+    </w:lvl>
+    <w:lvl w:ilvl="4" w:tplc="04090003" w:tentative="1">
+      <w:start w:val="1"/>
+      <w:numFmt w:val="bullet"/>
+      <w:lvlText w:val="o"/>
+      <w:lvlJc w:val="left"/>
+      <w:pPr>
+        <w:ind w:left="3600" w:hanging="360"/>
+      </w:pPr>
+      <w:rPr>
+        <w:rFonts w:ascii="Courier New" w:hAnsi="Courier New" w:cs="Courier New" w:hint="default"/>
+      </w:rPr>
+    </w:lvl>
+    <w:lvl w:ilvl="5" w:tplc="04090005" w:tentative="1">
+      <w:start w:val="1"/>
+      <w:numFmt w:val="bullet"/>
+      <w:lvlText w:val=""/>
+      <w:lvlJc w:val="left"/>
+      <w:pPr>
+        <w:ind w:left="4320" w:hanging="360"/>
+      </w:pPr>
+      <w:rPr>
+        <w:rFonts w:ascii="Wingdings" w:hAnsi="Wingdings" w:hint="default"/>
+      </w:rPr>
+    </w:lvl>
+    <w:lvl w:ilvl="6" w:tplc="04090001" w:tentative="1">
+      <w:start w:val="1"/>
+      <w:numFmt w:val="bullet"/>
+      <w:lvlText w:val=""/>
+      <w:lvlJc w:val="left"/>
+      <w:pPr>
+        <w:ind w:left="5040" w:hanging="360"/>
+      </w:pPr>
+      <w:rPr>
+        <w:rFonts w:ascii="Symbol" w:hAnsi="Symbol" w:hint="default"/>
+      </w:rPr>
+    </w:lvl>
+    <w:lvl w:ilvl="7" w:tplc="04090003" w:tentative="1">
+      <w:start w:val="1"/>
+      <w:numFmt w:val="bullet"/>
+      <w:lvlText w:val="o"/>
+      <w:lvlJc w:val="left"/>
+      <w:pPr>
+        <w:ind w:left="5760" w:hanging="360"/>
+      </w:pPr>
+      <w:rPr>
+        <w:rFonts w:ascii="Courier New" w:hAnsi="Courier New" w:cs="Courier New" w:hint="default"/>
+      </w:rPr>
+    </w:lvl>
+    <w:lvl w:ilvl="8" w:tplc="04090005" w:tentative="1">
+      <w:start w:val="1"/>
+      <w:numFmt w:val="bullet"/>
+      <w:lvlText w:val=""/>
+      <w:lvlJc w:val="left"/>
+      <w:pPr>
+        <w:ind w:left="6480" w:hanging="360"/>
+      </w:pPr>
+      <w:rPr>
+        <w:rFonts w:ascii="Wingdings" w:hAnsi="Wingdings" w:hint="default"/>
+      </w:rPr>
+    </w:lvl>
+  </w:abstractNum>
+  <w:abstractNum w:abstractNumId="8" w15:restartNumberingAfterBreak="0">
     <w:nsid w:val="25B30D51"/>
     <w:multiLevelType w:val="hybridMultilevel"/>
     <w:tmpl w:val="02E0B5E0"/>
@@ -10994,7 +13086,7 @@
       </w:pPr>
     </w:lvl>
   </w:abstractNum>
-  <w:abstractNum w:abstractNumId="8" w15:restartNumberingAfterBreak="0">
+  <w:abstractNum w:abstractNumId="9" w15:restartNumberingAfterBreak="0">
     <w:nsid w:val="2B0B3CD7"/>
     <w:multiLevelType w:val="singleLevel"/>
     <w:tmpl w:val="2B0B3CD7"/>
@@ -11015,7 +13107,7 @@
       </w:rPr>
     </w:lvl>
   </w:abstractNum>
-  <w:abstractNum w:abstractNumId="9" w15:restartNumberingAfterBreak="0">
+  <w:abstractNum w:abstractNumId="10" w15:restartNumberingAfterBreak="0">
     <w:nsid w:val="2FF33618"/>
     <w:multiLevelType w:val="hybridMultilevel"/>
     <w:tmpl w:val="044E6BD4"/>
@@ -11128,7 +13220,7 @@
       </w:rPr>
     </w:lvl>
   </w:abstractNum>
-  <w:abstractNum w:abstractNumId="10" w15:restartNumberingAfterBreak="0">
+  <w:abstractNum w:abstractNumId="11" w15:restartNumberingAfterBreak="0">
     <w:nsid w:val="3A965A10"/>
     <w:multiLevelType w:val="hybridMultilevel"/>
     <w:tmpl w:val="AC328EA2"/>
@@ -11241,7 +13333,7 @@
       </w:rPr>
     </w:lvl>
   </w:abstractNum>
-  <w:abstractNum w:abstractNumId="11" w15:restartNumberingAfterBreak="0">
+  <w:abstractNum w:abstractNumId="12" w15:restartNumberingAfterBreak="0">
     <w:nsid w:val="495F0EDC"/>
     <w:multiLevelType w:val="hybridMultilevel"/>
     <w:tmpl w:val="C584DE74"/>
@@ -11354,7 +13446,7 @@
       </w:rPr>
     </w:lvl>
   </w:abstractNum>
-  <w:abstractNum w:abstractNumId="12" w15:restartNumberingAfterBreak="0">
+  <w:abstractNum w:abstractNumId="13" w15:restartNumberingAfterBreak="0">
     <w:nsid w:val="51392D80"/>
     <w:multiLevelType w:val="multilevel"/>
     <w:tmpl w:val="0409001F"/>
@@ -11440,10 +13532,10 @@
       </w:pPr>
     </w:lvl>
   </w:abstractNum>
-  <w:abstractNum w:abstractNumId="13" w15:restartNumberingAfterBreak="0">
+  <w:abstractNum w:abstractNumId="14" w15:restartNumberingAfterBreak="0">
     <w:nsid w:val="54EC3587"/>
     <w:multiLevelType w:val="multilevel"/>
-    <w:tmpl w:val="75BC3594"/>
+    <w:tmpl w:val="25626F70"/>
     <w:lvl w:ilvl="0">
       <w:start w:val="1"/>
       <w:numFmt w:val="decimal"/>
@@ -11527,7 +13619,93 @@
       </w:pPr>
     </w:lvl>
   </w:abstractNum>
-  <w:abstractNum w:abstractNumId="14" w15:restartNumberingAfterBreak="0">
+  <w:abstractNum w:abstractNumId="15" w15:restartNumberingAfterBreak="0">
+    <w:nsid w:val="588F26DD"/>
+    <w:multiLevelType w:val="hybridMultilevel"/>
+    <w:tmpl w:val="47A62EC6"/>
+    <w:lvl w:ilvl="0" w:tplc="0409000F">
+      <w:start w:val="1"/>
+      <w:numFmt w:val="decimal"/>
+      <w:lvlText w:val="%1."/>
+      <w:lvlJc w:val="left"/>
+      <w:pPr>
+        <w:ind w:left="720" w:hanging="360"/>
+      </w:pPr>
+    </w:lvl>
+    <w:lvl w:ilvl="1" w:tplc="04090019" w:tentative="1">
+      <w:start w:val="1"/>
+      <w:numFmt w:val="lowerLetter"/>
+      <w:lvlText w:val="%2."/>
+      <w:lvlJc w:val="left"/>
+      <w:pPr>
+        <w:ind w:left="1440" w:hanging="360"/>
+      </w:pPr>
+    </w:lvl>
+    <w:lvl w:ilvl="2" w:tplc="0409001B" w:tentative="1">
+      <w:start w:val="1"/>
+      <w:numFmt w:val="lowerRoman"/>
+      <w:lvlText w:val="%3."/>
+      <w:lvlJc w:val="right"/>
+      <w:pPr>
+        <w:ind w:left="2160" w:hanging="180"/>
+      </w:pPr>
+    </w:lvl>
+    <w:lvl w:ilvl="3" w:tplc="0409000F" w:tentative="1">
+      <w:start w:val="1"/>
+      <w:numFmt w:val="decimal"/>
+      <w:lvlText w:val="%4."/>
+      <w:lvlJc w:val="left"/>
+      <w:pPr>
+        <w:ind w:left="2880" w:hanging="360"/>
+      </w:pPr>
+    </w:lvl>
+    <w:lvl w:ilvl="4" w:tplc="04090019" w:tentative="1">
+      <w:start w:val="1"/>
+      <w:numFmt w:val="lowerLetter"/>
+      <w:lvlText w:val="%5."/>
+      <w:lvlJc w:val="left"/>
+      <w:pPr>
+        <w:ind w:left="3600" w:hanging="360"/>
+      </w:pPr>
+    </w:lvl>
+    <w:lvl w:ilvl="5" w:tplc="0409001B" w:tentative="1">
+      <w:start w:val="1"/>
+      <w:numFmt w:val="lowerRoman"/>
+      <w:lvlText w:val="%6."/>
+      <w:lvlJc w:val="right"/>
+      <w:pPr>
+        <w:ind w:left="4320" w:hanging="180"/>
+      </w:pPr>
+    </w:lvl>
+    <w:lvl w:ilvl="6" w:tplc="0409000F" w:tentative="1">
+      <w:start w:val="1"/>
+      <w:numFmt w:val="decimal"/>
+      <w:lvlText w:val="%7."/>
+      <w:lvlJc w:val="left"/>
+      <w:pPr>
+        <w:ind w:left="5040" w:hanging="360"/>
+      </w:pPr>
+    </w:lvl>
+    <w:lvl w:ilvl="7" w:tplc="04090019" w:tentative="1">
+      <w:start w:val="1"/>
+      <w:numFmt w:val="lowerLetter"/>
+      <w:lvlText w:val="%8."/>
+      <w:lvlJc w:val="left"/>
+      <w:pPr>
+        <w:ind w:left="5760" w:hanging="360"/>
+      </w:pPr>
+    </w:lvl>
+    <w:lvl w:ilvl="8" w:tplc="0409001B" w:tentative="1">
+      <w:start w:val="1"/>
+      <w:numFmt w:val="lowerRoman"/>
+      <w:lvlText w:val="%9."/>
+      <w:lvlJc w:val="right"/>
+      <w:pPr>
+        <w:ind w:left="6480" w:hanging="180"/>
+      </w:pPr>
+    </w:lvl>
+  </w:abstractNum>
+  <w:abstractNum w:abstractNumId="16" w15:restartNumberingAfterBreak="0">
     <w:nsid w:val="59025D25"/>
     <w:multiLevelType w:val="hybridMultilevel"/>
     <w:tmpl w:val="2B187B84"/>
@@ -11640,7 +13818,7 @@
       </w:rPr>
     </w:lvl>
   </w:abstractNum>
-  <w:abstractNum w:abstractNumId="15" w15:restartNumberingAfterBreak="0">
+  <w:abstractNum w:abstractNumId="17" w15:restartNumberingAfterBreak="0">
     <w:nsid w:val="5F8A0255"/>
     <w:multiLevelType w:val="hybridMultilevel"/>
     <w:tmpl w:val="4BDED3E2"/>
@@ -11753,7 +13931,7 @@
       </w:rPr>
     </w:lvl>
   </w:abstractNum>
-  <w:abstractNum w:abstractNumId="16" w15:restartNumberingAfterBreak="0">
+  <w:abstractNum w:abstractNumId="18" w15:restartNumberingAfterBreak="0">
     <w:nsid w:val="5FE760E8"/>
     <w:multiLevelType w:val="hybridMultilevel"/>
     <w:tmpl w:val="2DE4F4DC"/>
@@ -11866,7 +14044,7 @@
       </w:rPr>
     </w:lvl>
   </w:abstractNum>
-  <w:abstractNum w:abstractNumId="17" w15:restartNumberingAfterBreak="0">
+  <w:abstractNum w:abstractNumId="19" w15:restartNumberingAfterBreak="0">
     <w:nsid w:val="621C1488"/>
     <w:multiLevelType w:val="hybridMultilevel"/>
     <w:tmpl w:val="A2C627EE"/>
@@ -11979,7 +14157,7 @@
       </w:rPr>
     </w:lvl>
   </w:abstractNum>
-  <w:abstractNum w:abstractNumId="18" w15:restartNumberingAfterBreak="0">
+  <w:abstractNum w:abstractNumId="20" w15:restartNumberingAfterBreak="0">
     <w:nsid w:val="643172D1"/>
     <w:multiLevelType w:val="multilevel"/>
     <w:tmpl w:val="0409001F"/>
@@ -12065,7 +14243,7 @@
       </w:pPr>
     </w:lvl>
   </w:abstractNum>
-  <w:abstractNum w:abstractNumId="19" w15:restartNumberingAfterBreak="0">
+  <w:abstractNum w:abstractNumId="21" w15:restartNumberingAfterBreak="0">
     <w:nsid w:val="64B12375"/>
     <w:multiLevelType w:val="multilevel"/>
     <w:tmpl w:val="0409001F"/>
@@ -12151,7 +14329,7 @@
       </w:pPr>
     </w:lvl>
   </w:abstractNum>
-  <w:abstractNum w:abstractNumId="20" w15:restartNumberingAfterBreak="0">
+  <w:abstractNum w:abstractNumId="22" w15:restartNumberingAfterBreak="0">
     <w:nsid w:val="70AA67C8"/>
     <w:multiLevelType w:val="multilevel"/>
     <w:tmpl w:val="0409001F"/>
@@ -12237,7 +14415,7 @@
       </w:pPr>
     </w:lvl>
   </w:abstractNum>
-  <w:abstractNum w:abstractNumId="21" w15:restartNumberingAfterBreak="0">
+  <w:abstractNum w:abstractNumId="23" w15:restartNumberingAfterBreak="0">
     <w:nsid w:val="765A3A29"/>
     <w:multiLevelType w:val="multilevel"/>
     <w:tmpl w:val="0409001F"/>
@@ -12323,7 +14501,7 @@
       </w:pPr>
     </w:lvl>
   </w:abstractNum>
-  <w:abstractNum w:abstractNumId="22" w15:restartNumberingAfterBreak="0">
+  <w:abstractNum w:abstractNumId="24" w15:restartNumberingAfterBreak="0">
     <w:nsid w:val="78B86F38"/>
     <w:multiLevelType w:val="multilevel"/>
     <w:tmpl w:val="0409001F"/>
@@ -12409,7 +14587,7 @@
       </w:pPr>
     </w:lvl>
   </w:abstractNum>
-  <w:abstractNum w:abstractNumId="23" w15:restartNumberingAfterBreak="0">
+  <w:abstractNum w:abstractNumId="25" w15:restartNumberingAfterBreak="0">
     <w:nsid w:val="79795E35"/>
     <w:multiLevelType w:val="multilevel"/>
     <w:tmpl w:val="0409001F"/>
@@ -12492,6 +14670,92 @@
       <w:lvlJc w:val="left"/>
       <w:pPr>
         <w:ind w:left="4320" w:hanging="1440"/>
+      </w:pPr>
+    </w:lvl>
+  </w:abstractNum>
+  <w:abstractNum w:abstractNumId="26" w15:restartNumberingAfterBreak="0">
+    <w:nsid w:val="7D184997"/>
+    <w:multiLevelType w:val="hybridMultilevel"/>
+    <w:tmpl w:val="B5481854"/>
+    <w:lvl w:ilvl="0" w:tplc="0409000F">
+      <w:start w:val="1"/>
+      <w:numFmt w:val="decimal"/>
+      <w:lvlText w:val="%1."/>
+      <w:lvlJc w:val="left"/>
+      <w:pPr>
+        <w:ind w:left="360" w:hanging="360"/>
+      </w:pPr>
+    </w:lvl>
+    <w:lvl w:ilvl="1" w:tplc="04090019" w:tentative="1">
+      <w:start w:val="1"/>
+      <w:numFmt w:val="lowerLetter"/>
+      <w:lvlText w:val="%2."/>
+      <w:lvlJc w:val="left"/>
+      <w:pPr>
+        <w:ind w:left="1080" w:hanging="360"/>
+      </w:pPr>
+    </w:lvl>
+    <w:lvl w:ilvl="2" w:tplc="0409001B" w:tentative="1">
+      <w:start w:val="1"/>
+      <w:numFmt w:val="lowerRoman"/>
+      <w:lvlText w:val="%3."/>
+      <w:lvlJc w:val="right"/>
+      <w:pPr>
+        <w:ind w:left="1800" w:hanging="180"/>
+      </w:pPr>
+    </w:lvl>
+    <w:lvl w:ilvl="3" w:tplc="0409000F" w:tentative="1">
+      <w:start w:val="1"/>
+      <w:numFmt w:val="decimal"/>
+      <w:lvlText w:val="%4."/>
+      <w:lvlJc w:val="left"/>
+      <w:pPr>
+        <w:ind w:left="2520" w:hanging="360"/>
+      </w:pPr>
+    </w:lvl>
+    <w:lvl w:ilvl="4" w:tplc="04090019" w:tentative="1">
+      <w:start w:val="1"/>
+      <w:numFmt w:val="lowerLetter"/>
+      <w:lvlText w:val="%5."/>
+      <w:lvlJc w:val="left"/>
+      <w:pPr>
+        <w:ind w:left="3240" w:hanging="360"/>
+      </w:pPr>
+    </w:lvl>
+    <w:lvl w:ilvl="5" w:tplc="0409001B" w:tentative="1">
+      <w:start w:val="1"/>
+      <w:numFmt w:val="lowerRoman"/>
+      <w:lvlText w:val="%6."/>
+      <w:lvlJc w:val="right"/>
+      <w:pPr>
+        <w:ind w:left="3960" w:hanging="180"/>
+      </w:pPr>
+    </w:lvl>
+    <w:lvl w:ilvl="6" w:tplc="0409000F" w:tentative="1">
+      <w:start w:val="1"/>
+      <w:numFmt w:val="decimal"/>
+      <w:lvlText w:val="%7."/>
+      <w:lvlJc w:val="left"/>
+      <w:pPr>
+        <w:ind w:left="4680" w:hanging="360"/>
+      </w:pPr>
+    </w:lvl>
+    <w:lvl w:ilvl="7" w:tplc="04090019" w:tentative="1">
+      <w:start w:val="1"/>
+      <w:numFmt w:val="lowerLetter"/>
+      <w:lvlText w:val="%8."/>
+      <w:lvlJc w:val="left"/>
+      <w:pPr>
+        <w:ind w:left="5400" w:hanging="360"/>
+      </w:pPr>
+    </w:lvl>
+    <w:lvl w:ilvl="8" w:tplc="0409001B" w:tentative="1">
+      <w:start w:val="1"/>
+      <w:numFmt w:val="lowerRoman"/>
+      <w:lvlText w:val="%9."/>
+      <w:lvlJc w:val="right"/>
+      <w:pPr>
+        <w:ind w:left="6120" w:hanging="180"/>
       </w:pPr>
     </w:lvl>
   </w:abstractNum>
@@ -12499,55 +14763,55 @@
     <w:abstractNumId w:val="2"/>
   </w:num>
   <w:num w:numId="2" w16cid:durableId="2038968954">
-    <w:abstractNumId w:val="8"/>
+    <w:abstractNumId w:val="9"/>
   </w:num>
   <w:num w:numId="3" w16cid:durableId="2130781874">
-    <w:abstractNumId w:val="7"/>
+    <w:abstractNumId w:val="8"/>
   </w:num>
   <w:num w:numId="4" w16cid:durableId="1159929718">
     <w:abstractNumId w:val="3"/>
   </w:num>
   <w:num w:numId="5" w16cid:durableId="1427187659">
-    <w:abstractNumId w:val="15"/>
+    <w:abstractNumId w:val="17"/>
   </w:num>
   <w:num w:numId="6" w16cid:durableId="410736930">
+    <w:abstractNumId w:val="12"/>
+  </w:num>
+  <w:num w:numId="7" w16cid:durableId="610431311">
     <w:abstractNumId w:val="11"/>
   </w:num>
-  <w:num w:numId="7" w16cid:durableId="610431311">
+  <w:num w:numId="8" w16cid:durableId="695154825">
     <w:abstractNumId w:val="10"/>
   </w:num>
-  <w:num w:numId="8" w16cid:durableId="695154825">
-    <w:abstractNumId w:val="9"/>
-  </w:num>
   <w:num w:numId="9" w16cid:durableId="1223250444">
-    <w:abstractNumId w:val="14"/>
+    <w:abstractNumId w:val="16"/>
   </w:num>
   <w:num w:numId="10" w16cid:durableId="89589575">
-    <w:abstractNumId w:val="17"/>
+    <w:abstractNumId w:val="19"/>
   </w:num>
   <w:num w:numId="11" w16cid:durableId="733435562">
     <w:abstractNumId w:val="0"/>
   </w:num>
   <w:num w:numId="12" w16cid:durableId="1543127283">
-    <w:abstractNumId w:val="21"/>
+    <w:abstractNumId w:val="23"/>
   </w:num>
   <w:num w:numId="13" w16cid:durableId="1071662281">
     <w:abstractNumId w:val="1"/>
   </w:num>
   <w:num w:numId="14" w16cid:durableId="1576083930">
-    <w:abstractNumId w:val="19"/>
+    <w:abstractNumId w:val="21"/>
   </w:num>
   <w:num w:numId="15" w16cid:durableId="923493942">
-    <w:abstractNumId w:val="23"/>
+    <w:abstractNumId w:val="25"/>
   </w:num>
   <w:num w:numId="16" w16cid:durableId="795610218">
-    <w:abstractNumId w:val="22"/>
+    <w:abstractNumId w:val="24"/>
   </w:num>
   <w:num w:numId="17" w16cid:durableId="652026917">
-    <w:abstractNumId w:val="18"/>
+    <w:abstractNumId w:val="20"/>
   </w:num>
   <w:num w:numId="18" w16cid:durableId="1297639025">
-    <w:abstractNumId w:val="12"/>
+    <w:abstractNumId w:val="13"/>
   </w:num>
   <w:num w:numId="19" w16cid:durableId="1937205385">
     <w:abstractNumId w:val="6"/>
@@ -12556,61 +14820,163 @@
     <w:abstractNumId w:val="4"/>
   </w:num>
   <w:num w:numId="21" w16cid:durableId="679890221">
-    <w:abstractNumId w:val="20"/>
+    <w:abstractNumId w:val="22"/>
   </w:num>
   <w:num w:numId="22" w16cid:durableId="2039232631">
     <w:abstractNumId w:val="3"/>
   </w:num>
   <w:num w:numId="23" w16cid:durableId="1752464527">
-    <w:abstractNumId w:val="13"/>
+    <w:abstractNumId w:val="14"/>
   </w:num>
   <w:num w:numId="24" w16cid:durableId="2048941399">
     <w:abstractNumId w:val="5"/>
   </w:num>
   <w:num w:numId="25" w16cid:durableId="1908228359">
-    <w:abstractNumId w:val="16"/>
+    <w:abstractNumId w:val="18"/>
   </w:num>
   <w:num w:numId="26" w16cid:durableId="1077560443">
     <w:abstractNumId w:val="5"/>
   </w:num>
   <w:num w:numId="27" w16cid:durableId="631597308">
-    <w:abstractNumId w:val="13"/>
+    <w:abstractNumId w:val="14"/>
   </w:num>
   <w:num w:numId="28" w16cid:durableId="338310367">
-    <w:abstractNumId w:val="13"/>
+    <w:abstractNumId w:val="14"/>
   </w:num>
   <w:num w:numId="29" w16cid:durableId="2044745612">
-    <w:abstractNumId w:val="13"/>
+    <w:abstractNumId w:val="14"/>
   </w:num>
   <w:num w:numId="30" w16cid:durableId="1094593977">
-    <w:abstractNumId w:val="13"/>
+    <w:abstractNumId w:val="14"/>
   </w:num>
   <w:num w:numId="31" w16cid:durableId="1880167654">
-    <w:abstractNumId w:val="13"/>
+    <w:abstractNumId w:val="14"/>
   </w:num>
   <w:num w:numId="32" w16cid:durableId="851335933">
-    <w:abstractNumId w:val="13"/>
+    <w:abstractNumId w:val="14"/>
   </w:num>
   <w:num w:numId="33" w16cid:durableId="1358579642">
-    <w:abstractNumId w:val="13"/>
+    <w:abstractNumId w:val="14"/>
   </w:num>
   <w:num w:numId="34" w16cid:durableId="874926792">
-    <w:abstractNumId w:val="13"/>
+    <w:abstractNumId w:val="14"/>
   </w:num>
   <w:num w:numId="35" w16cid:durableId="75834525">
-    <w:abstractNumId w:val="13"/>
+    <w:abstractNumId w:val="14"/>
   </w:num>
   <w:num w:numId="36" w16cid:durableId="1149859915">
-    <w:abstractNumId w:val="13"/>
+    <w:abstractNumId w:val="14"/>
   </w:num>
   <w:num w:numId="37" w16cid:durableId="1789081474">
-    <w:abstractNumId w:val="13"/>
+    <w:abstractNumId w:val="14"/>
   </w:num>
   <w:num w:numId="38" w16cid:durableId="1939099627">
-    <w:abstractNumId w:val="13"/>
+    <w:abstractNumId w:val="14"/>
   </w:num>
   <w:num w:numId="39" w16cid:durableId="1088386559">
-    <w:abstractNumId w:val="13"/>
+    <w:abstractNumId w:val="14"/>
+  </w:num>
+  <w:num w:numId="40" w16cid:durableId="1361321238">
+    <w:abstractNumId w:val="26"/>
+  </w:num>
+  <w:num w:numId="41" w16cid:durableId="1368605106">
+    <w:abstractNumId w:val="3"/>
+  </w:num>
+  <w:num w:numId="42" w16cid:durableId="1194005296">
+    <w:abstractNumId w:val="14"/>
+  </w:num>
+  <w:num w:numId="43" w16cid:durableId="2018459490">
+    <w:abstractNumId w:val="14"/>
+  </w:num>
+  <w:num w:numId="44" w16cid:durableId="702638456">
+    <w:abstractNumId w:val="14"/>
+  </w:num>
+  <w:num w:numId="45" w16cid:durableId="369839454">
+    <w:abstractNumId w:val="14"/>
+  </w:num>
+  <w:num w:numId="46" w16cid:durableId="347297856">
+    <w:abstractNumId w:val="14"/>
+  </w:num>
+  <w:num w:numId="47" w16cid:durableId="314915343">
+    <w:abstractNumId w:val="14"/>
+  </w:num>
+  <w:num w:numId="48" w16cid:durableId="272171025">
+    <w:abstractNumId w:val="14"/>
+  </w:num>
+  <w:num w:numId="49" w16cid:durableId="2009941441">
+    <w:abstractNumId w:val="3"/>
+  </w:num>
+  <w:num w:numId="50" w16cid:durableId="1114716257">
+    <w:abstractNumId w:val="14"/>
+  </w:num>
+  <w:num w:numId="51" w16cid:durableId="2045444583">
+    <w:abstractNumId w:val="14"/>
+  </w:num>
+  <w:num w:numId="52" w16cid:durableId="696351889">
+    <w:abstractNumId w:val="14"/>
+  </w:num>
+  <w:num w:numId="53" w16cid:durableId="1678846451">
+    <w:abstractNumId w:val="14"/>
+  </w:num>
+  <w:num w:numId="54" w16cid:durableId="477383032">
+    <w:abstractNumId w:val="14"/>
+  </w:num>
+  <w:num w:numId="55" w16cid:durableId="1013458166">
+    <w:abstractNumId w:val="14"/>
+  </w:num>
+  <w:num w:numId="56" w16cid:durableId="57634650">
+    <w:abstractNumId w:val="14"/>
+  </w:num>
+  <w:num w:numId="57" w16cid:durableId="1310668422">
+    <w:abstractNumId w:val="14"/>
+  </w:num>
+  <w:num w:numId="58" w16cid:durableId="900139592">
+    <w:abstractNumId w:val="14"/>
+  </w:num>
+  <w:num w:numId="59" w16cid:durableId="1307972922">
+    <w:abstractNumId w:val="14"/>
+  </w:num>
+  <w:num w:numId="60" w16cid:durableId="1578897355">
+    <w:abstractNumId w:val="14"/>
+  </w:num>
+  <w:num w:numId="61" w16cid:durableId="1497498578">
+    <w:abstractNumId w:val="14"/>
+  </w:num>
+  <w:num w:numId="62" w16cid:durableId="2049648624">
+    <w:abstractNumId w:val="14"/>
+  </w:num>
+  <w:num w:numId="63" w16cid:durableId="1981305965">
+    <w:abstractNumId w:val="14"/>
+  </w:num>
+  <w:num w:numId="64" w16cid:durableId="1291741713">
+    <w:abstractNumId w:val="14"/>
+  </w:num>
+  <w:num w:numId="65" w16cid:durableId="606736452">
+    <w:abstractNumId w:val="14"/>
+  </w:num>
+  <w:num w:numId="66" w16cid:durableId="1524708750">
+    <w:abstractNumId w:val="14"/>
+  </w:num>
+  <w:num w:numId="67" w16cid:durableId="1423642656">
+    <w:abstractNumId w:val="14"/>
+  </w:num>
+  <w:num w:numId="68" w16cid:durableId="841235129">
+    <w:abstractNumId w:val="14"/>
+  </w:num>
+  <w:num w:numId="69" w16cid:durableId="1150826866">
+    <w:abstractNumId w:val="14"/>
+  </w:num>
+  <w:num w:numId="70" w16cid:durableId="1125468516">
+    <w:abstractNumId w:val="14"/>
+  </w:num>
+  <w:num w:numId="71" w16cid:durableId="601568002">
+    <w:abstractNumId w:val="14"/>
+  </w:num>
+  <w:num w:numId="72" w16cid:durableId="761726324">
+    <w:abstractNumId w:val="15"/>
+  </w:num>
+  <w:num w:numId="73" w16cid:durableId="831406548">
+    <w:abstractNumId w:val="7"/>
   </w:num>
 </w:numbering>
 </file>
@@ -12993,7 +15359,7 @@
     <w:uiPriority w:val="9"/>
     <w:unhideWhenUsed/>
     <w:qFormat/>
-    <w:rsid w:val="00AA4CD5"/>
+    <w:rsid w:val="00CB577F"/>
     <w:pPr>
       <w:keepNext/>
       <w:keepLines/>
@@ -13986,9 +16352,7 @@
 </file>
 
 <file path=customXml/item1.xml><?xml version="1.0" encoding="utf-8"?>
-<go:gDocsCustomXmlDataStorage xmlns:go="http://customooxmlschemas.google.com/" xmlns:r="http://schemas.openxmlformats.org/officeDocument/2006/relationships" uri="GoogleDocsCustomDataVersion2">
-  <go:docsCustomData xmlns:go="http://customooxmlschemas.google.com/" roundtripDataSignature="AMtx7mj25s6WB070JdMs8GHO895duxuiDA==">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</go:docsCustomData>
-</go:gDocsCustomXmlDataStorage>
+<b:Sources xmlns:b="http://schemas.openxmlformats.org/officeDocument/2006/bibliography" xmlns="http://schemas.openxmlformats.org/officeDocument/2006/bibliography" SelectedStyle="\APASixthEditionOfficeOnline.xsl" StyleName="APA" Version="6"/>
 </file>
 
 <file path=customXml/item2.xml><?xml version="1.0" encoding="utf-8"?>
@@ -14009,14 +16373,15 @@
 </file>
 
 <file path=customXml/item3.xml><?xml version="1.0" encoding="utf-8"?>
-<b:Sources xmlns:b="http://schemas.openxmlformats.org/officeDocument/2006/bibliography" xmlns="http://schemas.openxmlformats.org/officeDocument/2006/bibliography" SelectedStyle="\APASixthEditionOfficeOnline.xsl" StyleName="APA" Version="6"/>
+<go:gDocsCustomXmlDataStorage xmlns:go="http://customooxmlschemas.google.com/" xmlns:r="http://schemas.openxmlformats.org/officeDocument/2006/relationships" uri="GoogleDocsCustomDataVersion2">
+  <go:docsCustomData xmlns:go="http://customooxmlschemas.google.com/" roundtripDataSignature="AMtx7mj25s6WB070JdMs8GHO895duxuiDA==">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</go:docsCustomData>
+</go:gDocsCustomXmlDataStorage>
 </file>
 
 <file path=customXml/itemProps1.xml><?xml version="1.0" encoding="utf-8"?>
-<ds:datastoreItem xmlns:ds="http://schemas.openxmlformats.org/officeDocument/2006/customXml" ds:itemID="{11111111-1234-1234-1234-123412341234}">
+<ds:datastoreItem xmlns:ds="http://schemas.openxmlformats.org/officeDocument/2006/customXml" ds:itemID="{E823D35A-B70C-4563-ACD9-00244DE40663}">
   <ds:schemaRefs>
-    <ds:schemaRef ds:uri="http://customooxmlschemas.google.com/"/>
-    <ds:schemaRef ds:uri="http://schemas.openxmlformats.org/officeDocument/2006/relationships"/>
+    <ds:schemaRef ds:uri="http://schemas.openxmlformats.org/officeDocument/2006/bibliography"/>
   </ds:schemaRefs>
 </ds:datastoreItem>
 </file>
@@ -14030,9 +16395,10 @@
 </file>
 
 <file path=customXml/itemProps3.xml><?xml version="1.0" encoding="utf-8"?>
-<ds:datastoreItem xmlns:ds="http://schemas.openxmlformats.org/officeDocument/2006/customXml" ds:itemID="{E823D35A-B70C-4563-ACD9-00244DE40663}">
+<ds:datastoreItem xmlns:ds="http://schemas.openxmlformats.org/officeDocument/2006/customXml" ds:itemID="{11111111-1234-1234-1234-123412341234}">
   <ds:schemaRefs>
-    <ds:schemaRef ds:uri="http://schemas.openxmlformats.org/officeDocument/2006/bibliography"/>
+    <ds:schemaRef ds:uri="http://customooxmlschemas.google.com/"/>
+    <ds:schemaRef ds:uri="http://schemas.openxmlformats.org/officeDocument/2006/relationships"/>
   </ds:schemaRefs>
 </ds:datastoreItem>
 </file>
</xml_diff>

<commit_message>
Update mục lục Baocaocodip_1.docx
</commit_message>
<xml_diff>
--- a/Baocaocodip_1.docx
+++ b/Baocaocodip_1.docx
@@ -5266,7 +5266,7 @@
       </w:pPr>
       <w:bookmarkStart w:id="1" w:name="_heading=h.2et92p0" w:colFirst="0" w:colLast="0"/>
       <w:bookmarkStart w:id="2" w:name="_Toc32436"/>
-      <w:bookmarkStart w:id="3" w:name="_Toc184323455"/>
+      <w:bookmarkStart w:id="3" w:name="_Toc184404850"/>
       <w:bookmarkEnd w:id="1"/>
       <w:r>
         <w:rPr>
@@ -5322,7 +5322,7 @@
           <w14:ligatures w14:val="standardContextual"/>
         </w:rPr>
       </w:pPr>
-      <w:hyperlink w:anchor="_Toc184323455" w:history="1">
+      <w:hyperlink w:anchor="_Toc184404850" w:history="1">
         <w:r>
           <w:rPr>
             <w:rStyle w:val="Hyperlink"/>
@@ -5347,7 +5347,7 @@
           <w:rPr>
             <w:noProof/>
           </w:rPr>
-          <w:instrText xml:space="preserve"> PAGEREF _Toc184323455 \h </w:instrText>
+          <w:instrText xml:space="preserve"> PAGEREF _Toc184404850 \h </w:instrText>
         </w:r>
         <w:r>
           <w:rPr>
@@ -5392,7 +5392,7 @@
           <w14:ligatures w14:val="standardContextual"/>
         </w:rPr>
       </w:pPr>
-      <w:hyperlink w:anchor="_Toc184323456" w:history="1">
+      <w:hyperlink w:anchor="_Toc184404851" w:history="1">
         <w:r>
           <w:rPr>
             <w:rStyle w:val="Hyperlink"/>
@@ -5416,7 +5416,7 @@
           <w:rPr>
             <w:noProof/>
           </w:rPr>
-          <w:instrText xml:space="preserve"> PAGEREF _Toc184323456 \h </w:instrText>
+          <w:instrText xml:space="preserve"> PAGEREF _Toc184404851 \h </w:instrText>
         </w:r>
         <w:r>
           <w:rPr>
@@ -5461,7 +5461,7 @@
           <w14:ligatures w14:val="standardContextual"/>
         </w:rPr>
       </w:pPr>
-      <w:hyperlink w:anchor="_Toc184323457" w:history="1">
+      <w:hyperlink w:anchor="_Toc184404852" w:history="1">
         <w:r>
           <w:rPr>
             <w:rStyle w:val="Hyperlink"/>
@@ -5486,7 +5486,7 @@
           <w:rPr>
             <w:noProof/>
           </w:rPr>
-          <w:instrText xml:space="preserve"> PAGEREF _Toc184323457 \h </w:instrText>
+          <w:instrText xml:space="preserve"> PAGEREF _Toc184404852 \h </w:instrText>
         </w:r>
         <w:r>
           <w:rPr>
@@ -5532,7 +5532,7 @@
           <w14:ligatures w14:val="standardContextual"/>
         </w:rPr>
       </w:pPr>
-      <w:hyperlink w:anchor="_Toc184323458" w:history="1">
+      <w:hyperlink w:anchor="_Toc184404853" w:history="1">
         <w:r>
           <w:rPr>
             <w:rStyle w:val="Hyperlink"/>
@@ -5577,7 +5577,7 @@
           <w:rPr>
             <w:noProof/>
           </w:rPr>
-          <w:instrText xml:space="preserve"> PAGEREF _Toc184323458 \h </w:instrText>
+          <w:instrText xml:space="preserve"> PAGEREF _Toc184404853 \h </w:instrText>
         </w:r>
         <w:r>
           <w:rPr>
@@ -5623,7 +5623,7 @@
           <w14:ligatures w14:val="standardContextual"/>
         </w:rPr>
       </w:pPr>
-      <w:hyperlink w:anchor="_Toc184323459" w:history="1">
+      <w:hyperlink w:anchor="_Toc184404854" w:history="1">
         <w:r>
           <w:rPr>
             <w:rStyle w:val="Hyperlink"/>
@@ -5668,7 +5668,7 @@
           <w:rPr>
             <w:noProof/>
           </w:rPr>
-          <w:instrText xml:space="preserve"> PAGEREF _Toc184323459 \h </w:instrText>
+          <w:instrText xml:space="preserve"> PAGEREF _Toc184404854 \h </w:instrText>
         </w:r>
         <w:r>
           <w:rPr>
@@ -5714,7 +5714,7 @@
           <w14:ligatures w14:val="standardContextual"/>
         </w:rPr>
       </w:pPr>
-      <w:hyperlink w:anchor="_Toc184323460" w:history="1">
+      <w:hyperlink w:anchor="_Toc184404855" w:history="1">
         <w:r>
           <w:rPr>
             <w:rStyle w:val="Hyperlink"/>
@@ -5759,7 +5759,7 @@
           <w:rPr>
             <w:noProof/>
           </w:rPr>
-          <w:instrText xml:space="preserve"> PAGEREF _Toc184323460 \h </w:instrText>
+          <w:instrText xml:space="preserve"> PAGEREF _Toc184404855 \h </w:instrText>
         </w:r>
         <w:r>
           <w:rPr>
@@ -5805,7 +5805,7 @@
           <w14:ligatures w14:val="standardContextual"/>
         </w:rPr>
       </w:pPr>
-      <w:hyperlink w:anchor="_Toc184323461" w:history="1">
+      <w:hyperlink w:anchor="_Toc184404856" w:history="1">
         <w:r>
           <w:rPr>
             <w:rStyle w:val="Hyperlink"/>
@@ -5850,7 +5850,7 @@
           <w:rPr>
             <w:noProof/>
           </w:rPr>
-          <w:instrText xml:space="preserve"> PAGEREF _Toc184323461 \h </w:instrText>
+          <w:instrText xml:space="preserve"> PAGEREF _Toc184404856 \h </w:instrText>
         </w:r>
         <w:r>
           <w:rPr>
@@ -5895,7 +5895,7 @@
           <w14:ligatures w14:val="standardContextual"/>
         </w:rPr>
       </w:pPr>
-      <w:hyperlink w:anchor="_Toc184323462" w:history="1">
+      <w:hyperlink w:anchor="_Toc184404857" w:history="1">
         <w:r>
           <w:rPr>
             <w:rStyle w:val="Hyperlink"/>
@@ -5919,7 +5919,7 @@
           <w:rPr>
             <w:noProof/>
           </w:rPr>
-          <w:instrText xml:space="preserve"> PAGEREF _Toc184323462 \h </w:instrText>
+          <w:instrText xml:space="preserve"> PAGEREF _Toc184404857 \h </w:instrText>
         </w:r>
         <w:r>
           <w:rPr>
@@ -5964,7 +5964,7 @@
           <w14:ligatures w14:val="standardContextual"/>
         </w:rPr>
       </w:pPr>
-      <w:hyperlink w:anchor="_Toc184323463" w:history="1">
+      <w:hyperlink w:anchor="_Toc184404858" w:history="1">
         <w:r>
           <w:rPr>
             <w:rStyle w:val="Hyperlink"/>
@@ -5989,7 +5989,7 @@
           <w:rPr>
             <w:noProof/>
           </w:rPr>
-          <w:instrText xml:space="preserve"> PAGEREF _Toc184323463 \h </w:instrText>
+          <w:instrText xml:space="preserve"> PAGEREF _Toc184404858 \h </w:instrText>
         </w:r>
         <w:r>
           <w:rPr>
@@ -6035,7 +6035,7 @@
           <w14:ligatures w14:val="standardContextual"/>
         </w:rPr>
       </w:pPr>
-      <w:hyperlink w:anchor="_Toc184323466" w:history="1">
+      <w:hyperlink w:anchor="_Toc184404861" w:history="1">
         <w:r>
           <w:rPr>
             <w:rStyle w:val="Hyperlink"/>
@@ -6082,7 +6082,7 @@
           <w:rPr>
             <w:noProof/>
           </w:rPr>
-          <w:instrText xml:space="preserve"> PAGEREF _Toc184323466 \h </w:instrText>
+          <w:instrText xml:space="preserve"> PAGEREF _Toc184404861 \h </w:instrText>
         </w:r>
         <w:r>
           <w:rPr>
@@ -6128,7 +6128,7 @@
           <w14:ligatures w14:val="standardContextual"/>
         </w:rPr>
       </w:pPr>
-      <w:hyperlink w:anchor="_Toc184323467" w:history="1">
+      <w:hyperlink w:anchor="_Toc184404862" w:history="1">
         <w:r>
           <w:rPr>
             <w:rStyle w:val="Hyperlink"/>
@@ -6175,7 +6175,7 @@
           <w:rPr>
             <w:noProof/>
           </w:rPr>
-          <w:instrText xml:space="preserve"> PAGEREF _Toc184323467 \h </w:instrText>
+          <w:instrText xml:space="preserve"> PAGEREF _Toc184404862 \h </w:instrText>
         </w:r>
         <w:r>
           <w:rPr>
@@ -6221,7 +6221,7 @@
           <w14:ligatures w14:val="standardContextual"/>
         </w:rPr>
       </w:pPr>
-      <w:hyperlink w:anchor="_Toc184323468" w:history="1">
+      <w:hyperlink w:anchor="_Toc184404863" w:history="1">
         <w:r>
           <w:rPr>
             <w:rStyle w:val="Hyperlink"/>
@@ -6266,7 +6266,7 @@
           <w:rPr>
             <w:noProof/>
           </w:rPr>
-          <w:instrText xml:space="preserve"> PAGEREF _Toc184323468 \h </w:instrText>
+          <w:instrText xml:space="preserve"> PAGEREF _Toc184404863 \h </w:instrText>
         </w:r>
         <w:r>
           <w:rPr>
@@ -6312,7 +6312,7 @@
           <w14:ligatures w14:val="standardContextual"/>
         </w:rPr>
       </w:pPr>
-      <w:hyperlink w:anchor="_Toc184323469" w:history="1">
+      <w:hyperlink w:anchor="_Toc184404864" w:history="1">
         <w:r>
           <w:rPr>
             <w:rStyle w:val="Hyperlink"/>
@@ -6358,7 +6358,7 @@
           <w:rPr>
             <w:noProof/>
           </w:rPr>
-          <w:instrText xml:space="preserve"> PAGEREF _Toc184323469 \h </w:instrText>
+          <w:instrText xml:space="preserve"> PAGEREF _Toc184404864 \h </w:instrText>
         </w:r>
         <w:r>
           <w:rPr>
@@ -6404,7 +6404,7 @@
           <w14:ligatures w14:val="standardContextual"/>
         </w:rPr>
       </w:pPr>
-      <w:hyperlink w:anchor="_Toc184323470" w:history="1">
+      <w:hyperlink w:anchor="_Toc184404865" w:history="1">
         <w:r>
           <w:rPr>
             <w:rStyle w:val="Hyperlink"/>
@@ -6450,7 +6450,7 @@
           <w:rPr>
             <w:noProof/>
           </w:rPr>
-          <w:instrText xml:space="preserve"> PAGEREF _Toc184323470 \h </w:instrText>
+          <w:instrText xml:space="preserve"> PAGEREF _Toc184404865 \h </w:instrText>
         </w:r>
         <w:r>
           <w:rPr>
@@ -6496,7 +6496,7 @@
           <w14:ligatures w14:val="standardContextual"/>
         </w:rPr>
       </w:pPr>
-      <w:hyperlink w:anchor="_Toc184323471" w:history="1">
+      <w:hyperlink w:anchor="_Toc184404866" w:history="1">
         <w:r>
           <w:rPr>
             <w:rStyle w:val="Hyperlink"/>
@@ -6541,7 +6541,7 @@
           <w:rPr>
             <w:noProof/>
           </w:rPr>
-          <w:instrText xml:space="preserve"> PAGEREF _Toc184323471 \h </w:instrText>
+          <w:instrText xml:space="preserve"> PAGEREF _Toc184404866 \h </w:instrText>
         </w:r>
         <w:r>
           <w:rPr>
@@ -6587,7 +6587,7 @@
           <w14:ligatures w14:val="standardContextual"/>
         </w:rPr>
       </w:pPr>
-      <w:hyperlink w:anchor="_Toc184323472" w:history="1">
+      <w:hyperlink w:anchor="_Toc184404867" w:history="1">
         <w:r>
           <w:rPr>
             <w:rStyle w:val="Hyperlink"/>
@@ -6632,7 +6632,7 @@
           <w:rPr>
             <w:noProof/>
           </w:rPr>
-          <w:instrText xml:space="preserve"> PAGEREF _Toc184323472 \h </w:instrText>
+          <w:instrText xml:space="preserve"> PAGEREF _Toc184404867 \h </w:instrText>
         </w:r>
         <w:r>
           <w:rPr>
@@ -6678,7 +6678,7 @@
           <w14:ligatures w14:val="standardContextual"/>
         </w:rPr>
       </w:pPr>
-      <w:hyperlink w:anchor="_Toc184323473" w:history="1">
+      <w:hyperlink w:anchor="_Toc184404868" w:history="1">
         <w:r>
           <w:rPr>
             <w:rStyle w:val="Hyperlink"/>
@@ -6723,7 +6723,7 @@
           <w:rPr>
             <w:noProof/>
           </w:rPr>
-          <w:instrText xml:space="preserve"> PAGEREF _Toc184323473 \h </w:instrText>
+          <w:instrText xml:space="preserve"> PAGEREF _Toc184404868 \h </w:instrText>
         </w:r>
         <w:r>
           <w:rPr>
@@ -6769,7 +6769,7 @@
           <w14:ligatures w14:val="standardContextual"/>
         </w:rPr>
       </w:pPr>
-      <w:hyperlink w:anchor="_Toc184323474" w:history="1">
+      <w:hyperlink w:anchor="_Toc184404869" w:history="1">
         <w:r>
           <w:rPr>
             <w:rStyle w:val="Hyperlink"/>
@@ -6814,7 +6814,7 @@
           <w:rPr>
             <w:noProof/>
           </w:rPr>
-          <w:instrText xml:space="preserve"> PAGEREF _Toc184323474 \h </w:instrText>
+          <w:instrText xml:space="preserve"> PAGEREF _Toc184404869 \h </w:instrText>
         </w:r>
         <w:r>
           <w:rPr>
@@ -6860,7 +6860,7 @@
           <w14:ligatures w14:val="standardContextual"/>
         </w:rPr>
       </w:pPr>
-      <w:hyperlink w:anchor="_Toc184323475" w:history="1">
+      <w:hyperlink w:anchor="_Toc184404870" w:history="1">
         <w:r>
           <w:rPr>
             <w:rStyle w:val="Hyperlink"/>
@@ -6905,7 +6905,7 @@
           <w:rPr>
             <w:noProof/>
           </w:rPr>
-          <w:instrText xml:space="preserve"> PAGEREF _Toc184323475 \h </w:instrText>
+          <w:instrText xml:space="preserve"> PAGEREF _Toc184404870 \h </w:instrText>
         </w:r>
         <w:r>
           <w:rPr>
@@ -6951,7 +6951,7 @@
           <w14:ligatures w14:val="standardContextual"/>
         </w:rPr>
       </w:pPr>
-      <w:hyperlink w:anchor="_Toc184323476" w:history="1">
+      <w:hyperlink w:anchor="_Toc184404871" w:history="1">
         <w:r>
           <w:rPr>
             <w:rStyle w:val="Hyperlink"/>
@@ -6997,7 +6997,7 @@
           <w:rPr>
             <w:noProof/>
           </w:rPr>
-          <w:instrText xml:space="preserve"> PAGEREF _Toc184323476 \h </w:instrText>
+          <w:instrText xml:space="preserve"> PAGEREF _Toc184404871 \h </w:instrText>
         </w:r>
         <w:r>
           <w:rPr>
@@ -7043,7 +7043,7 @@
           <w14:ligatures w14:val="standardContextual"/>
         </w:rPr>
       </w:pPr>
-      <w:hyperlink w:anchor="_Toc184323477" w:history="1">
+      <w:hyperlink w:anchor="_Toc184404872" w:history="1">
         <w:r>
           <w:rPr>
             <w:rStyle w:val="Hyperlink"/>
@@ -7090,7 +7090,7 @@
           <w:rPr>
             <w:noProof/>
           </w:rPr>
-          <w:instrText xml:space="preserve"> PAGEREF _Toc184323477 \h </w:instrText>
+          <w:instrText xml:space="preserve"> PAGEREF _Toc184404872 \h </w:instrText>
         </w:r>
         <w:r>
           <w:rPr>
@@ -7136,7 +7136,7 @@
           <w14:ligatures w14:val="standardContextual"/>
         </w:rPr>
       </w:pPr>
-      <w:hyperlink w:anchor="_Toc184323478" w:history="1">
+      <w:hyperlink w:anchor="_Toc184404873" w:history="1">
         <w:r>
           <w:rPr>
             <w:rStyle w:val="Hyperlink"/>
@@ -7183,7 +7183,7 @@
           <w:rPr>
             <w:noProof/>
           </w:rPr>
-          <w:instrText xml:space="preserve"> PAGEREF _Toc184323478 \h </w:instrText>
+          <w:instrText xml:space="preserve"> PAGEREF _Toc184404873 \h </w:instrText>
         </w:r>
         <w:r>
           <w:rPr>
@@ -7229,7 +7229,7 @@
           <w14:ligatures w14:val="standardContextual"/>
         </w:rPr>
       </w:pPr>
-      <w:hyperlink w:anchor="_Toc184323479" w:history="1">
+      <w:hyperlink w:anchor="_Toc184404874" w:history="1">
         <w:r>
           <w:rPr>
             <w:rStyle w:val="Hyperlink"/>
@@ -7276,7 +7276,7 @@
           <w:rPr>
             <w:noProof/>
           </w:rPr>
-          <w:instrText xml:space="preserve"> PAGEREF _Toc184323479 \h </w:instrText>
+          <w:instrText xml:space="preserve"> PAGEREF _Toc184404874 \h </w:instrText>
         </w:r>
         <w:r>
           <w:rPr>
@@ -7322,7 +7322,7 @@
           <w14:ligatures w14:val="standardContextual"/>
         </w:rPr>
       </w:pPr>
-      <w:hyperlink w:anchor="_Toc184323480" w:history="1">
+      <w:hyperlink w:anchor="_Toc184404875" w:history="1">
         <w:r>
           <w:rPr>
             <w:rStyle w:val="Hyperlink"/>
@@ -7369,7 +7369,7 @@
           <w:rPr>
             <w:noProof/>
           </w:rPr>
-          <w:instrText xml:space="preserve"> PAGEREF _Toc184323480 \h </w:instrText>
+          <w:instrText xml:space="preserve"> PAGEREF _Toc184404875 \h </w:instrText>
         </w:r>
         <w:r>
           <w:rPr>
@@ -7415,7 +7415,7 @@
           <w14:ligatures w14:val="standardContextual"/>
         </w:rPr>
       </w:pPr>
-      <w:hyperlink w:anchor="_Toc184323481" w:history="1">
+      <w:hyperlink w:anchor="_Toc184404876" w:history="1">
         <w:r>
           <w:rPr>
             <w:rStyle w:val="Hyperlink"/>
@@ -7462,7 +7462,7 @@
           <w:rPr>
             <w:noProof/>
           </w:rPr>
-          <w:instrText xml:space="preserve"> PAGEREF _Toc184323481 \h </w:instrText>
+          <w:instrText xml:space="preserve"> PAGEREF _Toc184404876 \h </w:instrText>
         </w:r>
         <w:r>
           <w:rPr>
@@ -7508,7 +7508,7 @@
           <w14:ligatures w14:val="standardContextual"/>
         </w:rPr>
       </w:pPr>
-      <w:hyperlink w:anchor="_Toc184323482" w:history="1">
+      <w:hyperlink w:anchor="_Toc184404877" w:history="1">
         <w:r>
           <w:rPr>
             <w:rStyle w:val="Hyperlink"/>
@@ -7555,7 +7555,7 @@
           <w:rPr>
             <w:noProof/>
           </w:rPr>
-          <w:instrText xml:space="preserve"> PAGEREF _Toc184323482 \h </w:instrText>
+          <w:instrText xml:space="preserve"> PAGEREF _Toc184404877 \h </w:instrText>
         </w:r>
         <w:r>
           <w:rPr>
@@ -7601,7 +7601,7 @@
           <w14:ligatures w14:val="standardContextual"/>
         </w:rPr>
       </w:pPr>
-      <w:hyperlink w:anchor="_Toc184323483" w:history="1">
+      <w:hyperlink w:anchor="_Toc184404878" w:history="1">
         <w:r>
           <w:rPr>
             <w:rStyle w:val="Hyperlink"/>
@@ -7648,7 +7648,7 @@
           <w:rPr>
             <w:noProof/>
           </w:rPr>
-          <w:instrText xml:space="preserve"> PAGEREF _Toc184323483 \h </w:instrText>
+          <w:instrText xml:space="preserve"> PAGEREF _Toc184404878 \h </w:instrText>
         </w:r>
         <w:r>
           <w:rPr>
@@ -7694,7 +7694,7 @@
           <w14:ligatures w14:val="standardContextual"/>
         </w:rPr>
       </w:pPr>
-      <w:hyperlink w:anchor="_Toc184323484" w:history="1">
+      <w:hyperlink w:anchor="_Toc184404879" w:history="1">
         <w:r>
           <w:rPr>
             <w:rStyle w:val="Hyperlink"/>
@@ -7741,7 +7741,7 @@
           <w:rPr>
             <w:noProof/>
           </w:rPr>
-          <w:instrText xml:space="preserve"> PAGEREF _Toc184323484 \h </w:instrText>
+          <w:instrText xml:space="preserve"> PAGEREF _Toc184404879 \h </w:instrText>
         </w:r>
         <w:r>
           <w:rPr>
@@ -7787,7 +7787,7 @@
           <w14:ligatures w14:val="standardContextual"/>
         </w:rPr>
       </w:pPr>
-      <w:hyperlink w:anchor="_Toc184323485" w:history="1">
+      <w:hyperlink w:anchor="_Toc184404880" w:history="1">
         <w:r>
           <w:rPr>
             <w:rStyle w:val="Hyperlink"/>
@@ -7834,7 +7834,7 @@
           <w:rPr>
             <w:noProof/>
           </w:rPr>
-          <w:instrText xml:space="preserve"> PAGEREF _Toc184323485 \h </w:instrText>
+          <w:instrText xml:space="preserve"> PAGEREF _Toc184404880 \h </w:instrText>
         </w:r>
         <w:r>
           <w:rPr>
@@ -7852,6 +7852,2843 @@
             <w:noProof/>
           </w:rPr>
           <w:t>8</w:t>
+        </w:r>
+        <w:r>
+          <w:rPr>
+            <w:noProof/>
+          </w:rPr>
+          <w:fldChar w:fldCharType="end"/>
+        </w:r>
+      </w:hyperlink>
+    </w:p>
+    <w:p>
+      <w:pPr>
+        <w:pStyle w:val="TOC2"/>
+        <w:tabs>
+          <w:tab w:val="right" w:leader="dot" w:pos="9065"/>
+        </w:tabs>
+        <w:rPr>
+          <w:rFonts w:asciiTheme="minorHAnsi" w:eastAsiaTheme="minorEastAsia" w:hAnsiTheme="minorHAnsi" w:cstheme="minorBidi"/>
+          <w:b w:val="0"/>
+          <w:bCs w:val="0"/>
+          <w:noProof/>
+          <w:kern w:val="2"/>
+          <w:sz w:val="22"/>
+          <w:szCs w:val="22"/>
+          <w:lang w:val="en-US"/>
+          <w14:ligatures w14:val="standardContextual"/>
+        </w:rPr>
+      </w:pPr>
+      <w:hyperlink w:anchor="_Toc184404881" w:history="1">
+        <w:r>
+          <w:rPr>
+            <w:rStyle w:val="Hyperlink"/>
+            <w:noProof/>
+            <w:lang w:val="en-US"/>
+          </w:rPr>
+          <w:t>Chương 3: Phân tích và thiết kế hệ thống</w:t>
+        </w:r>
+        <w:r>
+          <w:rPr>
+            <w:noProof/>
+          </w:rPr>
+          <w:tab/>
+        </w:r>
+        <w:r>
+          <w:rPr>
+            <w:noProof/>
+          </w:rPr>
+          <w:fldChar w:fldCharType="begin"/>
+        </w:r>
+        <w:r>
+          <w:rPr>
+            <w:noProof/>
+          </w:rPr>
+          <w:instrText xml:space="preserve"> PAGEREF _Toc184404881 \h </w:instrText>
+        </w:r>
+        <w:r>
+          <w:rPr>
+            <w:noProof/>
+          </w:rPr>
+        </w:r>
+        <w:r>
+          <w:rPr>
+            <w:noProof/>
+          </w:rPr>
+          <w:fldChar w:fldCharType="separate"/>
+        </w:r>
+        <w:r>
+          <w:rPr>
+            <w:noProof/>
+          </w:rPr>
+          <w:t>9</w:t>
+        </w:r>
+        <w:r>
+          <w:rPr>
+            <w:noProof/>
+          </w:rPr>
+          <w:fldChar w:fldCharType="end"/>
+        </w:r>
+      </w:hyperlink>
+    </w:p>
+    <w:p>
+      <w:pPr>
+        <w:pStyle w:val="TOC3"/>
+        <w:tabs>
+          <w:tab w:val="left" w:pos="972"/>
+          <w:tab w:val="right" w:leader="dot" w:pos="9065"/>
+        </w:tabs>
+        <w:rPr>
+          <w:rFonts w:asciiTheme="minorHAnsi" w:eastAsiaTheme="minorEastAsia" w:hAnsiTheme="minorHAnsi" w:cstheme="minorBidi"/>
+          <w:b w:val="0"/>
+          <w:bCs w:val="0"/>
+          <w:i w:val="0"/>
+          <w:iCs w:val="0"/>
+          <w:noProof/>
+          <w:kern w:val="2"/>
+          <w:lang w:val="en-US"/>
+          <w14:ligatures w14:val="standardContextual"/>
+        </w:rPr>
+      </w:pPr>
+      <w:hyperlink w:anchor="_Toc184404883" w:history="1">
+        <w:r>
+          <w:rPr>
+            <w:rStyle w:val="Hyperlink"/>
+            <w:noProof/>
+            <w:lang w:val="en-US"/>
+          </w:rPr>
+          <w:t>3.1.</w:t>
+        </w:r>
+        <w:r>
+          <w:rPr>
+            <w:rFonts w:asciiTheme="minorHAnsi" w:eastAsiaTheme="minorEastAsia" w:hAnsiTheme="minorHAnsi" w:cstheme="minorBidi"/>
+            <w:b w:val="0"/>
+            <w:bCs w:val="0"/>
+            <w:i w:val="0"/>
+            <w:iCs w:val="0"/>
+            <w:noProof/>
+            <w:kern w:val="2"/>
+            <w:lang w:val="en-US"/>
+            <w14:ligatures w14:val="standardContextual"/>
+          </w:rPr>
+          <w:tab/>
+        </w:r>
+        <w:r>
+          <w:rPr>
+            <w:rStyle w:val="Hyperlink"/>
+            <w:noProof/>
+            <w:lang w:val="en-US"/>
+          </w:rPr>
+          <w:t>Thiết kế cơ sở dữ liệu</w:t>
+        </w:r>
+        <w:r>
+          <w:rPr>
+            <w:noProof/>
+          </w:rPr>
+          <w:tab/>
+        </w:r>
+        <w:r>
+          <w:rPr>
+            <w:noProof/>
+          </w:rPr>
+          <w:fldChar w:fldCharType="begin"/>
+        </w:r>
+        <w:r>
+          <w:rPr>
+            <w:noProof/>
+          </w:rPr>
+          <w:instrText xml:space="preserve"> PAGEREF _Toc184404883 \h </w:instrText>
+        </w:r>
+        <w:r>
+          <w:rPr>
+            <w:noProof/>
+          </w:rPr>
+        </w:r>
+        <w:r>
+          <w:rPr>
+            <w:noProof/>
+          </w:rPr>
+          <w:fldChar w:fldCharType="separate"/>
+        </w:r>
+        <w:r>
+          <w:rPr>
+            <w:noProof/>
+          </w:rPr>
+          <w:t>9</w:t>
+        </w:r>
+        <w:r>
+          <w:rPr>
+            <w:noProof/>
+          </w:rPr>
+          <w:fldChar w:fldCharType="end"/>
+        </w:r>
+      </w:hyperlink>
+    </w:p>
+    <w:p>
+      <w:pPr>
+        <w:pStyle w:val="TOC3"/>
+        <w:tabs>
+          <w:tab w:val="left" w:pos="972"/>
+          <w:tab w:val="right" w:leader="dot" w:pos="9065"/>
+        </w:tabs>
+        <w:rPr>
+          <w:rFonts w:asciiTheme="minorHAnsi" w:eastAsiaTheme="minorEastAsia" w:hAnsiTheme="minorHAnsi" w:cstheme="minorBidi"/>
+          <w:b w:val="0"/>
+          <w:bCs w:val="0"/>
+          <w:i w:val="0"/>
+          <w:iCs w:val="0"/>
+          <w:noProof/>
+          <w:kern w:val="2"/>
+          <w:lang w:val="en-US"/>
+          <w14:ligatures w14:val="standardContextual"/>
+        </w:rPr>
+      </w:pPr>
+      <w:hyperlink w:anchor="_Toc184404884" w:history="1">
+        <w:r>
+          <w:rPr>
+            <w:rStyle w:val="Hyperlink"/>
+            <w:noProof/>
+            <w:lang w:val="en-US"/>
+          </w:rPr>
+          <w:t>3.1.1.</w:t>
+        </w:r>
+        <w:r>
+          <w:rPr>
+            <w:rFonts w:asciiTheme="minorHAnsi" w:eastAsiaTheme="minorEastAsia" w:hAnsiTheme="minorHAnsi" w:cstheme="minorBidi"/>
+            <w:b w:val="0"/>
+            <w:bCs w:val="0"/>
+            <w:i w:val="0"/>
+            <w:iCs w:val="0"/>
+            <w:noProof/>
+            <w:kern w:val="2"/>
+            <w:lang w:val="en-US"/>
+            <w14:ligatures w14:val="standardContextual"/>
+          </w:rPr>
+          <w:tab/>
+        </w:r>
+        <w:r>
+          <w:rPr>
+            <w:rStyle w:val="Hyperlink"/>
+            <w:noProof/>
+            <w:lang w:val="en-US"/>
+          </w:rPr>
+          <w:t>Cơ sở dữ liệu</w:t>
+        </w:r>
+        <w:r>
+          <w:rPr>
+            <w:noProof/>
+          </w:rPr>
+          <w:tab/>
+        </w:r>
+        <w:r>
+          <w:rPr>
+            <w:noProof/>
+          </w:rPr>
+          <w:fldChar w:fldCharType="begin"/>
+        </w:r>
+        <w:r>
+          <w:rPr>
+            <w:noProof/>
+          </w:rPr>
+          <w:instrText xml:space="preserve"> PAGEREF _Toc184404884 \h </w:instrText>
+        </w:r>
+        <w:r>
+          <w:rPr>
+            <w:noProof/>
+          </w:rPr>
+        </w:r>
+        <w:r>
+          <w:rPr>
+            <w:noProof/>
+          </w:rPr>
+          <w:fldChar w:fldCharType="separate"/>
+        </w:r>
+        <w:r>
+          <w:rPr>
+            <w:noProof/>
+          </w:rPr>
+          <w:t>9</w:t>
+        </w:r>
+        <w:r>
+          <w:rPr>
+            <w:noProof/>
+          </w:rPr>
+          <w:fldChar w:fldCharType="end"/>
+        </w:r>
+      </w:hyperlink>
+    </w:p>
+    <w:p>
+      <w:pPr>
+        <w:pStyle w:val="TOC3"/>
+        <w:tabs>
+          <w:tab w:val="left" w:pos="972"/>
+          <w:tab w:val="right" w:leader="dot" w:pos="9065"/>
+        </w:tabs>
+        <w:rPr>
+          <w:rFonts w:asciiTheme="minorHAnsi" w:eastAsiaTheme="minorEastAsia" w:hAnsiTheme="minorHAnsi" w:cstheme="minorBidi"/>
+          <w:b w:val="0"/>
+          <w:bCs w:val="0"/>
+          <w:i w:val="0"/>
+          <w:iCs w:val="0"/>
+          <w:noProof/>
+          <w:kern w:val="2"/>
+          <w:lang w:val="en-US"/>
+          <w14:ligatures w14:val="standardContextual"/>
+        </w:rPr>
+      </w:pPr>
+      <w:hyperlink w:anchor="_Toc184404885" w:history="1">
+        <w:r>
+          <w:rPr>
+            <w:rStyle w:val="Hyperlink"/>
+            <w:noProof/>
+            <w:lang w:val="en-US"/>
+          </w:rPr>
+          <w:t>3.1.2.</w:t>
+        </w:r>
+        <w:r>
+          <w:rPr>
+            <w:rFonts w:asciiTheme="minorHAnsi" w:eastAsiaTheme="minorEastAsia" w:hAnsiTheme="minorHAnsi" w:cstheme="minorBidi"/>
+            <w:b w:val="0"/>
+            <w:bCs w:val="0"/>
+            <w:i w:val="0"/>
+            <w:iCs w:val="0"/>
+            <w:noProof/>
+            <w:kern w:val="2"/>
+            <w:lang w:val="en-US"/>
+            <w14:ligatures w14:val="standardContextual"/>
+          </w:rPr>
+          <w:tab/>
+        </w:r>
+        <w:r>
+          <w:rPr>
+            <w:rStyle w:val="Hyperlink"/>
+            <w:noProof/>
+            <w:lang w:val="en-US"/>
+          </w:rPr>
+          <w:t>Kết nối cơ sở dữ liệu trong back-end sử dụng Java và thư viện JDBC</w:t>
+        </w:r>
+        <w:r>
+          <w:rPr>
+            <w:noProof/>
+          </w:rPr>
+          <w:tab/>
+        </w:r>
+        <w:r>
+          <w:rPr>
+            <w:noProof/>
+          </w:rPr>
+          <w:fldChar w:fldCharType="begin"/>
+        </w:r>
+        <w:r>
+          <w:rPr>
+            <w:noProof/>
+          </w:rPr>
+          <w:instrText xml:space="preserve"> PAGEREF _Toc184404885 \h </w:instrText>
+        </w:r>
+        <w:r>
+          <w:rPr>
+            <w:noProof/>
+          </w:rPr>
+        </w:r>
+        <w:r>
+          <w:rPr>
+            <w:noProof/>
+          </w:rPr>
+          <w:fldChar w:fldCharType="separate"/>
+        </w:r>
+        <w:r>
+          <w:rPr>
+            <w:noProof/>
+          </w:rPr>
+          <w:t>9</w:t>
+        </w:r>
+        <w:r>
+          <w:rPr>
+            <w:noProof/>
+          </w:rPr>
+          <w:fldChar w:fldCharType="end"/>
+        </w:r>
+      </w:hyperlink>
+    </w:p>
+    <w:p>
+      <w:pPr>
+        <w:pStyle w:val="TOC3"/>
+        <w:tabs>
+          <w:tab w:val="left" w:pos="972"/>
+          <w:tab w:val="right" w:leader="dot" w:pos="9065"/>
+        </w:tabs>
+        <w:rPr>
+          <w:rFonts w:asciiTheme="minorHAnsi" w:eastAsiaTheme="minorEastAsia" w:hAnsiTheme="minorHAnsi" w:cstheme="minorBidi"/>
+          <w:b w:val="0"/>
+          <w:bCs w:val="0"/>
+          <w:i w:val="0"/>
+          <w:iCs w:val="0"/>
+          <w:noProof/>
+          <w:kern w:val="2"/>
+          <w:lang w:val="en-US"/>
+          <w14:ligatures w14:val="standardContextual"/>
+        </w:rPr>
+      </w:pPr>
+      <w:hyperlink w:anchor="_Toc184404886" w:history="1">
+        <w:r>
+          <w:rPr>
+            <w:rStyle w:val="Hyperlink"/>
+            <w:noProof/>
+            <w:lang w:val="en-US"/>
+          </w:rPr>
+          <w:t>3.2.</w:t>
+        </w:r>
+        <w:r>
+          <w:rPr>
+            <w:rFonts w:asciiTheme="minorHAnsi" w:eastAsiaTheme="minorEastAsia" w:hAnsiTheme="minorHAnsi" w:cstheme="minorBidi"/>
+            <w:b w:val="0"/>
+            <w:bCs w:val="0"/>
+            <w:i w:val="0"/>
+            <w:iCs w:val="0"/>
+            <w:noProof/>
+            <w:kern w:val="2"/>
+            <w:lang w:val="en-US"/>
+            <w14:ligatures w14:val="standardContextual"/>
+          </w:rPr>
+          <w:tab/>
+        </w:r>
+        <w:r>
+          <w:rPr>
+            <w:rStyle w:val="Hyperlink"/>
+            <w:noProof/>
+            <w:lang w:val="en-US"/>
+          </w:rPr>
+          <w:t>Thiết kế Back-End</w:t>
+        </w:r>
+        <w:r>
+          <w:rPr>
+            <w:noProof/>
+          </w:rPr>
+          <w:tab/>
+        </w:r>
+        <w:r>
+          <w:rPr>
+            <w:noProof/>
+          </w:rPr>
+          <w:fldChar w:fldCharType="begin"/>
+        </w:r>
+        <w:r>
+          <w:rPr>
+            <w:noProof/>
+          </w:rPr>
+          <w:instrText xml:space="preserve"> PAGEREF _Toc184404886 \h </w:instrText>
+        </w:r>
+        <w:r>
+          <w:rPr>
+            <w:noProof/>
+          </w:rPr>
+        </w:r>
+        <w:r>
+          <w:rPr>
+            <w:noProof/>
+          </w:rPr>
+          <w:fldChar w:fldCharType="separate"/>
+        </w:r>
+        <w:r>
+          <w:rPr>
+            <w:noProof/>
+          </w:rPr>
+          <w:t>9</w:t>
+        </w:r>
+        <w:r>
+          <w:rPr>
+            <w:noProof/>
+          </w:rPr>
+          <w:fldChar w:fldCharType="end"/>
+        </w:r>
+      </w:hyperlink>
+    </w:p>
+    <w:p>
+      <w:pPr>
+        <w:pStyle w:val="TOC3"/>
+        <w:tabs>
+          <w:tab w:val="left" w:pos="972"/>
+          <w:tab w:val="right" w:leader="dot" w:pos="9065"/>
+        </w:tabs>
+        <w:rPr>
+          <w:rFonts w:asciiTheme="minorHAnsi" w:eastAsiaTheme="minorEastAsia" w:hAnsiTheme="minorHAnsi" w:cstheme="minorBidi"/>
+          <w:b w:val="0"/>
+          <w:bCs w:val="0"/>
+          <w:i w:val="0"/>
+          <w:iCs w:val="0"/>
+          <w:noProof/>
+          <w:kern w:val="2"/>
+          <w:lang w:val="en-US"/>
+          <w14:ligatures w14:val="standardContextual"/>
+        </w:rPr>
+      </w:pPr>
+      <w:hyperlink w:anchor="_Toc184404887" w:history="1">
+        <w:r>
+          <w:rPr>
+            <w:rStyle w:val="Hyperlink"/>
+            <w:noProof/>
+            <w:lang w:val="en-US"/>
+          </w:rPr>
+          <w:t>3.2.1.</w:t>
+        </w:r>
+        <w:r>
+          <w:rPr>
+            <w:rFonts w:asciiTheme="minorHAnsi" w:eastAsiaTheme="minorEastAsia" w:hAnsiTheme="minorHAnsi" w:cstheme="minorBidi"/>
+            <w:b w:val="0"/>
+            <w:bCs w:val="0"/>
+            <w:i w:val="0"/>
+            <w:iCs w:val="0"/>
+            <w:noProof/>
+            <w:kern w:val="2"/>
+            <w:lang w:val="en-US"/>
+            <w14:ligatures w14:val="standardContextual"/>
+          </w:rPr>
+          <w:tab/>
+        </w:r>
+        <w:r>
+          <w:rPr>
+            <w:rStyle w:val="Hyperlink"/>
+            <w:noProof/>
+            <w:lang w:val="en-US"/>
+          </w:rPr>
+          <w:t>Các Models</w:t>
+        </w:r>
+        <w:r>
+          <w:rPr>
+            <w:noProof/>
+          </w:rPr>
+          <w:tab/>
+        </w:r>
+        <w:r>
+          <w:rPr>
+            <w:noProof/>
+          </w:rPr>
+          <w:fldChar w:fldCharType="begin"/>
+        </w:r>
+        <w:r>
+          <w:rPr>
+            <w:noProof/>
+          </w:rPr>
+          <w:instrText xml:space="preserve"> PAGEREF _Toc184404887 \h </w:instrText>
+        </w:r>
+        <w:r>
+          <w:rPr>
+            <w:noProof/>
+          </w:rPr>
+        </w:r>
+        <w:r>
+          <w:rPr>
+            <w:noProof/>
+          </w:rPr>
+          <w:fldChar w:fldCharType="separate"/>
+        </w:r>
+        <w:r>
+          <w:rPr>
+            <w:noProof/>
+          </w:rPr>
+          <w:t>9</w:t>
+        </w:r>
+        <w:r>
+          <w:rPr>
+            <w:noProof/>
+          </w:rPr>
+          <w:fldChar w:fldCharType="end"/>
+        </w:r>
+      </w:hyperlink>
+    </w:p>
+    <w:p>
+      <w:pPr>
+        <w:pStyle w:val="TOC3"/>
+        <w:tabs>
+          <w:tab w:val="left" w:pos="972"/>
+          <w:tab w:val="right" w:leader="dot" w:pos="9065"/>
+        </w:tabs>
+        <w:rPr>
+          <w:rFonts w:asciiTheme="minorHAnsi" w:eastAsiaTheme="minorEastAsia" w:hAnsiTheme="minorHAnsi" w:cstheme="minorBidi"/>
+          <w:b w:val="0"/>
+          <w:bCs w:val="0"/>
+          <w:i w:val="0"/>
+          <w:iCs w:val="0"/>
+          <w:noProof/>
+          <w:kern w:val="2"/>
+          <w:lang w:val="en-US"/>
+          <w14:ligatures w14:val="standardContextual"/>
+        </w:rPr>
+      </w:pPr>
+      <w:hyperlink w:anchor="_Toc184404888" w:history="1">
+        <w:r>
+          <w:rPr>
+            <w:rStyle w:val="Hyperlink"/>
+            <w:noProof/>
+            <w:lang w:val="en-US"/>
+          </w:rPr>
+          <w:t>3.2.2.</w:t>
+        </w:r>
+        <w:r>
+          <w:rPr>
+            <w:rFonts w:asciiTheme="minorHAnsi" w:eastAsiaTheme="minorEastAsia" w:hAnsiTheme="minorHAnsi" w:cstheme="minorBidi"/>
+            <w:b w:val="0"/>
+            <w:bCs w:val="0"/>
+            <w:i w:val="0"/>
+            <w:iCs w:val="0"/>
+            <w:noProof/>
+            <w:kern w:val="2"/>
+            <w:lang w:val="en-US"/>
+            <w14:ligatures w14:val="standardContextual"/>
+          </w:rPr>
+          <w:tab/>
+        </w:r>
+        <w:r>
+          <w:rPr>
+            <w:rStyle w:val="Hyperlink"/>
+            <w:noProof/>
+            <w:lang w:val="en-US"/>
+          </w:rPr>
+          <w:t>Các Controller</w:t>
+        </w:r>
+        <w:r>
+          <w:rPr>
+            <w:noProof/>
+          </w:rPr>
+          <w:tab/>
+        </w:r>
+        <w:r>
+          <w:rPr>
+            <w:noProof/>
+          </w:rPr>
+          <w:fldChar w:fldCharType="begin"/>
+        </w:r>
+        <w:r>
+          <w:rPr>
+            <w:noProof/>
+          </w:rPr>
+          <w:instrText xml:space="preserve"> PAGEREF _Toc184404888 \h </w:instrText>
+        </w:r>
+        <w:r>
+          <w:rPr>
+            <w:noProof/>
+          </w:rPr>
+        </w:r>
+        <w:r>
+          <w:rPr>
+            <w:noProof/>
+          </w:rPr>
+          <w:fldChar w:fldCharType="separate"/>
+        </w:r>
+        <w:r>
+          <w:rPr>
+            <w:noProof/>
+          </w:rPr>
+          <w:t>9</w:t>
+        </w:r>
+        <w:r>
+          <w:rPr>
+            <w:noProof/>
+          </w:rPr>
+          <w:fldChar w:fldCharType="end"/>
+        </w:r>
+      </w:hyperlink>
+    </w:p>
+    <w:p>
+      <w:pPr>
+        <w:pStyle w:val="TOC3"/>
+        <w:tabs>
+          <w:tab w:val="left" w:pos="972"/>
+          <w:tab w:val="right" w:leader="dot" w:pos="9065"/>
+        </w:tabs>
+        <w:rPr>
+          <w:rFonts w:asciiTheme="minorHAnsi" w:eastAsiaTheme="minorEastAsia" w:hAnsiTheme="minorHAnsi" w:cstheme="minorBidi"/>
+          <w:b w:val="0"/>
+          <w:bCs w:val="0"/>
+          <w:i w:val="0"/>
+          <w:iCs w:val="0"/>
+          <w:noProof/>
+          <w:kern w:val="2"/>
+          <w:lang w:val="en-US"/>
+          <w14:ligatures w14:val="standardContextual"/>
+        </w:rPr>
+      </w:pPr>
+      <w:hyperlink w:anchor="_Toc184404889" w:history="1">
+        <w:r>
+          <w:rPr>
+            <w:rStyle w:val="Hyperlink"/>
+            <w:noProof/>
+            <w:lang w:val="en-US"/>
+          </w:rPr>
+          <w:t>3.2.3.</w:t>
+        </w:r>
+        <w:r>
+          <w:rPr>
+            <w:rFonts w:asciiTheme="minorHAnsi" w:eastAsiaTheme="minorEastAsia" w:hAnsiTheme="minorHAnsi" w:cstheme="minorBidi"/>
+            <w:b w:val="0"/>
+            <w:bCs w:val="0"/>
+            <w:i w:val="0"/>
+            <w:iCs w:val="0"/>
+            <w:noProof/>
+            <w:kern w:val="2"/>
+            <w:lang w:val="en-US"/>
+            <w14:ligatures w14:val="standardContextual"/>
+          </w:rPr>
+          <w:tab/>
+        </w:r>
+        <w:r>
+          <w:rPr>
+            <w:rStyle w:val="Hyperlink"/>
+            <w:noProof/>
+            <w:lang w:val="en-US"/>
+          </w:rPr>
+          <w:t>Các Views</w:t>
+        </w:r>
+        <w:r>
+          <w:rPr>
+            <w:noProof/>
+          </w:rPr>
+          <w:tab/>
+        </w:r>
+        <w:r>
+          <w:rPr>
+            <w:noProof/>
+          </w:rPr>
+          <w:fldChar w:fldCharType="begin"/>
+        </w:r>
+        <w:r>
+          <w:rPr>
+            <w:noProof/>
+          </w:rPr>
+          <w:instrText xml:space="preserve"> PAGEREF _Toc184404889 \h </w:instrText>
+        </w:r>
+        <w:r>
+          <w:rPr>
+            <w:noProof/>
+          </w:rPr>
+        </w:r>
+        <w:r>
+          <w:rPr>
+            <w:noProof/>
+          </w:rPr>
+          <w:fldChar w:fldCharType="separate"/>
+        </w:r>
+        <w:r>
+          <w:rPr>
+            <w:noProof/>
+          </w:rPr>
+          <w:t>9</w:t>
+        </w:r>
+        <w:r>
+          <w:rPr>
+            <w:noProof/>
+          </w:rPr>
+          <w:fldChar w:fldCharType="end"/>
+        </w:r>
+      </w:hyperlink>
+    </w:p>
+    <w:p>
+      <w:pPr>
+        <w:pStyle w:val="TOC2"/>
+        <w:tabs>
+          <w:tab w:val="right" w:leader="dot" w:pos="9065"/>
+        </w:tabs>
+        <w:rPr>
+          <w:rFonts w:asciiTheme="minorHAnsi" w:eastAsiaTheme="minorEastAsia" w:hAnsiTheme="minorHAnsi" w:cstheme="minorBidi"/>
+          <w:b w:val="0"/>
+          <w:bCs w:val="0"/>
+          <w:noProof/>
+          <w:kern w:val="2"/>
+          <w:sz w:val="22"/>
+          <w:szCs w:val="22"/>
+          <w:lang w:val="en-US"/>
+          <w14:ligatures w14:val="standardContextual"/>
+        </w:rPr>
+      </w:pPr>
+      <w:hyperlink w:anchor="_Toc184404890" w:history="1">
+        <w:r>
+          <w:rPr>
+            <w:rStyle w:val="Hyperlink"/>
+            <w:noProof/>
+            <w:lang w:val="en-US"/>
+          </w:rPr>
+          <w:t>Chương 4: Các chức năng của trang web</w:t>
+        </w:r>
+        <w:r>
+          <w:rPr>
+            <w:noProof/>
+          </w:rPr>
+          <w:tab/>
+        </w:r>
+        <w:r>
+          <w:rPr>
+            <w:noProof/>
+          </w:rPr>
+          <w:fldChar w:fldCharType="begin"/>
+        </w:r>
+        <w:r>
+          <w:rPr>
+            <w:noProof/>
+          </w:rPr>
+          <w:instrText xml:space="preserve"> PAGEREF _Toc184404890 \h </w:instrText>
+        </w:r>
+        <w:r>
+          <w:rPr>
+            <w:noProof/>
+          </w:rPr>
+        </w:r>
+        <w:r>
+          <w:rPr>
+            <w:noProof/>
+          </w:rPr>
+          <w:fldChar w:fldCharType="separate"/>
+        </w:r>
+        <w:r>
+          <w:rPr>
+            <w:noProof/>
+          </w:rPr>
+          <w:t>10</w:t>
+        </w:r>
+        <w:r>
+          <w:rPr>
+            <w:noProof/>
+          </w:rPr>
+          <w:fldChar w:fldCharType="end"/>
+        </w:r>
+      </w:hyperlink>
+    </w:p>
+    <w:p>
+      <w:pPr>
+        <w:pStyle w:val="TOC3"/>
+        <w:tabs>
+          <w:tab w:val="left" w:pos="972"/>
+          <w:tab w:val="right" w:leader="dot" w:pos="9065"/>
+        </w:tabs>
+        <w:rPr>
+          <w:rFonts w:asciiTheme="minorHAnsi" w:eastAsiaTheme="minorEastAsia" w:hAnsiTheme="minorHAnsi" w:cstheme="minorBidi"/>
+          <w:b w:val="0"/>
+          <w:bCs w:val="0"/>
+          <w:i w:val="0"/>
+          <w:iCs w:val="0"/>
+          <w:noProof/>
+          <w:kern w:val="2"/>
+          <w:lang w:val="en-US"/>
+          <w14:ligatures w14:val="standardContextual"/>
+        </w:rPr>
+      </w:pPr>
+      <w:hyperlink w:anchor="_Toc184404892" w:history="1">
+        <w:r>
+          <w:rPr>
+            <w:rStyle w:val="Hyperlink"/>
+            <w:noProof/>
+            <w:lang w:val="en-US"/>
+          </w:rPr>
+          <w:t>4.1.</w:t>
+        </w:r>
+        <w:r>
+          <w:rPr>
+            <w:rFonts w:asciiTheme="minorHAnsi" w:eastAsiaTheme="minorEastAsia" w:hAnsiTheme="minorHAnsi" w:cstheme="minorBidi"/>
+            <w:b w:val="0"/>
+            <w:bCs w:val="0"/>
+            <w:i w:val="0"/>
+            <w:iCs w:val="0"/>
+            <w:noProof/>
+            <w:kern w:val="2"/>
+            <w:lang w:val="en-US"/>
+            <w14:ligatures w14:val="standardContextual"/>
+          </w:rPr>
+          <w:tab/>
+        </w:r>
+        <w:r>
+          <w:rPr>
+            <w:rStyle w:val="Hyperlink"/>
+            <w:noProof/>
+            <w:lang w:val="en-US"/>
+          </w:rPr>
+          <w:t>Khách hàng</w:t>
+        </w:r>
+        <w:r>
+          <w:rPr>
+            <w:noProof/>
+          </w:rPr>
+          <w:tab/>
+        </w:r>
+        <w:r>
+          <w:rPr>
+            <w:noProof/>
+          </w:rPr>
+          <w:fldChar w:fldCharType="begin"/>
+        </w:r>
+        <w:r>
+          <w:rPr>
+            <w:noProof/>
+          </w:rPr>
+          <w:instrText xml:space="preserve"> PAGEREF _Toc184404892 \h </w:instrText>
+        </w:r>
+        <w:r>
+          <w:rPr>
+            <w:noProof/>
+          </w:rPr>
+        </w:r>
+        <w:r>
+          <w:rPr>
+            <w:noProof/>
+          </w:rPr>
+          <w:fldChar w:fldCharType="separate"/>
+        </w:r>
+        <w:r>
+          <w:rPr>
+            <w:noProof/>
+          </w:rPr>
+          <w:t>10</w:t>
+        </w:r>
+        <w:r>
+          <w:rPr>
+            <w:noProof/>
+          </w:rPr>
+          <w:fldChar w:fldCharType="end"/>
+        </w:r>
+      </w:hyperlink>
+    </w:p>
+    <w:p>
+      <w:pPr>
+        <w:pStyle w:val="TOC3"/>
+        <w:tabs>
+          <w:tab w:val="left" w:pos="972"/>
+          <w:tab w:val="right" w:leader="dot" w:pos="9065"/>
+        </w:tabs>
+        <w:rPr>
+          <w:rFonts w:asciiTheme="minorHAnsi" w:eastAsiaTheme="minorEastAsia" w:hAnsiTheme="minorHAnsi" w:cstheme="minorBidi"/>
+          <w:b w:val="0"/>
+          <w:bCs w:val="0"/>
+          <w:i w:val="0"/>
+          <w:iCs w:val="0"/>
+          <w:noProof/>
+          <w:kern w:val="2"/>
+          <w:lang w:val="en-US"/>
+          <w14:ligatures w14:val="standardContextual"/>
+        </w:rPr>
+      </w:pPr>
+      <w:hyperlink w:anchor="_Toc184404893" w:history="1">
+        <w:r>
+          <w:rPr>
+            <w:rStyle w:val="Hyperlink"/>
+            <w:noProof/>
+            <w:lang w:val="en-US"/>
+          </w:rPr>
+          <w:t>4.1.1.</w:t>
+        </w:r>
+        <w:r>
+          <w:rPr>
+            <w:rFonts w:asciiTheme="minorHAnsi" w:eastAsiaTheme="minorEastAsia" w:hAnsiTheme="minorHAnsi" w:cstheme="minorBidi"/>
+            <w:b w:val="0"/>
+            <w:bCs w:val="0"/>
+            <w:i w:val="0"/>
+            <w:iCs w:val="0"/>
+            <w:noProof/>
+            <w:kern w:val="2"/>
+            <w:lang w:val="en-US"/>
+            <w14:ligatures w14:val="standardContextual"/>
+          </w:rPr>
+          <w:tab/>
+        </w:r>
+        <w:r>
+          <w:rPr>
+            <w:rStyle w:val="Hyperlink"/>
+            <w:noProof/>
+            <w:lang w:val="en-US"/>
+          </w:rPr>
+          <w:t>Đăng nhập</w:t>
+        </w:r>
+        <w:r>
+          <w:rPr>
+            <w:noProof/>
+          </w:rPr>
+          <w:tab/>
+        </w:r>
+        <w:r>
+          <w:rPr>
+            <w:noProof/>
+          </w:rPr>
+          <w:fldChar w:fldCharType="begin"/>
+        </w:r>
+        <w:r>
+          <w:rPr>
+            <w:noProof/>
+          </w:rPr>
+          <w:instrText xml:space="preserve"> PAGEREF _Toc184404893 \h </w:instrText>
+        </w:r>
+        <w:r>
+          <w:rPr>
+            <w:noProof/>
+          </w:rPr>
+        </w:r>
+        <w:r>
+          <w:rPr>
+            <w:noProof/>
+          </w:rPr>
+          <w:fldChar w:fldCharType="separate"/>
+        </w:r>
+        <w:r>
+          <w:rPr>
+            <w:noProof/>
+          </w:rPr>
+          <w:t>10</w:t>
+        </w:r>
+        <w:r>
+          <w:rPr>
+            <w:noProof/>
+          </w:rPr>
+          <w:fldChar w:fldCharType="end"/>
+        </w:r>
+      </w:hyperlink>
+    </w:p>
+    <w:p>
+      <w:pPr>
+        <w:pStyle w:val="TOC3"/>
+        <w:tabs>
+          <w:tab w:val="left" w:pos="972"/>
+          <w:tab w:val="right" w:leader="dot" w:pos="9065"/>
+        </w:tabs>
+        <w:rPr>
+          <w:rFonts w:asciiTheme="minorHAnsi" w:eastAsiaTheme="minorEastAsia" w:hAnsiTheme="minorHAnsi" w:cstheme="minorBidi"/>
+          <w:b w:val="0"/>
+          <w:bCs w:val="0"/>
+          <w:i w:val="0"/>
+          <w:iCs w:val="0"/>
+          <w:noProof/>
+          <w:kern w:val="2"/>
+          <w:lang w:val="en-US"/>
+          <w14:ligatures w14:val="standardContextual"/>
+        </w:rPr>
+      </w:pPr>
+      <w:hyperlink w:anchor="_Toc184404894" w:history="1">
+        <w:r>
+          <w:rPr>
+            <w:rStyle w:val="Hyperlink"/>
+            <w:noProof/>
+            <w:lang w:val="en-US"/>
+          </w:rPr>
+          <w:t>4.1.2.</w:t>
+        </w:r>
+        <w:r>
+          <w:rPr>
+            <w:rFonts w:asciiTheme="minorHAnsi" w:eastAsiaTheme="minorEastAsia" w:hAnsiTheme="minorHAnsi" w:cstheme="minorBidi"/>
+            <w:b w:val="0"/>
+            <w:bCs w:val="0"/>
+            <w:i w:val="0"/>
+            <w:iCs w:val="0"/>
+            <w:noProof/>
+            <w:kern w:val="2"/>
+            <w:lang w:val="en-US"/>
+            <w14:ligatures w14:val="standardContextual"/>
+          </w:rPr>
+          <w:tab/>
+        </w:r>
+        <w:r>
+          <w:rPr>
+            <w:rStyle w:val="Hyperlink"/>
+            <w:noProof/>
+            <w:lang w:val="en-US"/>
+          </w:rPr>
+          <w:t>Đăng ký tài khoản</w:t>
+        </w:r>
+        <w:r>
+          <w:rPr>
+            <w:noProof/>
+          </w:rPr>
+          <w:tab/>
+        </w:r>
+        <w:r>
+          <w:rPr>
+            <w:noProof/>
+          </w:rPr>
+          <w:fldChar w:fldCharType="begin"/>
+        </w:r>
+        <w:r>
+          <w:rPr>
+            <w:noProof/>
+          </w:rPr>
+          <w:instrText xml:space="preserve"> PAGEREF _Toc184404894 \h </w:instrText>
+        </w:r>
+        <w:r>
+          <w:rPr>
+            <w:noProof/>
+          </w:rPr>
+        </w:r>
+        <w:r>
+          <w:rPr>
+            <w:noProof/>
+          </w:rPr>
+          <w:fldChar w:fldCharType="separate"/>
+        </w:r>
+        <w:r>
+          <w:rPr>
+            <w:noProof/>
+          </w:rPr>
+          <w:t>10</w:t>
+        </w:r>
+        <w:r>
+          <w:rPr>
+            <w:noProof/>
+          </w:rPr>
+          <w:fldChar w:fldCharType="end"/>
+        </w:r>
+      </w:hyperlink>
+    </w:p>
+    <w:p>
+      <w:pPr>
+        <w:pStyle w:val="TOC3"/>
+        <w:tabs>
+          <w:tab w:val="left" w:pos="972"/>
+          <w:tab w:val="right" w:leader="dot" w:pos="9065"/>
+        </w:tabs>
+        <w:rPr>
+          <w:rFonts w:asciiTheme="minorHAnsi" w:eastAsiaTheme="minorEastAsia" w:hAnsiTheme="minorHAnsi" w:cstheme="minorBidi"/>
+          <w:b w:val="0"/>
+          <w:bCs w:val="0"/>
+          <w:i w:val="0"/>
+          <w:iCs w:val="0"/>
+          <w:noProof/>
+          <w:kern w:val="2"/>
+          <w:lang w:val="en-US"/>
+          <w14:ligatures w14:val="standardContextual"/>
+        </w:rPr>
+      </w:pPr>
+      <w:hyperlink w:anchor="_Toc184404895" w:history="1">
+        <w:r>
+          <w:rPr>
+            <w:rStyle w:val="Hyperlink"/>
+            <w:noProof/>
+            <w:lang w:val="en-US"/>
+          </w:rPr>
+          <w:t>4.1.3.</w:t>
+        </w:r>
+        <w:r>
+          <w:rPr>
+            <w:rFonts w:asciiTheme="minorHAnsi" w:eastAsiaTheme="minorEastAsia" w:hAnsiTheme="minorHAnsi" w:cstheme="minorBidi"/>
+            <w:b w:val="0"/>
+            <w:bCs w:val="0"/>
+            <w:i w:val="0"/>
+            <w:iCs w:val="0"/>
+            <w:noProof/>
+            <w:kern w:val="2"/>
+            <w:lang w:val="en-US"/>
+            <w14:ligatures w14:val="standardContextual"/>
+          </w:rPr>
+          <w:tab/>
+        </w:r>
+        <w:r>
+          <w:rPr>
+            <w:rStyle w:val="Hyperlink"/>
+            <w:noProof/>
+            <w:lang w:val="en-US"/>
+          </w:rPr>
+          <w:t>Cập nhật thông tin cá nhân</w:t>
+        </w:r>
+        <w:r>
+          <w:rPr>
+            <w:noProof/>
+          </w:rPr>
+          <w:tab/>
+        </w:r>
+        <w:r>
+          <w:rPr>
+            <w:noProof/>
+          </w:rPr>
+          <w:fldChar w:fldCharType="begin"/>
+        </w:r>
+        <w:r>
+          <w:rPr>
+            <w:noProof/>
+          </w:rPr>
+          <w:instrText xml:space="preserve"> PAGEREF _Toc184404895 \h </w:instrText>
+        </w:r>
+        <w:r>
+          <w:rPr>
+            <w:noProof/>
+          </w:rPr>
+        </w:r>
+        <w:r>
+          <w:rPr>
+            <w:noProof/>
+          </w:rPr>
+          <w:fldChar w:fldCharType="separate"/>
+        </w:r>
+        <w:r>
+          <w:rPr>
+            <w:noProof/>
+          </w:rPr>
+          <w:t>11</w:t>
+        </w:r>
+        <w:r>
+          <w:rPr>
+            <w:noProof/>
+          </w:rPr>
+          <w:fldChar w:fldCharType="end"/>
+        </w:r>
+      </w:hyperlink>
+    </w:p>
+    <w:p>
+      <w:pPr>
+        <w:pStyle w:val="TOC3"/>
+        <w:tabs>
+          <w:tab w:val="left" w:pos="972"/>
+          <w:tab w:val="right" w:leader="dot" w:pos="9065"/>
+        </w:tabs>
+        <w:rPr>
+          <w:rFonts w:asciiTheme="minorHAnsi" w:eastAsiaTheme="minorEastAsia" w:hAnsiTheme="minorHAnsi" w:cstheme="minorBidi"/>
+          <w:b w:val="0"/>
+          <w:bCs w:val="0"/>
+          <w:i w:val="0"/>
+          <w:iCs w:val="0"/>
+          <w:noProof/>
+          <w:kern w:val="2"/>
+          <w:lang w:val="en-US"/>
+          <w14:ligatures w14:val="standardContextual"/>
+        </w:rPr>
+      </w:pPr>
+      <w:hyperlink w:anchor="_Toc184404896" w:history="1">
+        <w:r>
+          <w:rPr>
+            <w:rStyle w:val="Hyperlink"/>
+            <w:noProof/>
+            <w:lang w:val="en-US"/>
+          </w:rPr>
+          <w:t>4.1.4.</w:t>
+        </w:r>
+        <w:r>
+          <w:rPr>
+            <w:rFonts w:asciiTheme="minorHAnsi" w:eastAsiaTheme="minorEastAsia" w:hAnsiTheme="minorHAnsi" w:cstheme="minorBidi"/>
+            <w:b w:val="0"/>
+            <w:bCs w:val="0"/>
+            <w:i w:val="0"/>
+            <w:iCs w:val="0"/>
+            <w:noProof/>
+            <w:kern w:val="2"/>
+            <w:lang w:val="en-US"/>
+            <w14:ligatures w14:val="standardContextual"/>
+          </w:rPr>
+          <w:tab/>
+        </w:r>
+        <w:r>
+          <w:rPr>
+            <w:rStyle w:val="Hyperlink"/>
+            <w:noProof/>
+            <w:lang w:val="en-US"/>
+          </w:rPr>
+          <w:t>Xem sản phẩm được bày bán</w:t>
+        </w:r>
+        <w:r>
+          <w:rPr>
+            <w:noProof/>
+          </w:rPr>
+          <w:tab/>
+        </w:r>
+        <w:r>
+          <w:rPr>
+            <w:noProof/>
+          </w:rPr>
+          <w:fldChar w:fldCharType="begin"/>
+        </w:r>
+        <w:r>
+          <w:rPr>
+            <w:noProof/>
+          </w:rPr>
+          <w:instrText xml:space="preserve"> PAGEREF _Toc184404896 \h </w:instrText>
+        </w:r>
+        <w:r>
+          <w:rPr>
+            <w:noProof/>
+          </w:rPr>
+        </w:r>
+        <w:r>
+          <w:rPr>
+            <w:noProof/>
+          </w:rPr>
+          <w:fldChar w:fldCharType="separate"/>
+        </w:r>
+        <w:r>
+          <w:rPr>
+            <w:noProof/>
+          </w:rPr>
+          <w:t>11</w:t>
+        </w:r>
+        <w:r>
+          <w:rPr>
+            <w:noProof/>
+          </w:rPr>
+          <w:fldChar w:fldCharType="end"/>
+        </w:r>
+      </w:hyperlink>
+    </w:p>
+    <w:p>
+      <w:pPr>
+        <w:pStyle w:val="TOC3"/>
+        <w:tabs>
+          <w:tab w:val="left" w:pos="972"/>
+          <w:tab w:val="right" w:leader="dot" w:pos="9065"/>
+        </w:tabs>
+        <w:rPr>
+          <w:rFonts w:asciiTheme="minorHAnsi" w:eastAsiaTheme="minorEastAsia" w:hAnsiTheme="minorHAnsi" w:cstheme="minorBidi"/>
+          <w:b w:val="0"/>
+          <w:bCs w:val="0"/>
+          <w:i w:val="0"/>
+          <w:iCs w:val="0"/>
+          <w:noProof/>
+          <w:kern w:val="2"/>
+          <w:lang w:val="en-US"/>
+          <w14:ligatures w14:val="standardContextual"/>
+        </w:rPr>
+      </w:pPr>
+      <w:hyperlink w:anchor="_Toc184404897" w:history="1">
+        <w:r>
+          <w:rPr>
+            <w:rStyle w:val="Hyperlink"/>
+            <w:noProof/>
+            <w:lang w:val="en-US"/>
+          </w:rPr>
+          <w:t>4.1.5.</w:t>
+        </w:r>
+        <w:r>
+          <w:rPr>
+            <w:rFonts w:asciiTheme="minorHAnsi" w:eastAsiaTheme="minorEastAsia" w:hAnsiTheme="minorHAnsi" w:cstheme="minorBidi"/>
+            <w:b w:val="0"/>
+            <w:bCs w:val="0"/>
+            <w:i w:val="0"/>
+            <w:iCs w:val="0"/>
+            <w:noProof/>
+            <w:kern w:val="2"/>
+            <w:lang w:val="en-US"/>
+            <w14:ligatures w14:val="standardContextual"/>
+          </w:rPr>
+          <w:tab/>
+        </w:r>
+        <w:r>
+          <w:rPr>
+            <w:rStyle w:val="Hyperlink"/>
+            <w:noProof/>
+            <w:lang w:val="en-US"/>
+          </w:rPr>
+          <w:t>Lọc theo các tiêu chí nhất định</w:t>
+        </w:r>
+        <w:r>
+          <w:rPr>
+            <w:noProof/>
+          </w:rPr>
+          <w:tab/>
+        </w:r>
+        <w:r>
+          <w:rPr>
+            <w:noProof/>
+          </w:rPr>
+          <w:fldChar w:fldCharType="begin"/>
+        </w:r>
+        <w:r>
+          <w:rPr>
+            <w:noProof/>
+          </w:rPr>
+          <w:instrText xml:space="preserve"> PAGEREF _Toc184404897 \h </w:instrText>
+        </w:r>
+        <w:r>
+          <w:rPr>
+            <w:noProof/>
+          </w:rPr>
+        </w:r>
+        <w:r>
+          <w:rPr>
+            <w:noProof/>
+          </w:rPr>
+          <w:fldChar w:fldCharType="separate"/>
+        </w:r>
+        <w:r>
+          <w:rPr>
+            <w:noProof/>
+          </w:rPr>
+          <w:t>11</w:t>
+        </w:r>
+        <w:r>
+          <w:rPr>
+            <w:noProof/>
+          </w:rPr>
+          <w:fldChar w:fldCharType="end"/>
+        </w:r>
+      </w:hyperlink>
+    </w:p>
+    <w:p>
+      <w:pPr>
+        <w:pStyle w:val="TOC3"/>
+        <w:tabs>
+          <w:tab w:val="left" w:pos="972"/>
+          <w:tab w:val="right" w:leader="dot" w:pos="9065"/>
+        </w:tabs>
+        <w:rPr>
+          <w:rFonts w:asciiTheme="minorHAnsi" w:eastAsiaTheme="minorEastAsia" w:hAnsiTheme="minorHAnsi" w:cstheme="minorBidi"/>
+          <w:b w:val="0"/>
+          <w:bCs w:val="0"/>
+          <w:i w:val="0"/>
+          <w:iCs w:val="0"/>
+          <w:noProof/>
+          <w:kern w:val="2"/>
+          <w:lang w:val="en-US"/>
+          <w14:ligatures w14:val="standardContextual"/>
+        </w:rPr>
+      </w:pPr>
+      <w:hyperlink w:anchor="_Toc184404898" w:history="1">
+        <w:r>
+          <w:rPr>
+            <w:rStyle w:val="Hyperlink"/>
+            <w:noProof/>
+            <w:lang w:val="en-US"/>
+          </w:rPr>
+          <w:t>4.1.6.</w:t>
+        </w:r>
+        <w:r>
+          <w:rPr>
+            <w:rFonts w:asciiTheme="minorHAnsi" w:eastAsiaTheme="minorEastAsia" w:hAnsiTheme="minorHAnsi" w:cstheme="minorBidi"/>
+            <w:b w:val="0"/>
+            <w:bCs w:val="0"/>
+            <w:i w:val="0"/>
+            <w:iCs w:val="0"/>
+            <w:noProof/>
+            <w:kern w:val="2"/>
+            <w:lang w:val="en-US"/>
+            <w14:ligatures w14:val="standardContextual"/>
+          </w:rPr>
+          <w:tab/>
+        </w:r>
+        <w:r>
+          <w:rPr>
+            <w:rStyle w:val="Hyperlink"/>
+            <w:noProof/>
+            <w:lang w:val="en-US"/>
+          </w:rPr>
+          <w:t>Tìm kiếm</w:t>
+        </w:r>
+        <w:r>
+          <w:rPr>
+            <w:noProof/>
+          </w:rPr>
+          <w:tab/>
+        </w:r>
+        <w:r>
+          <w:rPr>
+            <w:noProof/>
+          </w:rPr>
+          <w:fldChar w:fldCharType="begin"/>
+        </w:r>
+        <w:r>
+          <w:rPr>
+            <w:noProof/>
+          </w:rPr>
+          <w:instrText xml:space="preserve"> PAGEREF _Toc184404898 \h </w:instrText>
+        </w:r>
+        <w:r>
+          <w:rPr>
+            <w:noProof/>
+          </w:rPr>
+        </w:r>
+        <w:r>
+          <w:rPr>
+            <w:noProof/>
+          </w:rPr>
+          <w:fldChar w:fldCharType="separate"/>
+        </w:r>
+        <w:r>
+          <w:rPr>
+            <w:noProof/>
+          </w:rPr>
+          <w:t>12</w:t>
+        </w:r>
+        <w:r>
+          <w:rPr>
+            <w:noProof/>
+          </w:rPr>
+          <w:fldChar w:fldCharType="end"/>
+        </w:r>
+      </w:hyperlink>
+    </w:p>
+    <w:p>
+      <w:pPr>
+        <w:pStyle w:val="TOC3"/>
+        <w:tabs>
+          <w:tab w:val="left" w:pos="972"/>
+          <w:tab w:val="right" w:leader="dot" w:pos="9065"/>
+        </w:tabs>
+        <w:rPr>
+          <w:rFonts w:asciiTheme="minorHAnsi" w:eastAsiaTheme="minorEastAsia" w:hAnsiTheme="minorHAnsi" w:cstheme="minorBidi"/>
+          <w:b w:val="0"/>
+          <w:bCs w:val="0"/>
+          <w:i w:val="0"/>
+          <w:iCs w:val="0"/>
+          <w:noProof/>
+          <w:kern w:val="2"/>
+          <w:lang w:val="en-US"/>
+          <w14:ligatures w14:val="standardContextual"/>
+        </w:rPr>
+      </w:pPr>
+      <w:hyperlink w:anchor="_Toc184404899" w:history="1">
+        <w:r>
+          <w:rPr>
+            <w:rStyle w:val="Hyperlink"/>
+            <w:noProof/>
+            <w:lang w:val="en-US"/>
+          </w:rPr>
+          <w:t>4.1.7.</w:t>
+        </w:r>
+        <w:r>
+          <w:rPr>
+            <w:rFonts w:asciiTheme="minorHAnsi" w:eastAsiaTheme="minorEastAsia" w:hAnsiTheme="minorHAnsi" w:cstheme="minorBidi"/>
+            <w:b w:val="0"/>
+            <w:bCs w:val="0"/>
+            <w:i w:val="0"/>
+            <w:iCs w:val="0"/>
+            <w:noProof/>
+            <w:kern w:val="2"/>
+            <w:lang w:val="en-US"/>
+            <w14:ligatures w14:val="standardContextual"/>
+          </w:rPr>
+          <w:tab/>
+        </w:r>
+        <w:r>
+          <w:rPr>
+            <w:rStyle w:val="Hyperlink"/>
+            <w:noProof/>
+            <w:lang w:val="en-US"/>
+          </w:rPr>
+          <w:t>Giỏ hàng</w:t>
+        </w:r>
+        <w:r>
+          <w:rPr>
+            <w:noProof/>
+          </w:rPr>
+          <w:tab/>
+        </w:r>
+        <w:r>
+          <w:rPr>
+            <w:noProof/>
+          </w:rPr>
+          <w:fldChar w:fldCharType="begin"/>
+        </w:r>
+        <w:r>
+          <w:rPr>
+            <w:noProof/>
+          </w:rPr>
+          <w:instrText xml:space="preserve"> PAGEREF _Toc184404899 \h </w:instrText>
+        </w:r>
+        <w:r>
+          <w:rPr>
+            <w:noProof/>
+          </w:rPr>
+        </w:r>
+        <w:r>
+          <w:rPr>
+            <w:noProof/>
+          </w:rPr>
+          <w:fldChar w:fldCharType="separate"/>
+        </w:r>
+        <w:r>
+          <w:rPr>
+            <w:noProof/>
+          </w:rPr>
+          <w:t>12</w:t>
+        </w:r>
+        <w:r>
+          <w:rPr>
+            <w:noProof/>
+          </w:rPr>
+          <w:fldChar w:fldCharType="end"/>
+        </w:r>
+      </w:hyperlink>
+    </w:p>
+    <w:p>
+      <w:pPr>
+        <w:pStyle w:val="TOC3"/>
+        <w:tabs>
+          <w:tab w:val="left" w:pos="972"/>
+          <w:tab w:val="right" w:leader="dot" w:pos="9065"/>
+        </w:tabs>
+        <w:rPr>
+          <w:rFonts w:asciiTheme="minorHAnsi" w:eastAsiaTheme="minorEastAsia" w:hAnsiTheme="minorHAnsi" w:cstheme="minorBidi"/>
+          <w:b w:val="0"/>
+          <w:bCs w:val="0"/>
+          <w:i w:val="0"/>
+          <w:iCs w:val="0"/>
+          <w:noProof/>
+          <w:kern w:val="2"/>
+          <w:lang w:val="en-US"/>
+          <w14:ligatures w14:val="standardContextual"/>
+        </w:rPr>
+      </w:pPr>
+      <w:hyperlink w:anchor="_Toc184404900" w:history="1">
+        <w:r>
+          <w:rPr>
+            <w:rStyle w:val="Hyperlink"/>
+            <w:noProof/>
+            <w:lang w:val="en-US"/>
+          </w:rPr>
+          <w:t>4.1.8.</w:t>
+        </w:r>
+        <w:r>
+          <w:rPr>
+            <w:rFonts w:asciiTheme="minorHAnsi" w:eastAsiaTheme="minorEastAsia" w:hAnsiTheme="minorHAnsi" w:cstheme="minorBidi"/>
+            <w:b w:val="0"/>
+            <w:bCs w:val="0"/>
+            <w:i w:val="0"/>
+            <w:iCs w:val="0"/>
+            <w:noProof/>
+            <w:kern w:val="2"/>
+            <w:lang w:val="en-US"/>
+            <w14:ligatures w14:val="standardContextual"/>
+          </w:rPr>
+          <w:tab/>
+        </w:r>
+        <w:r>
+          <w:rPr>
+            <w:rStyle w:val="Hyperlink"/>
+            <w:noProof/>
+            <w:lang w:val="en-US"/>
+          </w:rPr>
+          <w:t>Mua hàng</w:t>
+        </w:r>
+        <w:r>
+          <w:rPr>
+            <w:noProof/>
+          </w:rPr>
+          <w:tab/>
+        </w:r>
+        <w:r>
+          <w:rPr>
+            <w:noProof/>
+          </w:rPr>
+          <w:fldChar w:fldCharType="begin"/>
+        </w:r>
+        <w:r>
+          <w:rPr>
+            <w:noProof/>
+          </w:rPr>
+          <w:instrText xml:space="preserve"> PAGEREF _Toc184404900 \h </w:instrText>
+        </w:r>
+        <w:r>
+          <w:rPr>
+            <w:noProof/>
+          </w:rPr>
+        </w:r>
+        <w:r>
+          <w:rPr>
+            <w:noProof/>
+          </w:rPr>
+          <w:fldChar w:fldCharType="separate"/>
+        </w:r>
+        <w:r>
+          <w:rPr>
+            <w:noProof/>
+          </w:rPr>
+          <w:t>12</w:t>
+        </w:r>
+        <w:r>
+          <w:rPr>
+            <w:noProof/>
+          </w:rPr>
+          <w:fldChar w:fldCharType="end"/>
+        </w:r>
+      </w:hyperlink>
+    </w:p>
+    <w:p>
+      <w:pPr>
+        <w:pStyle w:val="TOC3"/>
+        <w:tabs>
+          <w:tab w:val="left" w:pos="972"/>
+          <w:tab w:val="right" w:leader="dot" w:pos="9065"/>
+        </w:tabs>
+        <w:rPr>
+          <w:rFonts w:asciiTheme="minorHAnsi" w:eastAsiaTheme="minorEastAsia" w:hAnsiTheme="minorHAnsi" w:cstheme="minorBidi"/>
+          <w:b w:val="0"/>
+          <w:bCs w:val="0"/>
+          <w:i w:val="0"/>
+          <w:iCs w:val="0"/>
+          <w:noProof/>
+          <w:kern w:val="2"/>
+          <w:lang w:val="en-US"/>
+          <w14:ligatures w14:val="standardContextual"/>
+        </w:rPr>
+      </w:pPr>
+      <w:hyperlink w:anchor="_Toc184404901" w:history="1">
+        <w:r>
+          <w:rPr>
+            <w:rStyle w:val="Hyperlink"/>
+            <w:noProof/>
+            <w:lang w:val="en-US"/>
+          </w:rPr>
+          <w:t>4.1.9.</w:t>
+        </w:r>
+        <w:r>
+          <w:rPr>
+            <w:rFonts w:asciiTheme="minorHAnsi" w:eastAsiaTheme="minorEastAsia" w:hAnsiTheme="minorHAnsi" w:cstheme="minorBidi"/>
+            <w:b w:val="0"/>
+            <w:bCs w:val="0"/>
+            <w:i w:val="0"/>
+            <w:iCs w:val="0"/>
+            <w:noProof/>
+            <w:kern w:val="2"/>
+            <w:lang w:val="en-US"/>
+            <w14:ligatures w14:val="standardContextual"/>
+          </w:rPr>
+          <w:tab/>
+        </w:r>
+        <w:r>
+          <w:rPr>
+            <w:rStyle w:val="Hyperlink"/>
+            <w:noProof/>
+            <w:lang w:val="en-US"/>
+          </w:rPr>
+          <w:t>Áp dụng giảm giá</w:t>
+        </w:r>
+        <w:r>
+          <w:rPr>
+            <w:noProof/>
+          </w:rPr>
+          <w:tab/>
+        </w:r>
+        <w:r>
+          <w:rPr>
+            <w:noProof/>
+          </w:rPr>
+          <w:fldChar w:fldCharType="begin"/>
+        </w:r>
+        <w:r>
+          <w:rPr>
+            <w:noProof/>
+          </w:rPr>
+          <w:instrText xml:space="preserve"> PAGEREF _Toc184404901 \h </w:instrText>
+        </w:r>
+        <w:r>
+          <w:rPr>
+            <w:noProof/>
+          </w:rPr>
+        </w:r>
+        <w:r>
+          <w:rPr>
+            <w:noProof/>
+          </w:rPr>
+          <w:fldChar w:fldCharType="separate"/>
+        </w:r>
+        <w:r>
+          <w:rPr>
+            <w:noProof/>
+          </w:rPr>
+          <w:t>13</w:t>
+        </w:r>
+        <w:r>
+          <w:rPr>
+            <w:noProof/>
+          </w:rPr>
+          <w:fldChar w:fldCharType="end"/>
+        </w:r>
+      </w:hyperlink>
+    </w:p>
+    <w:p>
+      <w:pPr>
+        <w:pStyle w:val="TOC3"/>
+        <w:tabs>
+          <w:tab w:val="left" w:pos="972"/>
+          <w:tab w:val="right" w:leader="dot" w:pos="9065"/>
+        </w:tabs>
+        <w:rPr>
+          <w:rFonts w:asciiTheme="minorHAnsi" w:eastAsiaTheme="minorEastAsia" w:hAnsiTheme="minorHAnsi" w:cstheme="minorBidi"/>
+          <w:b w:val="0"/>
+          <w:bCs w:val="0"/>
+          <w:i w:val="0"/>
+          <w:iCs w:val="0"/>
+          <w:noProof/>
+          <w:kern w:val="2"/>
+          <w:lang w:val="en-US"/>
+          <w14:ligatures w14:val="standardContextual"/>
+        </w:rPr>
+      </w:pPr>
+      <w:hyperlink w:anchor="_Toc184404902" w:history="1">
+        <w:r>
+          <w:rPr>
+            <w:rStyle w:val="Hyperlink"/>
+            <w:noProof/>
+            <w:lang w:val="en-US"/>
+          </w:rPr>
+          <w:t>4.1.10.</w:t>
+        </w:r>
+        <w:r>
+          <w:rPr>
+            <w:rFonts w:asciiTheme="minorHAnsi" w:eastAsiaTheme="minorEastAsia" w:hAnsiTheme="minorHAnsi" w:cstheme="minorBidi"/>
+            <w:b w:val="0"/>
+            <w:bCs w:val="0"/>
+            <w:i w:val="0"/>
+            <w:iCs w:val="0"/>
+            <w:noProof/>
+            <w:kern w:val="2"/>
+            <w:lang w:val="en-US"/>
+            <w14:ligatures w14:val="standardContextual"/>
+          </w:rPr>
+          <w:tab/>
+        </w:r>
+        <w:r>
+          <w:rPr>
+            <w:rStyle w:val="Hyperlink"/>
+            <w:noProof/>
+            <w:lang w:val="en-US"/>
+          </w:rPr>
+          <w:t>Thanh toán</w:t>
+        </w:r>
+        <w:r>
+          <w:rPr>
+            <w:noProof/>
+          </w:rPr>
+          <w:tab/>
+        </w:r>
+        <w:r>
+          <w:rPr>
+            <w:noProof/>
+          </w:rPr>
+          <w:fldChar w:fldCharType="begin"/>
+        </w:r>
+        <w:r>
+          <w:rPr>
+            <w:noProof/>
+          </w:rPr>
+          <w:instrText xml:space="preserve"> PAGEREF _Toc184404902 \h </w:instrText>
+        </w:r>
+        <w:r>
+          <w:rPr>
+            <w:noProof/>
+          </w:rPr>
+        </w:r>
+        <w:r>
+          <w:rPr>
+            <w:noProof/>
+          </w:rPr>
+          <w:fldChar w:fldCharType="separate"/>
+        </w:r>
+        <w:r>
+          <w:rPr>
+            <w:noProof/>
+          </w:rPr>
+          <w:t>13</w:t>
+        </w:r>
+        <w:r>
+          <w:rPr>
+            <w:noProof/>
+          </w:rPr>
+          <w:fldChar w:fldCharType="end"/>
+        </w:r>
+      </w:hyperlink>
+    </w:p>
+    <w:p>
+      <w:pPr>
+        <w:pStyle w:val="TOC3"/>
+        <w:tabs>
+          <w:tab w:val="left" w:pos="972"/>
+          <w:tab w:val="right" w:leader="dot" w:pos="9065"/>
+        </w:tabs>
+        <w:rPr>
+          <w:rFonts w:asciiTheme="minorHAnsi" w:eastAsiaTheme="minorEastAsia" w:hAnsiTheme="minorHAnsi" w:cstheme="minorBidi"/>
+          <w:b w:val="0"/>
+          <w:bCs w:val="0"/>
+          <w:i w:val="0"/>
+          <w:iCs w:val="0"/>
+          <w:noProof/>
+          <w:kern w:val="2"/>
+          <w:lang w:val="en-US"/>
+          <w14:ligatures w14:val="standardContextual"/>
+        </w:rPr>
+      </w:pPr>
+      <w:hyperlink w:anchor="_Toc184404903" w:history="1">
+        <w:r>
+          <w:rPr>
+            <w:rStyle w:val="Hyperlink"/>
+            <w:noProof/>
+            <w:lang w:val="en-US"/>
+          </w:rPr>
+          <w:t>4.2.</w:t>
+        </w:r>
+        <w:r>
+          <w:rPr>
+            <w:rFonts w:asciiTheme="minorHAnsi" w:eastAsiaTheme="minorEastAsia" w:hAnsiTheme="minorHAnsi" w:cstheme="minorBidi"/>
+            <w:b w:val="0"/>
+            <w:bCs w:val="0"/>
+            <w:i w:val="0"/>
+            <w:iCs w:val="0"/>
+            <w:noProof/>
+            <w:kern w:val="2"/>
+            <w:lang w:val="en-US"/>
+            <w14:ligatures w14:val="standardContextual"/>
+          </w:rPr>
+          <w:tab/>
+        </w:r>
+        <w:r>
+          <w:rPr>
+            <w:rStyle w:val="Hyperlink"/>
+            <w:noProof/>
+            <w:lang w:val="en-US"/>
+          </w:rPr>
+          <w:t>Người quản trị web</w:t>
+        </w:r>
+        <w:r>
+          <w:rPr>
+            <w:noProof/>
+          </w:rPr>
+          <w:tab/>
+        </w:r>
+        <w:r>
+          <w:rPr>
+            <w:noProof/>
+          </w:rPr>
+          <w:fldChar w:fldCharType="begin"/>
+        </w:r>
+        <w:r>
+          <w:rPr>
+            <w:noProof/>
+          </w:rPr>
+          <w:instrText xml:space="preserve"> PAGEREF _Toc184404903 \h </w:instrText>
+        </w:r>
+        <w:r>
+          <w:rPr>
+            <w:noProof/>
+          </w:rPr>
+        </w:r>
+        <w:r>
+          <w:rPr>
+            <w:noProof/>
+          </w:rPr>
+          <w:fldChar w:fldCharType="separate"/>
+        </w:r>
+        <w:r>
+          <w:rPr>
+            <w:noProof/>
+          </w:rPr>
+          <w:t>13</w:t>
+        </w:r>
+        <w:r>
+          <w:rPr>
+            <w:noProof/>
+          </w:rPr>
+          <w:fldChar w:fldCharType="end"/>
+        </w:r>
+      </w:hyperlink>
+    </w:p>
+    <w:p>
+      <w:pPr>
+        <w:pStyle w:val="TOC3"/>
+        <w:tabs>
+          <w:tab w:val="left" w:pos="972"/>
+          <w:tab w:val="right" w:leader="dot" w:pos="9065"/>
+        </w:tabs>
+        <w:rPr>
+          <w:rFonts w:asciiTheme="minorHAnsi" w:eastAsiaTheme="minorEastAsia" w:hAnsiTheme="minorHAnsi" w:cstheme="minorBidi"/>
+          <w:b w:val="0"/>
+          <w:bCs w:val="0"/>
+          <w:i w:val="0"/>
+          <w:iCs w:val="0"/>
+          <w:noProof/>
+          <w:kern w:val="2"/>
+          <w:lang w:val="en-US"/>
+          <w14:ligatures w14:val="standardContextual"/>
+        </w:rPr>
+      </w:pPr>
+      <w:hyperlink w:anchor="_Toc184404904" w:history="1">
+        <w:r>
+          <w:rPr>
+            <w:rStyle w:val="Hyperlink"/>
+            <w:noProof/>
+            <w:lang w:val="en-US"/>
+          </w:rPr>
+          <w:t>4.2.1.</w:t>
+        </w:r>
+        <w:r>
+          <w:rPr>
+            <w:rFonts w:asciiTheme="minorHAnsi" w:eastAsiaTheme="minorEastAsia" w:hAnsiTheme="minorHAnsi" w:cstheme="minorBidi"/>
+            <w:b w:val="0"/>
+            <w:bCs w:val="0"/>
+            <w:i w:val="0"/>
+            <w:iCs w:val="0"/>
+            <w:noProof/>
+            <w:kern w:val="2"/>
+            <w:lang w:val="en-US"/>
+            <w14:ligatures w14:val="standardContextual"/>
+          </w:rPr>
+          <w:tab/>
+        </w:r>
+        <w:r>
+          <w:rPr>
+            <w:rStyle w:val="Hyperlink"/>
+            <w:noProof/>
+            <w:lang w:val="en-US"/>
+          </w:rPr>
+          <w:t>Đăng nhập</w:t>
+        </w:r>
+        <w:r>
+          <w:rPr>
+            <w:noProof/>
+          </w:rPr>
+          <w:tab/>
+        </w:r>
+        <w:r>
+          <w:rPr>
+            <w:noProof/>
+          </w:rPr>
+          <w:fldChar w:fldCharType="begin"/>
+        </w:r>
+        <w:r>
+          <w:rPr>
+            <w:noProof/>
+          </w:rPr>
+          <w:instrText xml:space="preserve"> PAGEREF _Toc184404904 \h </w:instrText>
+        </w:r>
+        <w:r>
+          <w:rPr>
+            <w:noProof/>
+          </w:rPr>
+        </w:r>
+        <w:r>
+          <w:rPr>
+            <w:noProof/>
+          </w:rPr>
+          <w:fldChar w:fldCharType="separate"/>
+        </w:r>
+        <w:r>
+          <w:rPr>
+            <w:noProof/>
+          </w:rPr>
+          <w:t>13</w:t>
+        </w:r>
+        <w:r>
+          <w:rPr>
+            <w:noProof/>
+          </w:rPr>
+          <w:fldChar w:fldCharType="end"/>
+        </w:r>
+      </w:hyperlink>
+    </w:p>
+    <w:p>
+      <w:pPr>
+        <w:pStyle w:val="TOC3"/>
+        <w:tabs>
+          <w:tab w:val="left" w:pos="972"/>
+          <w:tab w:val="right" w:leader="dot" w:pos="9065"/>
+        </w:tabs>
+        <w:rPr>
+          <w:rFonts w:asciiTheme="minorHAnsi" w:eastAsiaTheme="minorEastAsia" w:hAnsiTheme="minorHAnsi" w:cstheme="minorBidi"/>
+          <w:b w:val="0"/>
+          <w:bCs w:val="0"/>
+          <w:i w:val="0"/>
+          <w:iCs w:val="0"/>
+          <w:noProof/>
+          <w:kern w:val="2"/>
+          <w:lang w:val="en-US"/>
+          <w14:ligatures w14:val="standardContextual"/>
+        </w:rPr>
+      </w:pPr>
+      <w:hyperlink w:anchor="_Toc184404905" w:history="1">
+        <w:r>
+          <w:rPr>
+            <w:rStyle w:val="Hyperlink"/>
+            <w:noProof/>
+            <w:lang w:val="en-US"/>
+          </w:rPr>
+          <w:t>4.2.2.</w:t>
+        </w:r>
+        <w:r>
+          <w:rPr>
+            <w:rFonts w:asciiTheme="minorHAnsi" w:eastAsiaTheme="minorEastAsia" w:hAnsiTheme="minorHAnsi" w:cstheme="minorBidi"/>
+            <w:b w:val="0"/>
+            <w:bCs w:val="0"/>
+            <w:i w:val="0"/>
+            <w:iCs w:val="0"/>
+            <w:noProof/>
+            <w:kern w:val="2"/>
+            <w:lang w:val="en-US"/>
+            <w14:ligatures w14:val="standardContextual"/>
+          </w:rPr>
+          <w:tab/>
+        </w:r>
+        <w:r>
+          <w:rPr>
+            <w:rStyle w:val="Hyperlink"/>
+            <w:noProof/>
+            <w:lang w:val="en-US"/>
+          </w:rPr>
+          <w:t>Thay đổi thông tin cá nhân</w:t>
+        </w:r>
+        <w:r>
+          <w:rPr>
+            <w:noProof/>
+          </w:rPr>
+          <w:tab/>
+        </w:r>
+        <w:r>
+          <w:rPr>
+            <w:noProof/>
+          </w:rPr>
+          <w:fldChar w:fldCharType="begin"/>
+        </w:r>
+        <w:r>
+          <w:rPr>
+            <w:noProof/>
+          </w:rPr>
+          <w:instrText xml:space="preserve"> PAGEREF _Toc184404905 \h </w:instrText>
+        </w:r>
+        <w:r>
+          <w:rPr>
+            <w:noProof/>
+          </w:rPr>
+        </w:r>
+        <w:r>
+          <w:rPr>
+            <w:noProof/>
+          </w:rPr>
+          <w:fldChar w:fldCharType="separate"/>
+        </w:r>
+        <w:r>
+          <w:rPr>
+            <w:noProof/>
+          </w:rPr>
+          <w:t>14</w:t>
+        </w:r>
+        <w:r>
+          <w:rPr>
+            <w:noProof/>
+          </w:rPr>
+          <w:fldChar w:fldCharType="end"/>
+        </w:r>
+      </w:hyperlink>
+    </w:p>
+    <w:p>
+      <w:pPr>
+        <w:pStyle w:val="TOC3"/>
+        <w:tabs>
+          <w:tab w:val="left" w:pos="972"/>
+          <w:tab w:val="right" w:leader="dot" w:pos="9065"/>
+        </w:tabs>
+        <w:rPr>
+          <w:rFonts w:asciiTheme="minorHAnsi" w:eastAsiaTheme="minorEastAsia" w:hAnsiTheme="minorHAnsi" w:cstheme="minorBidi"/>
+          <w:b w:val="0"/>
+          <w:bCs w:val="0"/>
+          <w:i w:val="0"/>
+          <w:iCs w:val="0"/>
+          <w:noProof/>
+          <w:kern w:val="2"/>
+          <w:lang w:val="en-US"/>
+          <w14:ligatures w14:val="standardContextual"/>
+        </w:rPr>
+      </w:pPr>
+      <w:hyperlink w:anchor="_Toc184404906" w:history="1">
+        <w:r>
+          <w:rPr>
+            <w:rStyle w:val="Hyperlink"/>
+            <w:noProof/>
+            <w:lang w:val="en-US"/>
+          </w:rPr>
+          <w:t>4.2.3.</w:t>
+        </w:r>
+        <w:r>
+          <w:rPr>
+            <w:rFonts w:asciiTheme="minorHAnsi" w:eastAsiaTheme="minorEastAsia" w:hAnsiTheme="minorHAnsi" w:cstheme="minorBidi"/>
+            <w:b w:val="0"/>
+            <w:bCs w:val="0"/>
+            <w:i w:val="0"/>
+            <w:iCs w:val="0"/>
+            <w:noProof/>
+            <w:kern w:val="2"/>
+            <w:lang w:val="en-US"/>
+            <w14:ligatures w14:val="standardContextual"/>
+          </w:rPr>
+          <w:tab/>
+        </w:r>
+        <w:r>
+          <w:rPr>
+            <w:rStyle w:val="Hyperlink"/>
+            <w:noProof/>
+            <w:lang w:val="en-US"/>
+          </w:rPr>
+          <w:t>Xem sản phẩm</w:t>
+        </w:r>
+        <w:r>
+          <w:rPr>
+            <w:noProof/>
+          </w:rPr>
+          <w:tab/>
+        </w:r>
+        <w:r>
+          <w:rPr>
+            <w:noProof/>
+          </w:rPr>
+          <w:fldChar w:fldCharType="begin"/>
+        </w:r>
+        <w:r>
+          <w:rPr>
+            <w:noProof/>
+          </w:rPr>
+          <w:instrText xml:space="preserve"> PAGEREF _Toc184404906 \h </w:instrText>
+        </w:r>
+        <w:r>
+          <w:rPr>
+            <w:noProof/>
+          </w:rPr>
+        </w:r>
+        <w:r>
+          <w:rPr>
+            <w:noProof/>
+          </w:rPr>
+          <w:fldChar w:fldCharType="separate"/>
+        </w:r>
+        <w:r>
+          <w:rPr>
+            <w:noProof/>
+          </w:rPr>
+          <w:t>14</w:t>
+        </w:r>
+        <w:r>
+          <w:rPr>
+            <w:noProof/>
+          </w:rPr>
+          <w:fldChar w:fldCharType="end"/>
+        </w:r>
+      </w:hyperlink>
+    </w:p>
+    <w:p>
+      <w:pPr>
+        <w:pStyle w:val="TOC3"/>
+        <w:tabs>
+          <w:tab w:val="left" w:pos="972"/>
+          <w:tab w:val="right" w:leader="dot" w:pos="9065"/>
+        </w:tabs>
+        <w:rPr>
+          <w:rFonts w:asciiTheme="minorHAnsi" w:eastAsiaTheme="minorEastAsia" w:hAnsiTheme="minorHAnsi" w:cstheme="minorBidi"/>
+          <w:b w:val="0"/>
+          <w:bCs w:val="0"/>
+          <w:i w:val="0"/>
+          <w:iCs w:val="0"/>
+          <w:noProof/>
+          <w:kern w:val="2"/>
+          <w:lang w:val="en-US"/>
+          <w14:ligatures w14:val="standardContextual"/>
+        </w:rPr>
+      </w:pPr>
+      <w:hyperlink w:anchor="_Toc184404907" w:history="1">
+        <w:r>
+          <w:rPr>
+            <w:rStyle w:val="Hyperlink"/>
+            <w:noProof/>
+            <w:lang w:val="en-US"/>
+          </w:rPr>
+          <w:t>4.2.4.</w:t>
+        </w:r>
+        <w:r>
+          <w:rPr>
+            <w:rFonts w:asciiTheme="minorHAnsi" w:eastAsiaTheme="minorEastAsia" w:hAnsiTheme="minorHAnsi" w:cstheme="minorBidi"/>
+            <w:b w:val="0"/>
+            <w:bCs w:val="0"/>
+            <w:i w:val="0"/>
+            <w:iCs w:val="0"/>
+            <w:noProof/>
+            <w:kern w:val="2"/>
+            <w:lang w:val="en-US"/>
+            <w14:ligatures w14:val="standardContextual"/>
+          </w:rPr>
+          <w:tab/>
+        </w:r>
+        <w:r>
+          <w:rPr>
+            <w:rStyle w:val="Hyperlink"/>
+            <w:noProof/>
+            <w:lang w:val="en-US"/>
+          </w:rPr>
+          <w:t>Xem thông tin các khách hàng</w:t>
+        </w:r>
+        <w:r>
+          <w:rPr>
+            <w:noProof/>
+          </w:rPr>
+          <w:tab/>
+        </w:r>
+        <w:r>
+          <w:rPr>
+            <w:noProof/>
+          </w:rPr>
+          <w:fldChar w:fldCharType="begin"/>
+        </w:r>
+        <w:r>
+          <w:rPr>
+            <w:noProof/>
+          </w:rPr>
+          <w:instrText xml:space="preserve"> PAGEREF _Toc184404907 \h </w:instrText>
+        </w:r>
+        <w:r>
+          <w:rPr>
+            <w:noProof/>
+          </w:rPr>
+        </w:r>
+        <w:r>
+          <w:rPr>
+            <w:noProof/>
+          </w:rPr>
+          <w:fldChar w:fldCharType="separate"/>
+        </w:r>
+        <w:r>
+          <w:rPr>
+            <w:noProof/>
+          </w:rPr>
+          <w:t>14</w:t>
+        </w:r>
+        <w:r>
+          <w:rPr>
+            <w:noProof/>
+          </w:rPr>
+          <w:fldChar w:fldCharType="end"/>
+        </w:r>
+      </w:hyperlink>
+    </w:p>
+    <w:p>
+      <w:pPr>
+        <w:pStyle w:val="TOC3"/>
+        <w:tabs>
+          <w:tab w:val="left" w:pos="972"/>
+          <w:tab w:val="right" w:leader="dot" w:pos="9065"/>
+        </w:tabs>
+        <w:rPr>
+          <w:rFonts w:asciiTheme="minorHAnsi" w:eastAsiaTheme="minorEastAsia" w:hAnsiTheme="minorHAnsi" w:cstheme="minorBidi"/>
+          <w:b w:val="0"/>
+          <w:bCs w:val="0"/>
+          <w:i w:val="0"/>
+          <w:iCs w:val="0"/>
+          <w:noProof/>
+          <w:kern w:val="2"/>
+          <w:lang w:val="en-US"/>
+          <w14:ligatures w14:val="standardContextual"/>
+        </w:rPr>
+      </w:pPr>
+      <w:hyperlink w:anchor="_Toc184404908" w:history="1">
+        <w:r>
+          <w:rPr>
+            <w:rStyle w:val="Hyperlink"/>
+            <w:noProof/>
+            <w:lang w:val="en-US"/>
+          </w:rPr>
+          <w:t>4.2.5.</w:t>
+        </w:r>
+        <w:r>
+          <w:rPr>
+            <w:rFonts w:asciiTheme="minorHAnsi" w:eastAsiaTheme="minorEastAsia" w:hAnsiTheme="minorHAnsi" w:cstheme="minorBidi"/>
+            <w:b w:val="0"/>
+            <w:bCs w:val="0"/>
+            <w:i w:val="0"/>
+            <w:iCs w:val="0"/>
+            <w:noProof/>
+            <w:kern w:val="2"/>
+            <w:lang w:val="en-US"/>
+            <w14:ligatures w14:val="standardContextual"/>
+          </w:rPr>
+          <w:tab/>
+        </w:r>
+        <w:r>
+          <w:rPr>
+            <w:rStyle w:val="Hyperlink"/>
+            <w:noProof/>
+            <w:lang w:val="en-US"/>
+          </w:rPr>
+          <w:t>Thêm các sản phẩm mới</w:t>
+        </w:r>
+        <w:r>
+          <w:rPr>
+            <w:noProof/>
+          </w:rPr>
+          <w:tab/>
+        </w:r>
+        <w:r>
+          <w:rPr>
+            <w:noProof/>
+          </w:rPr>
+          <w:fldChar w:fldCharType="begin"/>
+        </w:r>
+        <w:r>
+          <w:rPr>
+            <w:noProof/>
+          </w:rPr>
+          <w:instrText xml:space="preserve"> PAGEREF _Toc184404908 \h </w:instrText>
+        </w:r>
+        <w:r>
+          <w:rPr>
+            <w:noProof/>
+          </w:rPr>
+        </w:r>
+        <w:r>
+          <w:rPr>
+            <w:noProof/>
+          </w:rPr>
+          <w:fldChar w:fldCharType="separate"/>
+        </w:r>
+        <w:r>
+          <w:rPr>
+            <w:noProof/>
+          </w:rPr>
+          <w:t>15</w:t>
+        </w:r>
+        <w:r>
+          <w:rPr>
+            <w:noProof/>
+          </w:rPr>
+          <w:fldChar w:fldCharType="end"/>
+        </w:r>
+      </w:hyperlink>
+    </w:p>
+    <w:p>
+      <w:pPr>
+        <w:pStyle w:val="TOC3"/>
+        <w:tabs>
+          <w:tab w:val="left" w:pos="972"/>
+          <w:tab w:val="right" w:leader="dot" w:pos="9065"/>
+        </w:tabs>
+        <w:rPr>
+          <w:rFonts w:asciiTheme="minorHAnsi" w:eastAsiaTheme="minorEastAsia" w:hAnsiTheme="minorHAnsi" w:cstheme="minorBidi"/>
+          <w:b w:val="0"/>
+          <w:bCs w:val="0"/>
+          <w:i w:val="0"/>
+          <w:iCs w:val="0"/>
+          <w:noProof/>
+          <w:kern w:val="2"/>
+          <w:lang w:val="en-US"/>
+          <w14:ligatures w14:val="standardContextual"/>
+        </w:rPr>
+      </w:pPr>
+      <w:hyperlink w:anchor="_Toc184404909" w:history="1">
+        <w:r>
+          <w:rPr>
+            <w:rStyle w:val="Hyperlink"/>
+            <w:noProof/>
+            <w:lang w:val="en-US"/>
+          </w:rPr>
+          <w:t>4.2.6.</w:t>
+        </w:r>
+        <w:r>
+          <w:rPr>
+            <w:rFonts w:asciiTheme="minorHAnsi" w:eastAsiaTheme="minorEastAsia" w:hAnsiTheme="minorHAnsi" w:cstheme="minorBidi"/>
+            <w:b w:val="0"/>
+            <w:bCs w:val="0"/>
+            <w:i w:val="0"/>
+            <w:iCs w:val="0"/>
+            <w:noProof/>
+            <w:kern w:val="2"/>
+            <w:lang w:val="en-US"/>
+            <w14:ligatures w14:val="standardContextual"/>
+          </w:rPr>
+          <w:tab/>
+        </w:r>
+        <w:r>
+          <w:rPr>
+            <w:rStyle w:val="Hyperlink"/>
+            <w:noProof/>
+            <w:lang w:val="en-US"/>
+          </w:rPr>
+          <w:t>Sửa thông tin sản phẩm</w:t>
+        </w:r>
+        <w:r>
+          <w:rPr>
+            <w:noProof/>
+          </w:rPr>
+          <w:tab/>
+        </w:r>
+        <w:r>
+          <w:rPr>
+            <w:noProof/>
+          </w:rPr>
+          <w:fldChar w:fldCharType="begin"/>
+        </w:r>
+        <w:r>
+          <w:rPr>
+            <w:noProof/>
+          </w:rPr>
+          <w:instrText xml:space="preserve"> PAGEREF _Toc184404909 \h </w:instrText>
+        </w:r>
+        <w:r>
+          <w:rPr>
+            <w:noProof/>
+          </w:rPr>
+        </w:r>
+        <w:r>
+          <w:rPr>
+            <w:noProof/>
+          </w:rPr>
+          <w:fldChar w:fldCharType="separate"/>
+        </w:r>
+        <w:r>
+          <w:rPr>
+            <w:noProof/>
+          </w:rPr>
+          <w:t>15</w:t>
+        </w:r>
+        <w:r>
+          <w:rPr>
+            <w:noProof/>
+          </w:rPr>
+          <w:fldChar w:fldCharType="end"/>
+        </w:r>
+      </w:hyperlink>
+    </w:p>
+    <w:p>
+      <w:pPr>
+        <w:pStyle w:val="TOC3"/>
+        <w:tabs>
+          <w:tab w:val="left" w:pos="972"/>
+          <w:tab w:val="right" w:leader="dot" w:pos="9065"/>
+        </w:tabs>
+        <w:rPr>
+          <w:rFonts w:asciiTheme="minorHAnsi" w:eastAsiaTheme="minorEastAsia" w:hAnsiTheme="minorHAnsi" w:cstheme="minorBidi"/>
+          <w:b w:val="0"/>
+          <w:bCs w:val="0"/>
+          <w:i w:val="0"/>
+          <w:iCs w:val="0"/>
+          <w:noProof/>
+          <w:kern w:val="2"/>
+          <w:lang w:val="en-US"/>
+          <w14:ligatures w14:val="standardContextual"/>
+        </w:rPr>
+      </w:pPr>
+      <w:hyperlink w:anchor="_Toc184404910" w:history="1">
+        <w:r>
+          <w:rPr>
+            <w:rStyle w:val="Hyperlink"/>
+            <w:noProof/>
+            <w:lang w:val="en-US"/>
+          </w:rPr>
+          <w:t>4.2.7.</w:t>
+        </w:r>
+        <w:r>
+          <w:rPr>
+            <w:rFonts w:asciiTheme="minorHAnsi" w:eastAsiaTheme="minorEastAsia" w:hAnsiTheme="minorHAnsi" w:cstheme="minorBidi"/>
+            <w:b w:val="0"/>
+            <w:bCs w:val="0"/>
+            <w:i w:val="0"/>
+            <w:iCs w:val="0"/>
+            <w:noProof/>
+            <w:kern w:val="2"/>
+            <w:lang w:val="en-US"/>
+            <w14:ligatures w14:val="standardContextual"/>
+          </w:rPr>
+          <w:tab/>
+        </w:r>
+        <w:r>
+          <w:rPr>
+            <w:rStyle w:val="Hyperlink"/>
+            <w:noProof/>
+            <w:lang w:val="en-US"/>
+          </w:rPr>
+          <w:t>Xóa sản phẩm</w:t>
+        </w:r>
+        <w:r>
+          <w:rPr>
+            <w:noProof/>
+          </w:rPr>
+          <w:tab/>
+        </w:r>
+        <w:r>
+          <w:rPr>
+            <w:noProof/>
+          </w:rPr>
+          <w:fldChar w:fldCharType="begin"/>
+        </w:r>
+        <w:r>
+          <w:rPr>
+            <w:noProof/>
+          </w:rPr>
+          <w:instrText xml:space="preserve"> PAGEREF _Toc184404910 \h </w:instrText>
+        </w:r>
+        <w:r>
+          <w:rPr>
+            <w:noProof/>
+          </w:rPr>
+        </w:r>
+        <w:r>
+          <w:rPr>
+            <w:noProof/>
+          </w:rPr>
+          <w:fldChar w:fldCharType="separate"/>
+        </w:r>
+        <w:r>
+          <w:rPr>
+            <w:noProof/>
+          </w:rPr>
+          <w:t>16</w:t>
+        </w:r>
+        <w:r>
+          <w:rPr>
+            <w:noProof/>
+          </w:rPr>
+          <w:fldChar w:fldCharType="end"/>
+        </w:r>
+      </w:hyperlink>
+    </w:p>
+    <w:p>
+      <w:pPr>
+        <w:pStyle w:val="TOC3"/>
+        <w:tabs>
+          <w:tab w:val="left" w:pos="972"/>
+          <w:tab w:val="right" w:leader="dot" w:pos="9065"/>
+        </w:tabs>
+        <w:rPr>
+          <w:rFonts w:asciiTheme="minorHAnsi" w:eastAsiaTheme="minorEastAsia" w:hAnsiTheme="minorHAnsi" w:cstheme="minorBidi"/>
+          <w:b w:val="0"/>
+          <w:bCs w:val="0"/>
+          <w:i w:val="0"/>
+          <w:iCs w:val="0"/>
+          <w:noProof/>
+          <w:kern w:val="2"/>
+          <w:lang w:val="en-US"/>
+          <w14:ligatures w14:val="standardContextual"/>
+        </w:rPr>
+      </w:pPr>
+      <w:hyperlink w:anchor="_Toc184404911" w:history="1">
+        <w:r>
+          <w:rPr>
+            <w:rStyle w:val="Hyperlink"/>
+            <w:noProof/>
+            <w:lang w:val="en-US"/>
+          </w:rPr>
+          <w:t>4.2.8.</w:t>
+        </w:r>
+        <w:r>
+          <w:rPr>
+            <w:rFonts w:asciiTheme="minorHAnsi" w:eastAsiaTheme="minorEastAsia" w:hAnsiTheme="minorHAnsi" w:cstheme="minorBidi"/>
+            <w:b w:val="0"/>
+            <w:bCs w:val="0"/>
+            <w:i w:val="0"/>
+            <w:iCs w:val="0"/>
+            <w:noProof/>
+            <w:kern w:val="2"/>
+            <w:lang w:val="en-US"/>
+            <w14:ligatures w14:val="standardContextual"/>
+          </w:rPr>
+          <w:tab/>
+        </w:r>
+        <w:r>
+          <w:rPr>
+            <w:rStyle w:val="Hyperlink"/>
+            <w:noProof/>
+            <w:lang w:val="en-US"/>
+          </w:rPr>
+          <w:t>Lọc sản phẩm theo tiêu chí nhất định</w:t>
+        </w:r>
+        <w:r>
+          <w:rPr>
+            <w:noProof/>
+          </w:rPr>
+          <w:tab/>
+        </w:r>
+        <w:r>
+          <w:rPr>
+            <w:noProof/>
+          </w:rPr>
+          <w:fldChar w:fldCharType="begin"/>
+        </w:r>
+        <w:r>
+          <w:rPr>
+            <w:noProof/>
+          </w:rPr>
+          <w:instrText xml:space="preserve"> PAGEREF _Toc184404911 \h </w:instrText>
+        </w:r>
+        <w:r>
+          <w:rPr>
+            <w:noProof/>
+          </w:rPr>
+        </w:r>
+        <w:r>
+          <w:rPr>
+            <w:noProof/>
+          </w:rPr>
+          <w:fldChar w:fldCharType="separate"/>
+        </w:r>
+        <w:r>
+          <w:rPr>
+            <w:noProof/>
+          </w:rPr>
+          <w:t>16</w:t>
+        </w:r>
+        <w:r>
+          <w:rPr>
+            <w:noProof/>
+          </w:rPr>
+          <w:fldChar w:fldCharType="end"/>
+        </w:r>
+      </w:hyperlink>
+    </w:p>
+    <w:p>
+      <w:pPr>
+        <w:pStyle w:val="TOC3"/>
+        <w:tabs>
+          <w:tab w:val="left" w:pos="972"/>
+          <w:tab w:val="right" w:leader="dot" w:pos="9065"/>
+        </w:tabs>
+        <w:rPr>
+          <w:rFonts w:asciiTheme="minorHAnsi" w:eastAsiaTheme="minorEastAsia" w:hAnsiTheme="minorHAnsi" w:cstheme="minorBidi"/>
+          <w:b w:val="0"/>
+          <w:bCs w:val="0"/>
+          <w:i w:val="0"/>
+          <w:iCs w:val="0"/>
+          <w:noProof/>
+          <w:kern w:val="2"/>
+          <w:lang w:val="en-US"/>
+          <w14:ligatures w14:val="standardContextual"/>
+        </w:rPr>
+      </w:pPr>
+      <w:hyperlink w:anchor="_Toc184404912" w:history="1">
+        <w:r>
+          <w:rPr>
+            <w:rStyle w:val="Hyperlink"/>
+            <w:noProof/>
+            <w:lang w:val="en-US"/>
+          </w:rPr>
+          <w:t>4.2.9.</w:t>
+        </w:r>
+        <w:r>
+          <w:rPr>
+            <w:rFonts w:asciiTheme="minorHAnsi" w:eastAsiaTheme="minorEastAsia" w:hAnsiTheme="minorHAnsi" w:cstheme="minorBidi"/>
+            <w:b w:val="0"/>
+            <w:bCs w:val="0"/>
+            <w:i w:val="0"/>
+            <w:iCs w:val="0"/>
+            <w:noProof/>
+            <w:kern w:val="2"/>
+            <w:lang w:val="en-US"/>
+            <w14:ligatures w14:val="standardContextual"/>
+          </w:rPr>
+          <w:tab/>
+        </w:r>
+        <w:r>
+          <w:rPr>
+            <w:rStyle w:val="Hyperlink"/>
+            <w:noProof/>
+            <w:lang w:val="en-US"/>
+          </w:rPr>
+          <w:t>Tìm kiếm</w:t>
+        </w:r>
+        <w:r>
+          <w:rPr>
+            <w:noProof/>
+          </w:rPr>
+          <w:tab/>
+        </w:r>
+        <w:r>
+          <w:rPr>
+            <w:noProof/>
+          </w:rPr>
+          <w:fldChar w:fldCharType="begin"/>
+        </w:r>
+        <w:r>
+          <w:rPr>
+            <w:noProof/>
+          </w:rPr>
+          <w:instrText xml:space="preserve"> PAGEREF _Toc184404912 \h </w:instrText>
+        </w:r>
+        <w:r>
+          <w:rPr>
+            <w:noProof/>
+          </w:rPr>
+        </w:r>
+        <w:r>
+          <w:rPr>
+            <w:noProof/>
+          </w:rPr>
+          <w:fldChar w:fldCharType="separate"/>
+        </w:r>
+        <w:r>
+          <w:rPr>
+            <w:noProof/>
+          </w:rPr>
+          <w:t>17</w:t>
+        </w:r>
+        <w:r>
+          <w:rPr>
+            <w:noProof/>
+          </w:rPr>
+          <w:fldChar w:fldCharType="end"/>
+        </w:r>
+      </w:hyperlink>
+    </w:p>
+    <w:p>
+      <w:pPr>
+        <w:pStyle w:val="TOC3"/>
+        <w:tabs>
+          <w:tab w:val="left" w:pos="972"/>
+          <w:tab w:val="right" w:leader="dot" w:pos="9065"/>
+        </w:tabs>
+        <w:rPr>
+          <w:rFonts w:asciiTheme="minorHAnsi" w:eastAsiaTheme="minorEastAsia" w:hAnsiTheme="minorHAnsi" w:cstheme="minorBidi"/>
+          <w:b w:val="0"/>
+          <w:bCs w:val="0"/>
+          <w:i w:val="0"/>
+          <w:iCs w:val="0"/>
+          <w:noProof/>
+          <w:kern w:val="2"/>
+          <w:lang w:val="en-US"/>
+          <w14:ligatures w14:val="standardContextual"/>
+        </w:rPr>
+      </w:pPr>
+      <w:hyperlink w:anchor="_Toc184404913" w:history="1">
+        <w:r>
+          <w:rPr>
+            <w:rStyle w:val="Hyperlink"/>
+            <w:noProof/>
+            <w:lang w:val="en-US"/>
+          </w:rPr>
+          <w:t>4.2.10.</w:t>
+        </w:r>
+        <w:r>
+          <w:rPr>
+            <w:rFonts w:asciiTheme="minorHAnsi" w:eastAsiaTheme="minorEastAsia" w:hAnsiTheme="minorHAnsi" w:cstheme="minorBidi"/>
+            <w:b w:val="0"/>
+            <w:bCs w:val="0"/>
+            <w:i w:val="0"/>
+            <w:iCs w:val="0"/>
+            <w:noProof/>
+            <w:kern w:val="2"/>
+            <w:lang w:val="en-US"/>
+            <w14:ligatures w14:val="standardContextual"/>
+          </w:rPr>
+          <w:tab/>
+        </w:r>
+        <w:r>
+          <w:rPr>
+            <w:rStyle w:val="Hyperlink"/>
+            <w:noProof/>
+            <w:lang w:val="en-US"/>
+          </w:rPr>
+          <w:t>Tạo đợt giảm giá, mã giảm giá cho khách hàng</w:t>
+        </w:r>
+        <w:r>
+          <w:rPr>
+            <w:noProof/>
+          </w:rPr>
+          <w:tab/>
+        </w:r>
+        <w:r>
+          <w:rPr>
+            <w:noProof/>
+          </w:rPr>
+          <w:fldChar w:fldCharType="begin"/>
+        </w:r>
+        <w:r>
+          <w:rPr>
+            <w:noProof/>
+          </w:rPr>
+          <w:instrText xml:space="preserve"> PAGEREF _Toc184404913 \h </w:instrText>
+        </w:r>
+        <w:r>
+          <w:rPr>
+            <w:noProof/>
+          </w:rPr>
+        </w:r>
+        <w:r>
+          <w:rPr>
+            <w:noProof/>
+          </w:rPr>
+          <w:fldChar w:fldCharType="separate"/>
+        </w:r>
+        <w:r>
+          <w:rPr>
+            <w:noProof/>
+          </w:rPr>
+          <w:t>17</w:t>
         </w:r>
         <w:r>
           <w:rPr>
@@ -7900,7 +10737,7 @@
           <w:lang w:val="en-US"/>
         </w:rPr>
       </w:pPr>
-      <w:bookmarkStart w:id="4" w:name="_Toc184323456"/>
+      <w:bookmarkStart w:id="4" w:name="_Toc184404851"/>
       <w:r>
         <w:rPr>
           <w:sz w:val="26"/>
@@ -7922,7 +10759,7 @@
           <w:lang w:val="en-US"/>
         </w:rPr>
       </w:pPr>
-      <w:bookmarkStart w:id="5" w:name="_Toc184323457"/>
+      <w:bookmarkStart w:id="5" w:name="_Toc184404852"/>
       <w:r>
         <w:rPr>
           <w:lang w:val="en-US"/>
@@ -7955,7 +10792,7 @@
         </w:rPr>
         <w:t xml:space="preserve"> </w:t>
       </w:r>
-      <w:bookmarkStart w:id="7" w:name="_Toc184323458"/>
+      <w:bookmarkStart w:id="7" w:name="_Toc184404853"/>
       <w:r>
         <w:rPr>
           <w:rFonts w:cs="Times New Roman"/>
@@ -8049,7 +10886,7 @@
         </w:rPr>
         <w:t xml:space="preserve"> </w:t>
       </w:r>
-      <w:bookmarkStart w:id="9" w:name="_Toc184323459"/>
+      <w:bookmarkStart w:id="9" w:name="_Toc184404854"/>
       <w:r>
         <w:rPr>
           <w:rFonts w:cs="Times New Roman"/>
@@ -8102,7 +10939,7 @@
         </w:rPr>
         <w:t xml:space="preserve"> </w:t>
       </w:r>
-      <w:bookmarkStart w:id="11" w:name="_Toc184323460"/>
+      <w:bookmarkStart w:id="11" w:name="_Toc184404855"/>
       <w:r>
         <w:rPr>
           <w:rFonts w:cs="Times New Roman"/>
@@ -8178,7 +11015,7 @@
         </w:rPr>
         <w:t xml:space="preserve"> </w:t>
       </w:r>
-      <w:bookmarkStart w:id="14" w:name="_Toc184323461"/>
+      <w:bookmarkStart w:id="14" w:name="_Toc184404856"/>
       <w:r>
         <w:rPr>
           <w:rFonts w:cs="Times New Roman"/>
@@ -8318,7 +11155,7 @@
           <w:szCs w:val="26"/>
         </w:rPr>
       </w:pPr>
-      <w:bookmarkStart w:id="16" w:name="_Toc184323462"/>
+      <w:bookmarkStart w:id="16" w:name="_Toc184404857"/>
       <w:r>
         <w:rPr>
           <w:sz w:val="26"/>
@@ -8340,7 +11177,7 @@
           <w:lang w:val="en-US"/>
         </w:rPr>
       </w:pPr>
-      <w:bookmarkStart w:id="17" w:name="_Toc184323463"/>
+      <w:bookmarkStart w:id="17" w:name="_Toc184404858"/>
       <w:r>
         <w:rPr>
           <w:lang w:val="en-US"/>
@@ -8415,6 +11252,7 @@
       <w:bookmarkStart w:id="25" w:name="_Toc184321074"/>
       <w:bookmarkStart w:id="26" w:name="_Toc184322856"/>
       <w:bookmarkStart w:id="27" w:name="_Toc184323464"/>
+      <w:bookmarkStart w:id="28" w:name="_Toc184404859"/>
       <w:bookmarkEnd w:id="18"/>
       <w:bookmarkEnd w:id="19"/>
       <w:bookmarkEnd w:id="20"/>
@@ -8425,6 +11263,7 @@
       <w:bookmarkEnd w:id="25"/>
       <w:bookmarkEnd w:id="26"/>
       <w:bookmarkEnd w:id="27"/>
+      <w:bookmarkEnd w:id="28"/>
     </w:p>
     <w:p>
       <w:pPr>
@@ -8446,17 +11285,17 @@
           <w:lang w:val="en-US"/>
         </w:rPr>
       </w:pPr>
-      <w:bookmarkStart w:id="28" w:name="_Toc184319392"/>
-      <w:bookmarkStart w:id="29" w:name="_Toc184319834"/>
-      <w:bookmarkStart w:id="30" w:name="_Toc184319866"/>
-      <w:bookmarkStart w:id="31" w:name="_Toc184320115"/>
-      <w:bookmarkStart w:id="32" w:name="_Toc184320810"/>
-      <w:bookmarkStart w:id="33" w:name="_Toc184320926"/>
-      <w:bookmarkStart w:id="34" w:name="_Toc184321049"/>
-      <w:bookmarkStart w:id="35" w:name="_Toc184321075"/>
-      <w:bookmarkStart w:id="36" w:name="_Toc184322857"/>
-      <w:bookmarkStart w:id="37" w:name="_Toc184323465"/>
-      <w:bookmarkEnd w:id="28"/>
+      <w:bookmarkStart w:id="29" w:name="_Toc184319392"/>
+      <w:bookmarkStart w:id="30" w:name="_Toc184319834"/>
+      <w:bookmarkStart w:id="31" w:name="_Toc184319866"/>
+      <w:bookmarkStart w:id="32" w:name="_Toc184320115"/>
+      <w:bookmarkStart w:id="33" w:name="_Toc184320810"/>
+      <w:bookmarkStart w:id="34" w:name="_Toc184320926"/>
+      <w:bookmarkStart w:id="35" w:name="_Toc184321049"/>
+      <w:bookmarkStart w:id="36" w:name="_Toc184321075"/>
+      <w:bookmarkStart w:id="37" w:name="_Toc184322857"/>
+      <w:bookmarkStart w:id="38" w:name="_Toc184323465"/>
+      <w:bookmarkStart w:id="39" w:name="_Toc184404860"/>
       <w:bookmarkEnd w:id="29"/>
       <w:bookmarkEnd w:id="30"/>
       <w:bookmarkEnd w:id="31"/>
@@ -8466,6 +11305,8 @@
       <w:bookmarkEnd w:id="35"/>
       <w:bookmarkEnd w:id="36"/>
       <w:bookmarkEnd w:id="37"/>
+      <w:bookmarkEnd w:id="38"/>
+      <w:bookmarkEnd w:id="39"/>
     </w:p>
     <w:p>
       <w:pPr>
@@ -8478,7 +11319,7 @@
           <w:lang w:val="en-US"/>
         </w:rPr>
       </w:pPr>
-      <w:bookmarkStart w:id="38" w:name="_Toc184323466"/>
+      <w:bookmarkStart w:id="40" w:name="_Toc184404861"/>
       <w:r>
         <w:rPr>
           <w:rFonts w:cs="Times New Roman"/>
@@ -8487,7 +11328,7 @@
         </w:rPr>
         <w:t>Kiến trúc hệ thống</w:t>
       </w:r>
-      <w:bookmarkEnd w:id="38"/>
+      <w:bookmarkEnd w:id="40"/>
     </w:p>
     <w:p>
       <w:pPr>
@@ -8548,7 +11389,7 @@
           <w:lang w:val="en-US"/>
         </w:rPr>
       </w:pPr>
-      <w:bookmarkStart w:id="39" w:name="_Toc184323467"/>
+      <w:bookmarkStart w:id="41" w:name="_Toc184404862"/>
       <w:r>
         <w:rPr>
           <w:rFonts w:cs="Times New Roman"/>
@@ -8565,7 +11406,7 @@
         </w:rPr>
         <w:t>g</w:t>
       </w:r>
-      <w:bookmarkEnd w:id="39"/>
+      <w:bookmarkEnd w:id="41"/>
     </w:p>
     <w:p>
       <w:pPr>
@@ -8599,7 +11440,7 @@
           <w:szCs w:val="26"/>
         </w:rPr>
       </w:pPr>
-      <w:bookmarkStart w:id="40" w:name="_Toc184323468"/>
+      <w:bookmarkStart w:id="42" w:name="_Toc184404863"/>
       <w:r>
         <w:rPr>
           <w:rFonts w:cs="Times New Roman"/>
@@ -8607,7 +11448,7 @@
         </w:rPr>
         <w:t>Lập trình web front-end với JSP kết hợp Bootstrap và JavaScript</w:t>
       </w:r>
-      <w:bookmarkEnd w:id="40"/>
+      <w:bookmarkEnd w:id="42"/>
     </w:p>
     <w:p>
       <w:pPr>
@@ -8624,7 +11465,7 @@
           <w:lang w:val="en-US"/>
         </w:rPr>
       </w:pPr>
-      <w:bookmarkStart w:id="41" w:name="_Toc184323469"/>
+      <w:bookmarkStart w:id="43" w:name="_Toc184404864"/>
       <w:r>
         <w:rPr>
           <w:rFonts w:cs="Times New Roman"/>
@@ -8632,7 +11473,7 @@
         </w:rPr>
         <w:t>JSP là gì?</w:t>
       </w:r>
-      <w:bookmarkEnd w:id="41"/>
+      <w:bookmarkEnd w:id="43"/>
     </w:p>
     <w:p>
       <w:pPr>
@@ -8709,7 +11550,7 @@
           <w:lang w:val="en-US"/>
         </w:rPr>
       </w:pPr>
-      <w:bookmarkStart w:id="42" w:name="_Toc184323470"/>
+      <w:bookmarkStart w:id="44" w:name="_Toc184404865"/>
       <w:r>
         <w:rPr>
           <w:rFonts w:cs="Times New Roman"/>
@@ -8717,7 +11558,7 @@
         </w:rPr>
         <w:t>HTML là gì?</w:t>
       </w:r>
-      <w:bookmarkEnd w:id="42"/>
+      <w:bookmarkEnd w:id="44"/>
     </w:p>
     <w:p>
       <w:pPr>
@@ -8796,7 +11637,7 @@
           <w:szCs w:val="26"/>
         </w:rPr>
       </w:pPr>
-      <w:bookmarkStart w:id="43" w:name="_Toc184323471"/>
+      <w:bookmarkStart w:id="45" w:name="_Toc184404866"/>
       <w:r>
         <w:rPr>
           <w:rFonts w:cs="Times New Roman"/>
@@ -8804,7 +11645,7 @@
         </w:rPr>
         <w:t>CSS là gì?</w:t>
       </w:r>
-      <w:bookmarkEnd w:id="43"/>
+      <w:bookmarkEnd w:id="45"/>
     </w:p>
     <w:p>
       <w:pPr>
@@ -8909,7 +11750,7 @@
           <w:szCs w:val="26"/>
         </w:rPr>
       </w:pPr>
-      <w:bookmarkStart w:id="44" w:name="_Toc184323472"/>
+      <w:bookmarkStart w:id="46" w:name="_Toc184404867"/>
       <w:r>
         <w:rPr>
           <w:rFonts w:cs="Times New Roman"/>
@@ -8917,7 +11758,7 @@
         </w:rPr>
         <w:t>Bootstrap là gì?</w:t>
       </w:r>
-      <w:bookmarkEnd w:id="44"/>
+      <w:bookmarkEnd w:id="46"/>
     </w:p>
     <w:p>
       <w:pPr>
@@ -8973,7 +11814,7 @@
           <w:szCs w:val="26"/>
         </w:rPr>
       </w:pPr>
-      <w:bookmarkStart w:id="45" w:name="_Toc184323473"/>
+      <w:bookmarkStart w:id="47" w:name="_Toc184404868"/>
       <w:r>
         <w:rPr>
           <w:rFonts w:cs="Times New Roman"/>
@@ -8981,7 +11822,7 @@
         </w:rPr>
         <w:t>Javascript là gì?</w:t>
       </w:r>
-      <w:bookmarkEnd w:id="45"/>
+      <w:bookmarkEnd w:id="47"/>
     </w:p>
     <w:p>
       <w:pPr>
@@ -9037,7 +11878,7 @@
           <w:szCs w:val="26"/>
         </w:rPr>
       </w:pPr>
-      <w:bookmarkStart w:id="46" w:name="_Toc184323474"/>
+      <w:bookmarkStart w:id="48" w:name="_Toc184404869"/>
       <w:r>
         <w:rPr>
           <w:rFonts w:cs="Times New Roman"/>
@@ -9045,7 +11886,7 @@
         </w:rPr>
         <w:t>Lợi ích khi sử dụng JSP</w:t>
       </w:r>
-      <w:bookmarkEnd w:id="46"/>
+      <w:bookmarkEnd w:id="48"/>
     </w:p>
     <w:p>
       <w:pPr>
@@ -9154,7 +11995,7 @@
           <w:szCs w:val="26"/>
         </w:rPr>
       </w:pPr>
-      <w:bookmarkStart w:id="47" w:name="_Toc184323475"/>
+      <w:bookmarkStart w:id="49" w:name="_Toc184404870"/>
       <w:r>
         <w:rPr>
           <w:rFonts w:cs="Times New Roman"/>
@@ -9162,7 +12003,7 @@
         </w:rPr>
         <w:t>Lợi ích khi sử dụng Bootstrap</w:t>
       </w:r>
-      <w:bookmarkEnd w:id="47"/>
+      <w:bookmarkEnd w:id="49"/>
     </w:p>
     <w:p>
       <w:pPr>
@@ -9248,7 +12089,7 @@
           <w:lang w:val="en-US"/>
         </w:rPr>
       </w:pPr>
-      <w:bookmarkStart w:id="48" w:name="_Toc184323476"/>
+      <w:bookmarkStart w:id="50" w:name="_Toc184404871"/>
       <w:r>
         <w:rPr>
           <w:rFonts w:cs="Times New Roman"/>
@@ -9256,7 +12097,7 @@
         </w:rPr>
         <w:t>Lập trình web back-end với Java, Servlet, JDBC kết hợp mô hình MVC</w:t>
       </w:r>
-      <w:bookmarkEnd w:id="48"/>
+      <w:bookmarkEnd w:id="50"/>
     </w:p>
     <w:p>
       <w:pPr>
@@ -9273,7 +12114,7 @@
           <w:lang w:val="en-US"/>
         </w:rPr>
       </w:pPr>
-      <w:bookmarkStart w:id="49" w:name="_Toc184323477"/>
+      <w:bookmarkStart w:id="51" w:name="_Toc184404872"/>
       <w:r>
         <w:rPr>
           <w:rFonts w:cs="Times New Roman"/>
@@ -9282,7 +12123,7 @@
         </w:rPr>
         <w:t>Java là gì?</w:t>
       </w:r>
-      <w:bookmarkEnd w:id="49"/>
+      <w:bookmarkEnd w:id="51"/>
     </w:p>
     <w:p>
       <w:pPr>
@@ -9317,7 +12158,7 @@
           <w:lang w:val="en-US"/>
         </w:rPr>
       </w:pPr>
-      <w:bookmarkStart w:id="50" w:name="_Toc184323478"/>
+      <w:bookmarkStart w:id="52" w:name="_Toc184404873"/>
       <w:r>
         <w:rPr>
           <w:rFonts w:cs="Times New Roman"/>
@@ -9326,7 +12167,7 @@
         </w:rPr>
         <w:t>Servlet là gì?</w:t>
       </w:r>
-      <w:bookmarkEnd w:id="50"/>
+      <w:bookmarkEnd w:id="52"/>
     </w:p>
     <w:p>
       <w:pPr>
@@ -9384,7 +12225,7 @@
           <w:lang w:val="en-US"/>
         </w:rPr>
       </w:pPr>
-      <w:bookmarkStart w:id="51" w:name="_Toc184323479"/>
+      <w:bookmarkStart w:id="53" w:name="_Toc184404874"/>
       <w:r>
         <w:rPr>
           <w:rFonts w:cs="Times New Roman"/>
@@ -9393,7 +12234,7 @@
         </w:rPr>
         <w:t>JDBC là gì?</w:t>
       </w:r>
-      <w:bookmarkEnd w:id="51"/>
+      <w:bookmarkEnd w:id="53"/>
     </w:p>
     <w:p>
       <w:pPr>
@@ -9450,7 +12291,7 @@
           <w:lang w:val="en-US"/>
         </w:rPr>
       </w:pPr>
-      <w:bookmarkStart w:id="52" w:name="_Toc184323480"/>
+      <w:bookmarkStart w:id="54" w:name="_Toc184404875"/>
       <w:r>
         <w:rPr>
           <w:rFonts w:cs="Times New Roman"/>
@@ -9459,7 +12300,7 @@
         </w:rPr>
         <w:t>Mô hình MVC</w:t>
       </w:r>
-      <w:bookmarkEnd w:id="52"/>
+      <w:bookmarkEnd w:id="54"/>
     </w:p>
     <w:p>
       <w:pPr>
@@ -9568,7 +12409,7 @@
         </w:rPr>
         <w:lastRenderedPageBreak/>
         <w:drawing>
-          <wp:inline distT="0" distB="0" distL="0" distR="0" wp14:anchorId="18F61EE1" wp14:editId="2D4822E5">
+          <wp:inline distT="0" distB="0" distL="0" distR="0" wp14:anchorId="18F61EE1" wp14:editId="1CAD784B">
             <wp:extent cx="5762625" cy="4560570"/>
             <wp:effectExtent l="0" t="0" r="9525" b="0"/>
             <wp:docPr id="332208865" name="Picture 4" descr="A diagram of a diagram&#10;&#10;Description automatically generated"/>
@@ -9625,7 +12466,7 @@
           <w:lang w:val="en-US"/>
         </w:rPr>
       </w:pPr>
-      <w:bookmarkStart w:id="53" w:name="_Toc184323481"/>
+      <w:bookmarkStart w:id="55" w:name="_Toc184404876"/>
       <w:r>
         <w:rPr>
           <w:rFonts w:cs="Times New Roman"/>
@@ -9634,7 +12475,7 @@
         </w:rPr>
         <w:t>Lợi ích khi sử dụng Java</w:t>
       </w:r>
-      <w:bookmarkEnd w:id="53"/>
+      <w:bookmarkEnd w:id="55"/>
     </w:p>
     <w:p>
       <w:pPr>
@@ -9740,7 +12581,7 @@
           <w:lang w:val="en-US"/>
         </w:rPr>
       </w:pPr>
-      <w:bookmarkStart w:id="54" w:name="_Toc184323482"/>
+      <w:bookmarkStart w:id="56" w:name="_Toc184404877"/>
       <w:r>
         <w:rPr>
           <w:rFonts w:cs="Times New Roman"/>
@@ -9749,7 +12590,7 @@
         </w:rPr>
         <w:t>Lợi ích khi sử dụng mô hình MVC</w:t>
       </w:r>
-      <w:bookmarkEnd w:id="54"/>
+      <w:bookmarkEnd w:id="56"/>
     </w:p>
     <w:p>
       <w:pPr>
@@ -9831,8 +12672,8 @@
           <w:lang w:val="en-US"/>
         </w:rPr>
       </w:pPr>
-      <w:bookmarkStart w:id="55" w:name="_Hlk184318802"/>
-      <w:bookmarkStart w:id="56" w:name="_Toc184323483"/>
+      <w:bookmarkStart w:id="57" w:name="_Hlk184318802"/>
+      <w:bookmarkStart w:id="58" w:name="_Toc184404878"/>
       <w:r>
         <w:rPr>
           <w:rFonts w:cs="Times New Roman"/>
@@ -9841,8 +12682,8 @@
         </w:rPr>
         <w:t>Hệ quản trị cơ sở dữ liệu MySQL</w:t>
       </w:r>
-      <w:bookmarkEnd w:id="55"/>
-      <w:bookmarkEnd w:id="56"/>
+      <w:bookmarkEnd w:id="57"/>
+      <w:bookmarkEnd w:id="58"/>
     </w:p>
     <w:p>
       <w:pPr>
@@ -9859,8 +12700,8 @@
           <w:lang w:val="en-US"/>
         </w:rPr>
       </w:pPr>
-      <w:bookmarkStart w:id="57" w:name="_Hlk184318821"/>
-      <w:bookmarkStart w:id="58" w:name="_Toc184323484"/>
+      <w:bookmarkStart w:id="59" w:name="_Hlk184318821"/>
+      <w:bookmarkStart w:id="60" w:name="_Toc184404879"/>
       <w:r>
         <w:rPr>
           <w:rFonts w:cs="Times New Roman"/>
@@ -9869,8 +12710,8 @@
         </w:rPr>
         <w:t>MySQL là gì?</w:t>
       </w:r>
-      <w:bookmarkEnd w:id="57"/>
-      <w:bookmarkEnd w:id="58"/>
+      <w:bookmarkEnd w:id="59"/>
+      <w:bookmarkEnd w:id="60"/>
     </w:p>
     <w:p>
       <w:pPr>
@@ -9927,8 +12768,8 @@
           <w:lang w:val="en-US"/>
         </w:rPr>
       </w:pPr>
-      <w:bookmarkStart w:id="59" w:name="_Hlk184318829"/>
-      <w:bookmarkStart w:id="60" w:name="_Toc184323485"/>
+      <w:bookmarkStart w:id="61" w:name="_Hlk184318829"/>
+      <w:bookmarkStart w:id="62" w:name="_Toc184404880"/>
       <w:r>
         <w:rPr>
           <w:rFonts w:cs="Times New Roman"/>
@@ -9937,8 +12778,8 @@
         </w:rPr>
         <w:t>Lý do lựa chọn MySQL</w:t>
       </w:r>
-      <w:bookmarkEnd w:id="59"/>
-      <w:bookmarkEnd w:id="60"/>
+      <w:bookmarkEnd w:id="61"/>
+      <w:bookmarkEnd w:id="62"/>
     </w:p>
     <w:p>
       <w:pPr>
@@ -10067,6 +12908,7 @@
           <w:lang w:val="en-US"/>
         </w:rPr>
       </w:pPr>
+      <w:bookmarkStart w:id="63" w:name="_Toc184404881"/>
       <w:r>
         <w:rPr>
           <w:lang w:val="en-US"/>
@@ -10074,6 +12916,7 @@
         <w:lastRenderedPageBreak/>
         <w:t>Chương 3: Phân tích và thiết kế hệ thống</w:t>
       </w:r>
+      <w:bookmarkEnd w:id="63"/>
     </w:p>
     <w:p>
       <w:pPr>
@@ -10095,6 +12938,8 @@
           <w:lang w:val="en-US"/>
         </w:rPr>
       </w:pPr>
+      <w:bookmarkStart w:id="64" w:name="_Toc184404882"/>
+      <w:bookmarkEnd w:id="64"/>
     </w:p>
     <w:p>
       <w:pPr>
@@ -10107,6 +12952,7 @@
           <w:lang w:val="en-US"/>
         </w:rPr>
       </w:pPr>
+      <w:bookmarkStart w:id="65" w:name="_Toc184404883"/>
       <w:r>
         <w:rPr>
           <w:rFonts w:cs="Times New Roman"/>
@@ -10115,6 +12961,7 @@
         </w:rPr>
         <w:t>Thiết kế cơ sở dữ liệu</w:t>
       </w:r>
+      <w:bookmarkEnd w:id="65"/>
     </w:p>
     <w:p>
       <w:pPr>
@@ -10131,6 +12978,7 @@
           <w:lang w:val="en-US"/>
         </w:rPr>
       </w:pPr>
+      <w:bookmarkStart w:id="66" w:name="_Toc184404884"/>
       <w:r>
         <w:rPr>
           <w:rFonts w:cs="Times New Roman"/>
@@ -10139,6 +12987,7 @@
         </w:rPr>
         <w:t>Cơ sở dữ liệu</w:t>
       </w:r>
+      <w:bookmarkEnd w:id="66"/>
     </w:p>
     <w:p>
       <w:pPr>
@@ -10214,6 +13063,7 @@
           <w:lang w:val="en-US"/>
         </w:rPr>
       </w:pPr>
+      <w:bookmarkStart w:id="67" w:name="_Toc184404885"/>
       <w:r>
         <w:rPr>
           <w:rFonts w:cs="Times New Roman"/>
@@ -10222,6 +13072,7 @@
         </w:rPr>
         <w:t>Kết nối cơ sở dữ liệu trong back-end sử dụng Java và thư viện JDBC</w:t>
       </w:r>
+      <w:bookmarkEnd w:id="67"/>
     </w:p>
     <w:p>
       <w:pPr>
@@ -10342,6 +13193,7 @@
           <w:lang w:val="en-US"/>
         </w:rPr>
       </w:pPr>
+      <w:bookmarkStart w:id="68" w:name="_Toc184404886"/>
       <w:r>
         <w:rPr>
           <w:rFonts w:cs="Times New Roman"/>
@@ -10350,6 +13202,7 @@
         </w:rPr>
         <w:t>Thiết kế Back-End</w:t>
       </w:r>
+      <w:bookmarkEnd w:id="68"/>
     </w:p>
     <w:p>
       <w:pPr>
@@ -10385,6 +13238,7 @@
           <w:lang w:val="en-US"/>
         </w:rPr>
       </w:pPr>
+      <w:bookmarkStart w:id="69" w:name="_Toc184404887"/>
       <w:r>
         <w:rPr>
           <w:rFonts w:cs="Times New Roman"/>
@@ -10393,6 +13247,7 @@
         </w:rPr>
         <w:t>Các Models</w:t>
       </w:r>
+      <w:bookmarkEnd w:id="69"/>
     </w:p>
     <w:p>
       <w:pPr>
@@ -10475,6 +13330,7 @@
           <w:lang w:val="en-US"/>
         </w:rPr>
       </w:pPr>
+      <w:bookmarkStart w:id="70" w:name="_Toc184404888"/>
       <w:r>
         <w:rPr>
           <w:rFonts w:cs="Times New Roman"/>
@@ -10483,6 +13339,7 @@
         </w:rPr>
         <w:t>Các Controller</w:t>
       </w:r>
+      <w:bookmarkEnd w:id="70"/>
     </w:p>
     <w:p>
       <w:pPr>
@@ -10538,6 +13395,7 @@
           <w:lang w:val="en-US"/>
         </w:rPr>
       </w:pPr>
+      <w:bookmarkStart w:id="71" w:name="_Toc184404889"/>
       <w:r>
         <w:rPr>
           <w:rFonts w:cs="Times New Roman"/>
@@ -10546,6 +13404,7 @@
         </w:rPr>
         <w:t>Các Views</w:t>
       </w:r>
+      <w:bookmarkEnd w:id="71"/>
     </w:p>
     <w:p>
       <w:pPr>
@@ -10614,6 +13473,7 @@
           <w:lang w:val="en-US"/>
         </w:rPr>
       </w:pPr>
+      <w:bookmarkStart w:id="72" w:name="_Toc184404890"/>
       <w:r>
         <w:rPr>
           <w:lang w:val="en-US"/>
@@ -10621,6 +13481,7 @@
         <w:lastRenderedPageBreak/>
         <w:t>Chương 4: Các chức năng của trang web</w:t>
       </w:r>
+      <w:bookmarkEnd w:id="72"/>
     </w:p>
     <w:p>
       <w:pPr>
@@ -10642,6 +13503,8 @@
           <w:lang w:val="en-US"/>
         </w:rPr>
       </w:pPr>
+      <w:bookmarkStart w:id="73" w:name="_Toc184404891"/>
+      <w:bookmarkEnd w:id="73"/>
     </w:p>
     <w:p>
       <w:pPr>
@@ -10654,6 +13517,7 @@
           <w:lang w:val="en-US"/>
         </w:rPr>
       </w:pPr>
+      <w:bookmarkStart w:id="74" w:name="_Toc184404892"/>
       <w:r>
         <w:rPr>
           <w:rFonts w:cs="Times New Roman"/>
@@ -10662,6 +13526,7 @@
         </w:rPr>
         <w:t>Khách hàng</w:t>
       </w:r>
+      <w:bookmarkEnd w:id="74"/>
     </w:p>
     <w:p>
       <w:pPr>
@@ -10678,6 +13543,7 @@
           <w:lang w:val="en-US"/>
         </w:rPr>
       </w:pPr>
+      <w:bookmarkStart w:id="75" w:name="_Toc184404893"/>
       <w:r>
         <w:rPr>
           <w:rFonts w:cs="Times New Roman"/>
@@ -10686,6 +13552,7 @@
         </w:rPr>
         <w:t>Đăng nhập</w:t>
       </w:r>
+      <w:bookmarkEnd w:id="75"/>
     </w:p>
     <w:p>
       <w:pPr>
@@ -10782,6 +13649,7 @@
           <w:lang w:val="en-US"/>
         </w:rPr>
       </w:pPr>
+      <w:bookmarkStart w:id="76" w:name="_Toc184404894"/>
       <w:r>
         <w:rPr>
           <w:rFonts w:cs="Times New Roman"/>
@@ -10790,6 +13658,7 @@
         </w:rPr>
         <w:t>Đăng ký tài khoản</w:t>
       </w:r>
+      <w:bookmarkEnd w:id="76"/>
     </w:p>
     <w:p>
       <w:pPr>
@@ -10929,15 +13798,7 @@
           <w:szCs w:val="26"/>
           <w:lang w:val="en-US"/>
         </w:rPr>
-        <w:t>Từ đây, tài khoản của người dùng đã được thêm vào bên trong hệ thống và có thể sử dụng để đăng nhập, sử dụng các tính năng quan trọng của hệ thống website bán quần áo. Mật khẩu cũng đã được hệ thống băm ra thành mã Hash sử dụng SHA – 1 nhằm bảo vệ</w:t>
-      </w:r>
-      <w:r>
-        <w:rPr>
-          <w:sz w:val="26"/>
-          <w:szCs w:val="26"/>
-          <w:lang w:val="en-US"/>
-        </w:rPr>
-        <w:t>.</w:t>
+        <w:t>Từ đây, tài khoản của người dùng đã được thêm vào bên trong hệ thống và có thể sử dụng để đăng nhập, sử dụng các tính năng quan trọng của hệ thống website bán quần áo. Mật khẩu cũng đã được hệ thống băm ra thành mã Hash sử dụng SHA – 1 nhằm bảo vệ.</w:t>
       </w:r>
     </w:p>
     <w:p>
@@ -10955,6 +13816,7 @@
           <w:lang w:val="en-US"/>
         </w:rPr>
       </w:pPr>
+      <w:bookmarkStart w:id="77" w:name="_Toc184404895"/>
       <w:r>
         <w:rPr>
           <w:rFonts w:cs="Times New Roman"/>
@@ -10963,6 +13825,7 @@
         </w:rPr>
         <w:t>Cập nhật thông tin cá nhân</w:t>
       </w:r>
+      <w:bookmarkEnd w:id="77"/>
     </w:p>
     <w:p>
       <w:pPr>
@@ -10998,6 +13861,7 @@
           <w:lang w:val="en-US"/>
         </w:rPr>
       </w:pPr>
+      <w:bookmarkStart w:id="78" w:name="_Toc184404896"/>
       <w:r>
         <w:rPr>
           <w:rFonts w:cs="Times New Roman"/>
@@ -11006,6 +13870,7 @@
         </w:rPr>
         <w:t>Xem sản phẩm được bày bán</w:t>
       </w:r>
+      <w:bookmarkEnd w:id="78"/>
     </w:p>
     <w:p>
       <w:pPr>
@@ -11041,6 +13906,7 @@
           <w:lang w:val="en-US"/>
         </w:rPr>
       </w:pPr>
+      <w:bookmarkStart w:id="79" w:name="_Toc184404897"/>
       <w:r>
         <w:rPr>
           <w:rFonts w:cs="Times New Roman"/>
@@ -11049,6 +13915,7 @@
         </w:rPr>
         <w:t>Lọc theo các tiêu chí nhất định</w:t>
       </w:r>
+      <w:bookmarkEnd w:id="79"/>
     </w:p>
     <w:p>
       <w:pPr>
@@ -11084,6 +13951,7 @@
           <w:lang w:val="en-US"/>
         </w:rPr>
       </w:pPr>
+      <w:bookmarkStart w:id="80" w:name="_Toc184404898"/>
       <w:r>
         <w:rPr>
           <w:rFonts w:cs="Times New Roman"/>
@@ -11093,6 +13961,7 @@
         <w:lastRenderedPageBreak/>
         <w:t>Tìm kiếm</w:t>
       </w:r>
+      <w:bookmarkEnd w:id="80"/>
     </w:p>
     <w:p>
       <w:pPr>
@@ -11128,6 +13997,7 @@
           <w:lang w:val="en-US"/>
         </w:rPr>
       </w:pPr>
+      <w:bookmarkStart w:id="81" w:name="_Toc184404899"/>
       <w:r>
         <w:rPr>
           <w:rFonts w:cs="Times New Roman"/>
@@ -11136,6 +14006,7 @@
         </w:rPr>
         <w:t>Giỏ hàng</w:t>
       </w:r>
+      <w:bookmarkEnd w:id="81"/>
     </w:p>
     <w:p>
       <w:pPr>
@@ -11171,6 +14042,7 @@
           <w:lang w:val="en-US"/>
         </w:rPr>
       </w:pPr>
+      <w:bookmarkStart w:id="82" w:name="_Toc184404900"/>
       <w:r>
         <w:rPr>
           <w:rFonts w:cs="Times New Roman"/>
@@ -11179,6 +14051,7 @@
         </w:rPr>
         <w:t>Mua hàng</w:t>
       </w:r>
+      <w:bookmarkEnd w:id="82"/>
     </w:p>
     <w:p>
       <w:pPr>
@@ -11214,6 +14087,7 @@
           <w:lang w:val="en-US"/>
         </w:rPr>
       </w:pPr>
+      <w:bookmarkStart w:id="83" w:name="_Toc184404901"/>
       <w:r>
         <w:rPr>
           <w:rFonts w:cs="Times New Roman"/>
@@ -11223,6 +14097,7 @@
         <w:lastRenderedPageBreak/>
         <w:t>Áp dụng giảm giá</w:t>
       </w:r>
+      <w:bookmarkEnd w:id="83"/>
     </w:p>
     <w:p>
       <w:pPr>
@@ -11266,6 +14141,7 @@
         </w:rPr>
         <w:t xml:space="preserve"> </w:t>
       </w:r>
+      <w:bookmarkStart w:id="84" w:name="_Toc184404902"/>
       <w:r>
         <w:rPr>
           <w:rFonts w:cs="Times New Roman"/>
@@ -11274,6 +14150,7 @@
         </w:rPr>
         <w:t>Thanh toán</w:t>
       </w:r>
+      <w:bookmarkEnd w:id="84"/>
     </w:p>
     <w:p>
       <w:pPr>
@@ -11305,6 +14182,7 @@
           <w:lang w:val="en-US"/>
         </w:rPr>
       </w:pPr>
+      <w:bookmarkStart w:id="85" w:name="_Toc184404903"/>
       <w:r>
         <w:rPr>
           <w:rFonts w:cs="Times New Roman"/>
@@ -11313,6 +14191,7 @@
         </w:rPr>
         <w:t>Người quản trị web</w:t>
       </w:r>
+      <w:bookmarkEnd w:id="85"/>
     </w:p>
     <w:p>
       <w:pPr>
@@ -11329,6 +14208,7 @@
           <w:lang w:val="en-US"/>
         </w:rPr>
       </w:pPr>
+      <w:bookmarkStart w:id="86" w:name="_Toc184404904"/>
       <w:r>
         <w:rPr>
           <w:rFonts w:cs="Times New Roman"/>
@@ -11337,6 +14217,7 @@
         </w:rPr>
         <w:t>Đăng nhập</w:t>
       </w:r>
+      <w:bookmarkEnd w:id="86"/>
     </w:p>
     <w:p>
       <w:pPr>
@@ -11419,6 +14300,7 @@
           <w:lang w:val="en-US"/>
         </w:rPr>
       </w:pPr>
+      <w:bookmarkStart w:id="87" w:name="_Toc184404905"/>
       <w:r>
         <w:rPr>
           <w:rFonts w:cs="Times New Roman"/>
@@ -11427,6 +14309,7 @@
         </w:rPr>
         <w:t>Thay đổi thông tin cá nhân</w:t>
       </w:r>
+      <w:bookmarkEnd w:id="87"/>
     </w:p>
     <w:p>
       <w:pPr>
@@ -11462,6 +14345,7 @@
           <w:lang w:val="en-US"/>
         </w:rPr>
       </w:pPr>
+      <w:bookmarkStart w:id="88" w:name="_Toc184404906"/>
       <w:r>
         <w:rPr>
           <w:rFonts w:cs="Times New Roman"/>
@@ -11470,6 +14354,7 @@
         </w:rPr>
         <w:t>Xem sản phẩm</w:t>
       </w:r>
+      <w:bookmarkEnd w:id="88"/>
     </w:p>
     <w:p>
       <w:pPr>
@@ -11524,6 +14409,7 @@
           <w:lang w:val="en-US"/>
         </w:rPr>
       </w:pPr>
+      <w:bookmarkStart w:id="89" w:name="_Toc184404907"/>
       <w:r>
         <w:rPr>
           <w:rFonts w:cs="Times New Roman"/>
@@ -11532,6 +14418,7 @@
         </w:rPr>
         <w:t>Xem thông tin các khách hàng</w:t>
       </w:r>
+      <w:bookmarkEnd w:id="89"/>
     </w:p>
     <w:p>
       <w:pPr>
@@ -11597,6 +14484,7 @@
           <w:lang w:val="en-US"/>
         </w:rPr>
       </w:pPr>
+      <w:bookmarkStart w:id="90" w:name="_Toc184404908"/>
       <w:r>
         <w:rPr>
           <w:rFonts w:cs="Times New Roman"/>
@@ -11605,6 +14493,7 @@
         </w:rPr>
         <w:t>Thêm các sản phẩm mới</w:t>
       </w:r>
+      <w:bookmarkEnd w:id="90"/>
     </w:p>
     <w:p>
       <w:pPr>
@@ -11701,6 +14590,7 @@
           <w:lang w:val="en-US"/>
         </w:rPr>
       </w:pPr>
+      <w:bookmarkStart w:id="91" w:name="_Toc184404909"/>
       <w:r>
         <w:rPr>
           <w:rFonts w:cs="Times New Roman"/>
@@ -11709,6 +14599,7 @@
         </w:rPr>
         <w:t>Sửa thông tin sản phẩm</w:t>
       </w:r>
+      <w:bookmarkEnd w:id="91"/>
     </w:p>
     <w:p>
       <w:pPr>
@@ -11812,6 +14703,7 @@
           <w:lang w:val="en-US"/>
         </w:rPr>
       </w:pPr>
+      <w:bookmarkStart w:id="92" w:name="_Toc184404910"/>
       <w:r>
         <w:rPr>
           <w:rFonts w:cs="Times New Roman"/>
@@ -11820,6 +14712,7 @@
         </w:rPr>
         <w:t>Xóa sản phẩm</w:t>
       </w:r>
+      <w:bookmarkEnd w:id="92"/>
     </w:p>
     <w:p>
       <w:pPr>
@@ -11893,6 +14786,7 @@
           <w:lang w:val="en-US"/>
         </w:rPr>
       </w:pPr>
+      <w:bookmarkStart w:id="93" w:name="_Toc184404911"/>
       <w:r>
         <w:rPr>
           <w:rFonts w:cs="Times New Roman"/>
@@ -11901,6 +14795,7 @@
         </w:rPr>
         <w:t>Lọc sản phẩm theo tiêu chí nhất định</w:t>
       </w:r>
+      <w:bookmarkEnd w:id="93"/>
     </w:p>
     <w:p>
       <w:pPr>
@@ -11966,6 +14861,7 @@
           <w:lang w:val="en-US"/>
         </w:rPr>
       </w:pPr>
+      <w:bookmarkStart w:id="94" w:name="_Toc184404912"/>
       <w:r>
         <w:rPr>
           <w:rFonts w:cs="Times New Roman"/>
@@ -11974,6 +14870,7 @@
         </w:rPr>
         <w:t>Tìm kiếm</w:t>
       </w:r>
+      <w:bookmarkEnd w:id="94"/>
     </w:p>
     <w:p>
       <w:pPr>
@@ -12038,6 +14935,7 @@
         </w:rPr>
         <w:t xml:space="preserve"> </w:t>
       </w:r>
+      <w:bookmarkStart w:id="95" w:name="_Toc184404913"/>
       <w:r>
         <w:rPr>
           <w:rFonts w:cs="Times New Roman"/>
@@ -12046,6 +14944,7 @@
         </w:rPr>
         <w:t>Tạo đợt giảm giá, mã giảm giá cho khách hàng</w:t>
       </w:r>
+      <w:bookmarkEnd w:id="95"/>
     </w:p>
     <w:p>
       <w:pPr>
@@ -16352,7 +19251,9 @@
 </file>
 
 <file path=customXml/item1.xml><?xml version="1.0" encoding="utf-8"?>
-<b:Sources xmlns:b="http://schemas.openxmlformats.org/officeDocument/2006/bibliography" xmlns="http://schemas.openxmlformats.org/officeDocument/2006/bibliography" SelectedStyle="\APASixthEditionOfficeOnline.xsl" StyleName="APA" Version="6"/>
+<go:gDocsCustomXmlDataStorage xmlns:go="http://customooxmlschemas.google.com/" xmlns:r="http://schemas.openxmlformats.org/officeDocument/2006/relationships" uri="GoogleDocsCustomDataVersion2">
+  <go:docsCustomData xmlns:go="http://customooxmlschemas.google.com/" roundtripDataSignature="AMtx7mj25s6WB070JdMs8GHO895duxuiDA==">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</go:docsCustomData>
+</go:gDocsCustomXmlDataStorage>
 </file>
 
 <file path=customXml/item2.xml><?xml version="1.0" encoding="utf-8"?>
@@ -16373,15 +19274,14 @@
 </file>
 
 <file path=customXml/item3.xml><?xml version="1.0" encoding="utf-8"?>
-<go:gDocsCustomXmlDataStorage xmlns:go="http://customooxmlschemas.google.com/" xmlns:r="http://schemas.openxmlformats.org/officeDocument/2006/relationships" uri="GoogleDocsCustomDataVersion2">
-  <go:docsCustomData xmlns:go="http://customooxmlschemas.google.com/" roundtripDataSignature="AMtx7mj25s6WB070JdMs8GHO895duxuiDA==">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</go:docsCustomData>
-</go:gDocsCustomXmlDataStorage>
+<b:Sources xmlns:b="http://schemas.openxmlformats.org/officeDocument/2006/bibliography" xmlns="http://schemas.openxmlformats.org/officeDocument/2006/bibliography" SelectedStyle="\APASixthEditionOfficeOnline.xsl" StyleName="APA" Version="6"/>
 </file>
 
 <file path=customXml/itemProps1.xml><?xml version="1.0" encoding="utf-8"?>
-<ds:datastoreItem xmlns:ds="http://schemas.openxmlformats.org/officeDocument/2006/customXml" ds:itemID="{E823D35A-B70C-4563-ACD9-00244DE40663}">
+<ds:datastoreItem xmlns:ds="http://schemas.openxmlformats.org/officeDocument/2006/customXml" ds:itemID="{11111111-1234-1234-1234-123412341234}">
   <ds:schemaRefs>
-    <ds:schemaRef ds:uri="http://schemas.openxmlformats.org/officeDocument/2006/bibliography"/>
+    <ds:schemaRef ds:uri="http://customooxmlschemas.google.com/"/>
+    <ds:schemaRef ds:uri="http://schemas.openxmlformats.org/officeDocument/2006/relationships"/>
   </ds:schemaRefs>
 </ds:datastoreItem>
 </file>
@@ -16395,10 +19295,9 @@
 </file>
 
 <file path=customXml/itemProps3.xml><?xml version="1.0" encoding="utf-8"?>
-<ds:datastoreItem xmlns:ds="http://schemas.openxmlformats.org/officeDocument/2006/customXml" ds:itemID="{11111111-1234-1234-1234-123412341234}">
+<ds:datastoreItem xmlns:ds="http://schemas.openxmlformats.org/officeDocument/2006/customXml" ds:itemID="{E823D35A-B70C-4563-ACD9-00244DE40663}">
   <ds:schemaRefs>
-    <ds:schemaRef ds:uri="http://customooxmlschemas.google.com/"/>
-    <ds:schemaRef ds:uri="http://schemas.openxmlformats.org/officeDocument/2006/relationships"/>
+    <ds:schemaRef ds:uri="http://schemas.openxmlformats.org/officeDocument/2006/bibliography"/>
   </ds:schemaRefs>
 </ds:datastoreItem>
 </file>
</xml_diff>

<commit_message>
Update phần mở đầu đẩy dô giữa
</commit_message>
<xml_diff>
--- a/Baocaocodip_1.docx
+++ b/Baocaocodip_1.docx
@@ -10730,7 +10730,6 @@
         <w:pStyle w:val="Heading1"/>
         <w:spacing w:before="0" w:line="360" w:lineRule="auto"/>
         <w:ind w:firstLine="409"/>
-        <w:jc w:val="both"/>
         <w:rPr>
           <w:sz w:val="26"/>
           <w:szCs w:val="26"/>
@@ -12409,7 +12408,7 @@
         </w:rPr>
         <w:lastRenderedPageBreak/>
         <w:drawing>
-          <wp:inline distT="0" distB="0" distL="0" distR="0" wp14:anchorId="18F61EE1" wp14:editId="1CAD784B">
+          <wp:inline distT="0" distB="0" distL="0" distR="0" wp14:anchorId="18F61EE1" wp14:editId="598ECEB0">
             <wp:extent cx="5762625" cy="4560570"/>
             <wp:effectExtent l="0" t="0" r="9525" b="0"/>
             <wp:docPr id="332208865" name="Picture 4" descr="A diagram of a diagram&#10;&#10;Description automatically generated"/>
@@ -19251,9 +19250,7 @@
 </file>
 
 <file path=customXml/item1.xml><?xml version="1.0" encoding="utf-8"?>
-<go:gDocsCustomXmlDataStorage xmlns:go="http://customooxmlschemas.google.com/" xmlns:r="http://schemas.openxmlformats.org/officeDocument/2006/relationships" uri="GoogleDocsCustomDataVersion2">
-  <go:docsCustomData xmlns:go="http://customooxmlschemas.google.com/" roundtripDataSignature="AMtx7mj25s6WB070JdMs8GHO895duxuiDA==">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</go:docsCustomData>
-</go:gDocsCustomXmlDataStorage>
+<b:Sources xmlns:b="http://schemas.openxmlformats.org/officeDocument/2006/bibliography" xmlns="http://schemas.openxmlformats.org/officeDocument/2006/bibliography" SelectedStyle="\APASixthEditionOfficeOnline.xsl" StyleName="APA" Version="6"/>
 </file>
 
 <file path=customXml/item2.xml><?xml version="1.0" encoding="utf-8"?>
@@ -19274,14 +19271,15 @@
 </file>
 
 <file path=customXml/item3.xml><?xml version="1.0" encoding="utf-8"?>
-<b:Sources xmlns:b="http://schemas.openxmlformats.org/officeDocument/2006/bibliography" xmlns="http://schemas.openxmlformats.org/officeDocument/2006/bibliography" SelectedStyle="\APASixthEditionOfficeOnline.xsl" StyleName="APA" Version="6"/>
+<go:gDocsCustomXmlDataStorage xmlns:go="http://customooxmlschemas.google.com/" xmlns:r="http://schemas.openxmlformats.org/officeDocument/2006/relationships" uri="GoogleDocsCustomDataVersion2">
+  <go:docsCustomData xmlns:go="http://customooxmlschemas.google.com/" roundtripDataSignature="AMtx7mj25s6WB070JdMs8GHO895duxuiDA==">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</go:docsCustomData>
+</go:gDocsCustomXmlDataStorage>
 </file>
 
 <file path=customXml/itemProps1.xml><?xml version="1.0" encoding="utf-8"?>
-<ds:datastoreItem xmlns:ds="http://schemas.openxmlformats.org/officeDocument/2006/customXml" ds:itemID="{11111111-1234-1234-1234-123412341234}">
+<ds:datastoreItem xmlns:ds="http://schemas.openxmlformats.org/officeDocument/2006/customXml" ds:itemID="{E823D35A-B70C-4563-ACD9-00244DE40663}">
   <ds:schemaRefs>
-    <ds:schemaRef ds:uri="http://customooxmlschemas.google.com/"/>
-    <ds:schemaRef ds:uri="http://schemas.openxmlformats.org/officeDocument/2006/relationships"/>
+    <ds:schemaRef ds:uri="http://schemas.openxmlformats.org/officeDocument/2006/bibliography"/>
   </ds:schemaRefs>
 </ds:datastoreItem>
 </file>
@@ -19295,9 +19293,10 @@
 </file>
 
 <file path=customXml/itemProps3.xml><?xml version="1.0" encoding="utf-8"?>
-<ds:datastoreItem xmlns:ds="http://schemas.openxmlformats.org/officeDocument/2006/customXml" ds:itemID="{E823D35A-B70C-4563-ACD9-00244DE40663}">
+<ds:datastoreItem xmlns:ds="http://schemas.openxmlformats.org/officeDocument/2006/customXml" ds:itemID="{11111111-1234-1234-1234-123412341234}">
   <ds:schemaRefs>
-    <ds:schemaRef ds:uri="http://schemas.openxmlformats.org/officeDocument/2006/bibliography"/>
+    <ds:schemaRef ds:uri="http://customooxmlschemas.google.com/"/>
+    <ds:schemaRef ds:uri="http://schemas.openxmlformats.org/officeDocument/2006/relationships"/>
   </ds:schemaRefs>
 </ds:datastoreItem>
 </file>
</xml_diff>